<commit_message>
Izbacivanje viška koda pt1
Brisanje nepotrebnog koda, mala reorganizacija
</commit_message>
<xml_diff>
--- a/Simulacija pozicioniranja autonomnih letjelica u prostoru.docx
+++ b/Simulacija pozicioniranja autonomnih letjelica u prostoru.docx
@@ -1121,7 +1121,9 @@
               <w:tab w:val="right" w:leader="dot" w:pos="9062"/>
             </w:tabs>
             <w:rPr>
+              <w:rFonts w:eastAsiaTheme="minorEastAsia"/>
               <w:noProof/>
+              <w:lang w:eastAsia="hr-HR"/>
             </w:rPr>
           </w:pPr>
           <w:r>
@@ -1148,7 +1150,7 @@
             </w:rPr>
             <w:fldChar w:fldCharType="separate"/>
           </w:r>
-          <w:hyperlink w:anchor="_Toc459212502" w:history="1">
+          <w:hyperlink w:anchor="_Toc460169073" w:history="1">
             <w:r>
               <w:rPr>
                 <w:rStyle w:val="Hyperlink"/>
@@ -1158,7 +1160,9 @@
             </w:r>
             <w:r>
               <w:rPr>
-                <w:noProof/>
+                <w:rFonts w:eastAsiaTheme="minorEastAsia"/>
+                <w:noProof/>
+                <w:lang w:eastAsia="hr-HR"/>
               </w:rPr>
               <w:tab/>
             </w:r>
@@ -1188,7 +1192,7 @@
                 <w:noProof/>
                 <w:webHidden/>
               </w:rPr>
-              <w:instrText xml:space="preserve"> PAGEREF _Toc459212502 \h </w:instrText>
+              <w:instrText xml:space="preserve"> PAGEREF _Toc460169073 \h </w:instrText>
             </w:r>
             <w:r>
               <w:rPr>
@@ -1227,10 +1231,12 @@
               <w:tab w:val="right" w:leader="dot" w:pos="9062"/>
             </w:tabs>
             <w:rPr>
+              <w:rFonts w:eastAsiaTheme="minorEastAsia"/>
               <w:noProof/>
+              <w:lang w:eastAsia="hr-HR"/>
             </w:rPr>
           </w:pPr>
-          <w:hyperlink w:anchor="_Toc459212503" w:history="1">
+          <w:hyperlink w:anchor="_Toc460169074" w:history="1">
             <w:r>
               <w:rPr>
                 <w:rStyle w:val="Hyperlink"/>
@@ -1240,7 +1246,9 @@
             </w:r>
             <w:r>
               <w:rPr>
-                <w:noProof/>
+                <w:rFonts w:eastAsiaTheme="minorEastAsia"/>
+                <w:noProof/>
+                <w:lang w:eastAsia="hr-HR"/>
               </w:rPr>
               <w:tab/>
             </w:r>
@@ -1270,7 +1278,7 @@
                 <w:noProof/>
                 <w:webHidden/>
               </w:rPr>
-              <w:instrText xml:space="preserve"> PAGEREF _Toc459212503 \h </w:instrText>
+              <w:instrText xml:space="preserve"> PAGEREF _Toc460169074 \h </w:instrText>
             </w:r>
             <w:r>
               <w:rPr>
@@ -1309,10 +1317,12 @@
               <w:tab w:val="right" w:leader="dot" w:pos="9062"/>
             </w:tabs>
             <w:rPr>
+              <w:rFonts w:eastAsiaTheme="minorEastAsia"/>
               <w:noProof/>
+              <w:lang w:eastAsia="hr-HR"/>
             </w:rPr>
           </w:pPr>
-          <w:hyperlink w:anchor="_Toc459212504" w:history="1">
+          <w:hyperlink w:anchor="_Toc460169075" w:history="1">
             <w:r>
               <w:rPr>
                 <w:rStyle w:val="Hyperlink"/>
@@ -1322,7 +1332,9 @@
             </w:r>
             <w:r>
               <w:rPr>
-                <w:noProof/>
+                <w:rFonts w:eastAsiaTheme="minorEastAsia"/>
+                <w:noProof/>
+                <w:lang w:eastAsia="hr-HR"/>
               </w:rPr>
               <w:tab/>
             </w:r>
@@ -1352,7 +1364,7 @@
                 <w:noProof/>
                 <w:webHidden/>
               </w:rPr>
-              <w:instrText xml:space="preserve"> PAGEREF _Toc459212504 \h </w:instrText>
+              <w:instrText xml:space="preserve"> PAGEREF _Toc460169075 \h </w:instrText>
             </w:r>
             <w:r>
               <w:rPr>
@@ -1391,10 +1403,12 @@
               <w:tab w:val="right" w:leader="dot" w:pos="9062"/>
             </w:tabs>
             <w:rPr>
+              <w:rFonts w:eastAsiaTheme="minorEastAsia"/>
               <w:noProof/>
+              <w:lang w:eastAsia="hr-HR"/>
             </w:rPr>
           </w:pPr>
-          <w:hyperlink w:anchor="_Toc459212505" w:history="1">
+          <w:hyperlink w:anchor="_Toc460169076" w:history="1">
             <w:r>
               <w:rPr>
                 <w:rStyle w:val="Hyperlink"/>
@@ -1404,7 +1418,9 @@
             </w:r>
             <w:r>
               <w:rPr>
-                <w:noProof/>
+                <w:rFonts w:eastAsiaTheme="minorEastAsia"/>
+                <w:noProof/>
+                <w:lang w:eastAsia="hr-HR"/>
               </w:rPr>
               <w:tab/>
             </w:r>
@@ -1413,7 +1429,7 @@
                 <w:rStyle w:val="Hyperlink"/>
                 <w:noProof/>
               </w:rPr>
-              <w:t>Autonomna letjelica (dron)</w:t>
+              <w:t>Autonomna letjelica</w:t>
             </w:r>
             <w:r>
               <w:rPr>
@@ -1434,7 +1450,7 @@
                 <w:noProof/>
                 <w:webHidden/>
               </w:rPr>
-              <w:instrText xml:space="preserve"> PAGEREF _Toc459212505 \h </w:instrText>
+              <w:instrText xml:space="preserve"> PAGEREF _Toc460169076 \h </w:instrText>
             </w:r>
             <w:r>
               <w:rPr>
@@ -1473,10 +1489,12 @@
               <w:tab w:val="right" w:leader="dot" w:pos="9062"/>
             </w:tabs>
             <w:rPr>
+              <w:rFonts w:eastAsiaTheme="minorEastAsia"/>
               <w:noProof/>
+              <w:lang w:eastAsia="hr-HR"/>
             </w:rPr>
           </w:pPr>
-          <w:hyperlink w:anchor="_Toc459212506" w:history="1">
+          <w:hyperlink w:anchor="_Toc460169077" w:history="1">
             <w:r>
               <w:rPr>
                 <w:rStyle w:val="Hyperlink"/>
@@ -1486,7 +1504,9 @@
             </w:r>
             <w:r>
               <w:rPr>
-                <w:noProof/>
+                <w:rFonts w:eastAsiaTheme="minorEastAsia"/>
+                <w:noProof/>
+                <w:lang w:eastAsia="hr-HR"/>
               </w:rPr>
               <w:tab/>
             </w:r>
@@ -1516,7 +1536,7 @@
                 <w:noProof/>
                 <w:webHidden/>
               </w:rPr>
-              <w:instrText xml:space="preserve"> PAGEREF _Toc459212506 \h </w:instrText>
+              <w:instrText xml:space="preserve"> PAGEREF _Toc460169077 \h </w:instrText>
             </w:r>
             <w:r>
               <w:rPr>
@@ -1555,10 +1575,12 @@
               <w:tab w:val="right" w:leader="dot" w:pos="9062"/>
             </w:tabs>
             <w:rPr>
+              <w:rFonts w:eastAsiaTheme="minorEastAsia"/>
               <w:noProof/>
+              <w:lang w:eastAsia="hr-HR"/>
             </w:rPr>
           </w:pPr>
-          <w:hyperlink w:anchor="_Toc459212507" w:history="1">
+          <w:hyperlink w:anchor="_Toc460169078" w:history="1">
             <w:r>
               <w:rPr>
                 <w:rStyle w:val="Hyperlink"/>
@@ -1568,7 +1590,9 @@
             </w:r>
             <w:r>
               <w:rPr>
-                <w:noProof/>
+                <w:rFonts w:eastAsiaTheme="minorEastAsia"/>
+                <w:noProof/>
+                <w:lang w:eastAsia="hr-HR"/>
               </w:rPr>
               <w:tab/>
             </w:r>
@@ -1598,7 +1622,7 @@
                 <w:noProof/>
                 <w:webHidden/>
               </w:rPr>
-              <w:instrText xml:space="preserve"> PAGEREF _Toc459212507 \h </w:instrText>
+              <w:instrText xml:space="preserve"> PAGEREF _Toc460169078 \h </w:instrText>
             </w:r>
             <w:r>
               <w:rPr>
@@ -1637,10 +1661,12 @@
               <w:tab w:val="right" w:leader="dot" w:pos="9062"/>
             </w:tabs>
             <w:rPr>
+              <w:rFonts w:eastAsiaTheme="minorEastAsia"/>
               <w:noProof/>
+              <w:lang w:eastAsia="hr-HR"/>
             </w:rPr>
           </w:pPr>
-          <w:hyperlink w:anchor="_Toc459212508" w:history="1">
+          <w:hyperlink w:anchor="_Toc460169079" w:history="1">
             <w:r>
               <w:rPr>
                 <w:rStyle w:val="Hyperlink"/>
@@ -1650,7 +1676,9 @@
             </w:r>
             <w:r>
               <w:rPr>
-                <w:noProof/>
+                <w:rFonts w:eastAsiaTheme="minorEastAsia"/>
+                <w:noProof/>
+                <w:lang w:eastAsia="hr-HR"/>
               </w:rPr>
               <w:tab/>
             </w:r>
@@ -1680,7 +1708,7 @@
                 <w:noProof/>
                 <w:webHidden/>
               </w:rPr>
-              <w:instrText xml:space="preserve"> PAGEREF _Toc459212508 \h </w:instrText>
+              <w:instrText xml:space="preserve"> PAGEREF _Toc460169079 \h </w:instrText>
             </w:r>
             <w:r>
               <w:rPr>
@@ -1719,10 +1747,12 @@
               <w:tab w:val="right" w:leader="dot" w:pos="9062"/>
             </w:tabs>
             <w:rPr>
+              <w:rFonts w:eastAsiaTheme="minorEastAsia"/>
               <w:noProof/>
+              <w:lang w:eastAsia="hr-HR"/>
             </w:rPr>
           </w:pPr>
-          <w:hyperlink w:anchor="_Toc459212509" w:history="1">
+          <w:hyperlink w:anchor="_Toc460169080" w:history="1">
             <w:r>
               <w:rPr>
                 <w:rStyle w:val="Hyperlink"/>
@@ -1732,7 +1762,9 @@
             </w:r>
             <w:r>
               <w:rPr>
-                <w:noProof/>
+                <w:rFonts w:eastAsiaTheme="minorEastAsia"/>
+                <w:noProof/>
+                <w:lang w:eastAsia="hr-HR"/>
               </w:rPr>
               <w:tab/>
             </w:r>
@@ -1762,7 +1794,7 @@
                 <w:noProof/>
                 <w:webHidden/>
               </w:rPr>
-              <w:instrText xml:space="preserve"> PAGEREF _Toc459212509 \h </w:instrText>
+              <w:instrText xml:space="preserve"> PAGEREF _Toc460169080 \h </w:instrText>
             </w:r>
             <w:r>
               <w:rPr>
@@ -1801,10 +1833,12 @@
               <w:tab w:val="right" w:leader="dot" w:pos="9062"/>
             </w:tabs>
             <w:rPr>
+              <w:rFonts w:eastAsiaTheme="minorEastAsia"/>
               <w:noProof/>
+              <w:lang w:eastAsia="hr-HR"/>
             </w:rPr>
           </w:pPr>
-          <w:hyperlink w:anchor="_Toc459212510" w:history="1">
+          <w:hyperlink w:anchor="_Toc460169081" w:history="1">
             <w:r>
               <w:rPr>
                 <w:rStyle w:val="Hyperlink"/>
@@ -1814,7 +1848,9 @@
             </w:r>
             <w:r>
               <w:rPr>
-                <w:noProof/>
+                <w:rFonts w:eastAsiaTheme="minorEastAsia"/>
+                <w:noProof/>
+                <w:lang w:eastAsia="hr-HR"/>
               </w:rPr>
               <w:tab/>
             </w:r>
@@ -1844,7 +1880,7 @@
                 <w:noProof/>
                 <w:webHidden/>
               </w:rPr>
-              <w:instrText xml:space="preserve"> PAGEREF _Toc459212510 \h </w:instrText>
+              <w:instrText xml:space="preserve"> PAGEREF _Toc460169081 \h </w:instrText>
             </w:r>
             <w:r>
               <w:rPr>
@@ -1883,10 +1919,12 @@
               <w:tab w:val="right" w:leader="dot" w:pos="9062"/>
             </w:tabs>
             <w:rPr>
+              <w:rFonts w:eastAsiaTheme="minorEastAsia"/>
               <w:noProof/>
+              <w:lang w:eastAsia="hr-HR"/>
             </w:rPr>
           </w:pPr>
-          <w:hyperlink w:anchor="_Toc459212511" w:history="1">
+          <w:hyperlink w:anchor="_Toc460169082" w:history="1">
             <w:r>
               <w:rPr>
                 <w:rStyle w:val="Hyperlink"/>
@@ -1896,7 +1934,9 @@
             </w:r>
             <w:r>
               <w:rPr>
-                <w:noProof/>
+                <w:rFonts w:eastAsiaTheme="minorEastAsia"/>
+                <w:noProof/>
+                <w:lang w:eastAsia="hr-HR"/>
               </w:rPr>
               <w:tab/>
             </w:r>
@@ -1926,7 +1966,7 @@
                 <w:noProof/>
                 <w:webHidden/>
               </w:rPr>
-              <w:instrText xml:space="preserve"> PAGEREF _Toc459212511 \h </w:instrText>
+              <w:instrText xml:space="preserve"> PAGEREF _Toc460169082 \h </w:instrText>
             </w:r>
             <w:r>
               <w:rPr>
@@ -1965,10 +2005,12 @@
               <w:tab w:val="right" w:leader="dot" w:pos="9062"/>
             </w:tabs>
             <w:rPr>
+              <w:rFonts w:eastAsiaTheme="minorEastAsia"/>
               <w:noProof/>
+              <w:lang w:eastAsia="hr-HR"/>
             </w:rPr>
           </w:pPr>
-          <w:hyperlink w:anchor="_Toc459212512" w:history="1">
+          <w:hyperlink w:anchor="_Toc460169083" w:history="1">
             <w:r>
               <w:rPr>
                 <w:rStyle w:val="Hyperlink"/>
@@ -1978,7 +2020,9 @@
             </w:r>
             <w:r>
               <w:rPr>
-                <w:noProof/>
+                <w:rFonts w:eastAsiaTheme="minorEastAsia"/>
+                <w:noProof/>
+                <w:lang w:eastAsia="hr-HR"/>
               </w:rPr>
               <w:tab/>
             </w:r>
@@ -1987,7 +2031,7 @@
                 <w:rStyle w:val="Hyperlink"/>
                 <w:noProof/>
               </w:rPr>
-              <w:t>UML dijagrami</w:t>
+              <w:t>Struktura sustava</w:t>
             </w:r>
             <w:r>
               <w:rPr>
@@ -2008,7 +2052,7 @@
                 <w:noProof/>
                 <w:webHidden/>
               </w:rPr>
-              <w:instrText xml:space="preserve"> PAGEREF _Toc459212512 \h </w:instrText>
+              <w:instrText xml:space="preserve"> PAGEREF _Toc460169083 \h </w:instrText>
             </w:r>
             <w:r>
               <w:rPr>
@@ -2047,10 +2091,12 @@
               <w:tab w:val="right" w:leader="dot" w:pos="9062"/>
             </w:tabs>
             <w:rPr>
+              <w:rFonts w:eastAsiaTheme="minorEastAsia"/>
               <w:noProof/>
+              <w:lang w:eastAsia="hr-HR"/>
             </w:rPr>
           </w:pPr>
-          <w:hyperlink w:anchor="_Toc459212513" w:history="1">
+          <w:hyperlink w:anchor="_Toc460169084" w:history="1">
             <w:r>
               <w:rPr>
                 <w:rStyle w:val="Hyperlink"/>
@@ -2060,7 +2106,9 @@
             </w:r>
             <w:r>
               <w:rPr>
-                <w:noProof/>
+                <w:rFonts w:eastAsiaTheme="minorEastAsia"/>
+                <w:noProof/>
+                <w:lang w:eastAsia="hr-HR"/>
               </w:rPr>
               <w:tab/>
             </w:r>
@@ -2090,7 +2138,7 @@
                 <w:noProof/>
                 <w:webHidden/>
               </w:rPr>
-              <w:instrText xml:space="preserve"> PAGEREF _Toc459212513 \h </w:instrText>
+              <w:instrText xml:space="preserve"> PAGEREF _Toc460169084 \h </w:instrText>
             </w:r>
             <w:r>
               <w:rPr>
@@ -2129,10 +2177,12 @@
               <w:tab w:val="right" w:leader="dot" w:pos="9062"/>
             </w:tabs>
             <w:rPr>
+              <w:rFonts w:eastAsiaTheme="minorEastAsia"/>
               <w:noProof/>
+              <w:lang w:eastAsia="hr-HR"/>
             </w:rPr>
           </w:pPr>
-          <w:hyperlink w:anchor="_Toc459212514" w:history="1">
+          <w:hyperlink w:anchor="_Toc460169085" w:history="1">
             <w:r>
               <w:rPr>
                 <w:rStyle w:val="Hyperlink"/>
@@ -2142,7 +2192,9 @@
             </w:r>
             <w:r>
               <w:rPr>
-                <w:noProof/>
+                <w:rFonts w:eastAsiaTheme="minorEastAsia"/>
+                <w:noProof/>
+                <w:lang w:eastAsia="hr-HR"/>
               </w:rPr>
               <w:tab/>
             </w:r>
@@ -2172,7 +2224,7 @@
                 <w:noProof/>
                 <w:webHidden/>
               </w:rPr>
-              <w:instrText xml:space="preserve"> PAGEREF _Toc459212514 \h </w:instrText>
+              <w:instrText xml:space="preserve"> PAGEREF _Toc460169085 \h </w:instrText>
             </w:r>
             <w:r>
               <w:rPr>
@@ -2211,10 +2263,12 @@
               <w:tab w:val="right" w:leader="dot" w:pos="9062"/>
             </w:tabs>
             <w:rPr>
+              <w:rFonts w:eastAsiaTheme="minorEastAsia"/>
               <w:noProof/>
+              <w:lang w:eastAsia="hr-HR"/>
             </w:rPr>
           </w:pPr>
-          <w:hyperlink w:anchor="_Toc459212515" w:history="1">
+          <w:hyperlink w:anchor="_Toc460169086" w:history="1">
             <w:r>
               <w:rPr>
                 <w:rStyle w:val="Hyperlink"/>
@@ -2224,7 +2278,9 @@
             </w:r>
             <w:r>
               <w:rPr>
-                <w:noProof/>
+                <w:rFonts w:eastAsiaTheme="minorEastAsia"/>
+                <w:noProof/>
+                <w:lang w:eastAsia="hr-HR"/>
               </w:rPr>
               <w:tab/>
             </w:r>
@@ -2254,7 +2310,7 @@
                 <w:noProof/>
                 <w:webHidden/>
               </w:rPr>
-              <w:instrText xml:space="preserve"> PAGEREF _Toc459212515 \h </w:instrText>
+              <w:instrText xml:space="preserve"> PAGEREF _Toc460169086 \h </w:instrText>
             </w:r>
             <w:r>
               <w:rPr>
@@ -2293,10 +2349,12 @@
               <w:tab w:val="right" w:leader="dot" w:pos="9062"/>
             </w:tabs>
             <w:rPr>
+              <w:rFonts w:eastAsiaTheme="minorEastAsia"/>
               <w:noProof/>
+              <w:lang w:eastAsia="hr-HR"/>
             </w:rPr>
           </w:pPr>
-          <w:hyperlink w:anchor="_Toc459212516" w:history="1">
+          <w:hyperlink w:anchor="_Toc460169087" w:history="1">
             <w:r>
               <w:rPr>
                 <w:rStyle w:val="Hyperlink"/>
@@ -2306,7 +2364,9 @@
             </w:r>
             <w:r>
               <w:rPr>
-                <w:noProof/>
+                <w:rFonts w:eastAsiaTheme="minorEastAsia"/>
+                <w:noProof/>
+                <w:lang w:eastAsia="hr-HR"/>
               </w:rPr>
               <w:tab/>
             </w:r>
@@ -2336,7 +2396,7 @@
                 <w:noProof/>
                 <w:webHidden/>
               </w:rPr>
-              <w:instrText xml:space="preserve"> PAGEREF _Toc459212516 \h </w:instrText>
+              <w:instrText xml:space="preserve"> PAGEREF _Toc460169087 \h </w:instrText>
             </w:r>
             <w:r>
               <w:rPr>
@@ -2375,10 +2435,12 @@
               <w:tab w:val="right" w:leader="dot" w:pos="9062"/>
             </w:tabs>
             <w:rPr>
+              <w:rFonts w:eastAsiaTheme="minorEastAsia"/>
               <w:noProof/>
+              <w:lang w:eastAsia="hr-HR"/>
             </w:rPr>
           </w:pPr>
-          <w:hyperlink w:anchor="_Toc459212517" w:history="1">
+          <w:hyperlink w:anchor="_Toc460169088" w:history="1">
             <w:r>
               <w:rPr>
                 <w:rStyle w:val="Hyperlink"/>
@@ -2388,7 +2450,9 @@
             </w:r>
             <w:r>
               <w:rPr>
-                <w:noProof/>
+                <w:rFonts w:eastAsiaTheme="minorEastAsia"/>
+                <w:noProof/>
+                <w:lang w:eastAsia="hr-HR"/>
               </w:rPr>
               <w:tab/>
             </w:r>
@@ -2418,7 +2482,7 @@
                 <w:noProof/>
                 <w:webHidden/>
               </w:rPr>
-              <w:instrText xml:space="preserve"> PAGEREF _Toc459212517 \h </w:instrText>
+              <w:instrText xml:space="preserve"> PAGEREF _Toc460169088 \h </w:instrText>
             </w:r>
             <w:r>
               <w:rPr>
@@ -2457,10 +2521,12 @@
               <w:tab w:val="right" w:leader="dot" w:pos="9062"/>
             </w:tabs>
             <w:rPr>
+              <w:rFonts w:eastAsiaTheme="minorEastAsia"/>
               <w:noProof/>
+              <w:lang w:eastAsia="hr-HR"/>
             </w:rPr>
           </w:pPr>
-          <w:hyperlink w:anchor="_Toc459212518" w:history="1">
+          <w:hyperlink w:anchor="_Toc460169089" w:history="1">
             <w:r>
               <w:rPr>
                 <w:rStyle w:val="Hyperlink"/>
@@ -2470,7 +2536,9 @@
             </w:r>
             <w:r>
               <w:rPr>
-                <w:noProof/>
+                <w:rFonts w:eastAsiaTheme="minorEastAsia"/>
+                <w:noProof/>
+                <w:lang w:eastAsia="hr-HR"/>
               </w:rPr>
               <w:tab/>
             </w:r>
@@ -2500,7 +2568,7 @@
                 <w:noProof/>
                 <w:webHidden/>
               </w:rPr>
-              <w:instrText xml:space="preserve"> PAGEREF _Toc459212518 \h </w:instrText>
+              <w:instrText xml:space="preserve"> PAGEREF _Toc460169089 \h </w:instrText>
             </w:r>
             <w:r>
               <w:rPr>
@@ -2539,10 +2607,12 @@
               <w:tab w:val="right" w:leader="dot" w:pos="9062"/>
             </w:tabs>
             <w:rPr>
+              <w:rFonts w:eastAsiaTheme="minorEastAsia"/>
               <w:noProof/>
+              <w:lang w:eastAsia="hr-HR"/>
             </w:rPr>
           </w:pPr>
-          <w:hyperlink w:anchor="_Toc459212519" w:history="1">
+          <w:hyperlink w:anchor="_Toc460169090" w:history="1">
             <w:r>
               <w:rPr>
                 <w:rStyle w:val="Hyperlink"/>
@@ -2552,7 +2622,9 @@
             </w:r>
             <w:r>
               <w:rPr>
-                <w:noProof/>
+                <w:rFonts w:eastAsiaTheme="minorEastAsia"/>
+                <w:noProof/>
+                <w:lang w:eastAsia="hr-HR"/>
               </w:rPr>
               <w:tab/>
             </w:r>
@@ -2582,7 +2654,7 @@
                 <w:noProof/>
                 <w:webHidden/>
               </w:rPr>
-              <w:instrText xml:space="preserve"> PAGEREF _Toc459212519 \h </w:instrText>
+              <w:instrText xml:space="preserve"> PAGEREF _Toc460169090 \h </w:instrText>
             </w:r>
             <w:r>
               <w:rPr>
@@ -2621,10 +2693,12 @@
               <w:tab w:val="right" w:leader="dot" w:pos="9062"/>
             </w:tabs>
             <w:rPr>
+              <w:rFonts w:eastAsiaTheme="minorEastAsia"/>
               <w:noProof/>
+              <w:lang w:eastAsia="hr-HR"/>
             </w:rPr>
           </w:pPr>
-          <w:hyperlink w:anchor="_Toc459212520" w:history="1">
+          <w:hyperlink w:anchor="_Toc460169091" w:history="1">
             <w:r>
               <w:rPr>
                 <w:rStyle w:val="Hyperlink"/>
@@ -2634,7 +2708,9 @@
             </w:r>
             <w:r>
               <w:rPr>
-                <w:noProof/>
+                <w:rFonts w:eastAsiaTheme="minorEastAsia"/>
+                <w:noProof/>
+                <w:lang w:eastAsia="hr-HR"/>
               </w:rPr>
               <w:tab/>
             </w:r>
@@ -2664,7 +2740,77 @@
                 <w:noProof/>
                 <w:webHidden/>
               </w:rPr>
-              <w:instrText xml:space="preserve"> PAGEREF _Toc459212520 \h </w:instrText>
+              <w:instrText xml:space="preserve"> PAGEREF _Toc460169091 \h </w:instrText>
+            </w:r>
+            <w:r>
+              <w:rPr>
+                <w:noProof/>
+                <w:webHidden/>
+              </w:rPr>
+            </w:r>
+            <w:r>
+              <w:rPr>
+                <w:noProof/>
+                <w:webHidden/>
+              </w:rPr>
+              <w:fldChar w:fldCharType="separate"/>
+            </w:r>
+            <w:r>
+              <w:rPr>
+                <w:noProof/>
+                <w:webHidden/>
+              </w:rPr>
+              <w:t>9</w:t>
+            </w:r>
+            <w:r>
+              <w:rPr>
+                <w:noProof/>
+                <w:webHidden/>
+              </w:rPr>
+              <w:fldChar w:fldCharType="end"/>
+            </w:r>
+          </w:hyperlink>
+        </w:p>
+        <w:p>
+          <w:pPr>
+            <w:pStyle w:val="TOC1"/>
+            <w:tabs>
+              <w:tab w:val="right" w:leader="dot" w:pos="9062"/>
+            </w:tabs>
+            <w:rPr>
+              <w:rFonts w:eastAsiaTheme="minorEastAsia"/>
+              <w:noProof/>
+              <w:lang w:eastAsia="hr-HR"/>
+            </w:rPr>
+          </w:pPr>
+          <w:hyperlink w:anchor="_Toc460169092" w:history="1">
+            <w:r>
+              <w:rPr>
+                <w:rStyle w:val="Hyperlink"/>
+                <w:noProof/>
+              </w:rPr>
+              <w:t>References</w:t>
+            </w:r>
+            <w:r>
+              <w:rPr>
+                <w:noProof/>
+                <w:webHidden/>
+              </w:rPr>
+              <w:tab/>
+            </w:r>
+            <w:r>
+              <w:rPr>
+                <w:noProof/>
+                <w:webHidden/>
+              </w:rPr>
+              <w:fldChar w:fldCharType="begin"/>
+            </w:r>
+            <w:r>
+              <w:rPr>
+                <w:noProof/>
+                <w:webHidden/>
+              </w:rPr>
+              <w:instrText xml:space="preserve"> PAGEREF _Toc460169092 \h </w:instrText>
             </w:r>
             <w:r>
               <w:rPr>
@@ -2734,17 +2880,19 @@
           <w:docGrid w:linePitch="360"/>
         </w:sectPr>
       </w:pPr>
+      <w:bookmarkStart w:id="0" w:name="_GoBack"/>
+      <w:bookmarkEnd w:id="0"/>
     </w:p>
     <w:p>
       <w:pPr>
         <w:pStyle w:val="1Naslov"/>
       </w:pPr>
-      <w:bookmarkStart w:id="0" w:name="_Toc459212502"/>
+      <w:bookmarkStart w:id="1" w:name="_Toc460169073"/>
       <w:r>
         <w:lastRenderedPageBreak/>
         <w:t>Uvod</w:t>
       </w:r>
-      <w:bookmarkEnd w:id="0"/>
+      <w:bookmarkEnd w:id="1"/>
     </w:p>
     <w:p>
       <w:pPr>
@@ -2843,22 +2991,22 @@
       <w:pPr>
         <w:pStyle w:val="1Naslov"/>
       </w:pPr>
-      <w:bookmarkStart w:id="1" w:name="_Toc459212503"/>
+      <w:bookmarkStart w:id="2" w:name="_Toc460169074"/>
       <w:r>
         <w:lastRenderedPageBreak/>
         <w:t>SOA</w:t>
       </w:r>
-      <w:bookmarkEnd w:id="1"/>
+      <w:bookmarkEnd w:id="2"/>
     </w:p>
     <w:p>
       <w:pPr>
         <w:pStyle w:val="11Podaslov"/>
       </w:pPr>
-      <w:bookmarkStart w:id="2" w:name="_Toc459212504"/>
+      <w:bookmarkStart w:id="3" w:name="_Toc460169075"/>
       <w:r>
         <w:t>GPS</w:t>
       </w:r>
-      <w:bookmarkEnd w:id="2"/>
+      <w:bookmarkEnd w:id="3"/>
     </w:p>
     <w:p>
       <w:pPr>
@@ -3018,12 +3166,12 @@
       <w:pPr>
         <w:pStyle w:val="11Podaslov"/>
       </w:pPr>
-      <w:bookmarkStart w:id="3" w:name="_Toc459212505"/>
+      <w:bookmarkStart w:id="4" w:name="_Toc460169076"/>
       <w:r>
         <w:lastRenderedPageBreak/>
         <w:t>Autonomna letjelica</w:t>
       </w:r>
-      <w:bookmarkEnd w:id="3"/>
+      <w:bookmarkEnd w:id="4"/>
     </w:p>
     <w:p>
       <w:pPr>
@@ -3079,11 +3227,11 @@
       <w:pPr>
         <w:pStyle w:val="11Podaslov"/>
       </w:pPr>
-      <w:bookmarkStart w:id="4" w:name="_Toc459212506"/>
+      <w:bookmarkStart w:id="5" w:name="_Toc460169077"/>
       <w:r>
         <w:t>RF propagacija</w:t>
       </w:r>
-      <w:bookmarkEnd w:id="4"/>
+      <w:bookmarkEnd w:id="5"/>
     </w:p>
     <w:p>
       <w:pPr>
@@ -3421,22 +3569,22 @@
       <w:pPr>
         <w:pStyle w:val="1Naslov"/>
       </w:pPr>
-      <w:bookmarkStart w:id="5" w:name="_Toc459212507"/>
+      <w:bookmarkStart w:id="6" w:name="_Toc460169078"/>
       <w:r>
         <w:lastRenderedPageBreak/>
         <w:t>Hipoteze</w:t>
       </w:r>
-      <w:bookmarkEnd w:id="5"/>
+      <w:bookmarkEnd w:id="6"/>
     </w:p>
     <w:p>
       <w:pPr>
         <w:pStyle w:val="11Podaslov"/>
       </w:pPr>
-      <w:bookmarkStart w:id="6" w:name="_Toc459212508"/>
+      <w:bookmarkStart w:id="7" w:name="_Toc460169079"/>
       <w:r>
         <w:t>Minimizacija GPS greške u crowd sourced sustavima</w:t>
       </w:r>
-      <w:bookmarkEnd w:id="6"/>
+      <w:bookmarkEnd w:id="7"/>
     </w:p>
     <w:p>
       <w:pPr>
@@ -3499,11 +3647,11 @@
       <w:pPr>
         <w:pStyle w:val="11Podaslov"/>
       </w:pPr>
-      <w:bookmarkStart w:id="7" w:name="_Toc459212509"/>
+      <w:bookmarkStart w:id="8" w:name="_Toc460169080"/>
       <w:r>
         <w:t>Ciljevi</w:t>
       </w:r>
-      <w:bookmarkEnd w:id="7"/>
+      <w:bookmarkEnd w:id="8"/>
     </w:p>
     <w:p>
       <w:pPr>
@@ -3530,22 +3678,22 @@
       <w:pPr>
         <w:pStyle w:val="1Naslov"/>
       </w:pPr>
-      <w:bookmarkStart w:id="8" w:name="_Toc459212510"/>
+      <w:bookmarkStart w:id="9" w:name="_Toc460169081"/>
       <w:r>
         <w:lastRenderedPageBreak/>
         <w:t>Aplikacija</w:t>
       </w:r>
-      <w:bookmarkEnd w:id="8"/>
+      <w:bookmarkEnd w:id="9"/>
     </w:p>
     <w:p>
       <w:pPr>
         <w:pStyle w:val="11Podaslov"/>
       </w:pPr>
-      <w:bookmarkStart w:id="9" w:name="_Toc459212511"/>
+      <w:bookmarkStart w:id="10" w:name="_Toc460169082"/>
       <w:r>
         <w:t>Korisnički zahtjevi</w:t>
       </w:r>
-      <w:bookmarkEnd w:id="9"/>
+      <w:bookmarkEnd w:id="10"/>
     </w:p>
     <w:p>
       <w:pPr>
@@ -3649,33 +3797,30 @@
       <w:pPr>
         <w:pStyle w:val="11Podaslov"/>
       </w:pPr>
+      <w:bookmarkStart w:id="11" w:name="_Toc460169083"/>
       <w:r>
         <w:t>Struktura sustava</w:t>
       </w:r>
+      <w:bookmarkEnd w:id="11"/>
     </w:p>
     <w:p>
       <w:pPr>
         <w:pStyle w:val="Tekst"/>
         <w:ind w:firstLine="708"/>
       </w:pPr>
-      <w:bookmarkStart w:id="10" w:name="_GoBack"/>
-      <w:bookmarkEnd w:id="10"/>
-      <w:r>
-        <w:t xml:space="preserve">U nastavku slijedi opis strukture sustava, odnosno način na koji je osmišljena aplikacija. Za bolji opis, za prikaz će se koristiti UML dijagram klasa, koji </w:t>
-      </w:r>
-      <w:r>
-        <w:t>sadrži sve klase, atribute, metode i odnose među klasama.</w:t>
+      <w:r>
+        <w:t>U nastavku slijedi opis strukture sustava, odnosno način na koji je osmišljena aplikacija. Za bolji opis, za prikaz će se koristiti UML dijagram klasa, koji sadrži sve klase, atribute, metode i odnose među klasama.</w:t>
       </w:r>
     </w:p>
     <w:p>
       <w:pPr>
         <w:pStyle w:val="11Podaslov"/>
       </w:pPr>
-      <w:bookmarkStart w:id="11" w:name="_Toc459212513"/>
+      <w:bookmarkStart w:id="12" w:name="_Toc460169084"/>
       <w:r>
         <w:t>Model podataka</w:t>
       </w:r>
-      <w:bookmarkEnd w:id="11"/>
+      <w:bookmarkEnd w:id="12"/>
     </w:p>
     <w:p>
       <w:pPr>
@@ -3689,11 +3834,11 @@
       <w:pPr>
         <w:pStyle w:val="11Podaslov"/>
       </w:pPr>
-      <w:bookmarkStart w:id="12" w:name="_Toc459212514"/>
+      <w:bookmarkStart w:id="13" w:name="_Toc460169085"/>
       <w:r>
         <w:t>Algoritam za korekciju</w:t>
       </w:r>
-      <w:bookmarkEnd w:id="12"/>
+      <w:bookmarkEnd w:id="13"/>
     </w:p>
     <w:p>
       <w:pPr>
@@ -3707,11 +3852,11 @@
       <w:pPr>
         <w:pStyle w:val="11Podaslov"/>
       </w:pPr>
-      <w:bookmarkStart w:id="13" w:name="_Toc459212515"/>
+      <w:bookmarkStart w:id="14" w:name="_Toc460169086"/>
       <w:r>
         <w:t>Implementacija</w:t>
       </w:r>
-      <w:bookmarkEnd w:id="13"/>
+      <w:bookmarkEnd w:id="14"/>
     </w:p>
     <w:p>
       <w:pPr>
@@ -3733,22 +3878,22 @@
       <w:pPr>
         <w:pStyle w:val="1Naslov"/>
       </w:pPr>
-      <w:bookmarkStart w:id="14" w:name="_Toc459212516"/>
+      <w:bookmarkStart w:id="15" w:name="_Toc460169087"/>
       <w:r>
         <w:lastRenderedPageBreak/>
         <w:t>Simulacija</w:t>
       </w:r>
-      <w:bookmarkEnd w:id="14"/>
+      <w:bookmarkEnd w:id="15"/>
     </w:p>
     <w:p>
       <w:pPr>
         <w:pStyle w:val="11Podaslov"/>
       </w:pPr>
-      <w:bookmarkStart w:id="15" w:name="_Toc459212517"/>
+      <w:bookmarkStart w:id="16" w:name="_Toc460169088"/>
       <w:r>
         <w:t>Scenariji</w:t>
       </w:r>
-      <w:bookmarkEnd w:id="15"/>
+      <w:bookmarkEnd w:id="16"/>
     </w:p>
     <w:p>
       <w:pPr>
@@ -3762,11 +3907,11 @@
       <w:pPr>
         <w:pStyle w:val="11Podaslov"/>
       </w:pPr>
-      <w:bookmarkStart w:id="16" w:name="_Toc459212518"/>
+      <w:bookmarkStart w:id="17" w:name="_Toc460169089"/>
       <w:r>
         <w:t>Rezultati</w:t>
       </w:r>
-      <w:bookmarkEnd w:id="16"/>
+      <w:bookmarkEnd w:id="17"/>
     </w:p>
     <w:p>
       <w:pPr>
@@ -3788,12 +3933,12 @@
       <w:pPr>
         <w:pStyle w:val="1Naslov"/>
       </w:pPr>
-      <w:bookmarkStart w:id="17" w:name="_Toc459212519"/>
+      <w:bookmarkStart w:id="18" w:name="_Toc460169090"/>
       <w:r>
         <w:lastRenderedPageBreak/>
         <w:t>Zaključak</w:t>
       </w:r>
-      <w:bookmarkEnd w:id="17"/>
+      <w:bookmarkEnd w:id="18"/>
     </w:p>
     <w:p>
       <w:pPr>
@@ -3819,12 +3964,12 @@
       <w:pPr>
         <w:pStyle w:val="1Naslov"/>
       </w:pPr>
-      <w:bookmarkStart w:id="18" w:name="_Toc459212520"/>
+      <w:bookmarkStart w:id="19" w:name="_Toc460169091"/>
       <w:r>
         <w:lastRenderedPageBreak/>
         <w:t>Literatura</w:t>
       </w:r>
-      <w:bookmarkEnd w:id="18"/>
+      <w:bookmarkEnd w:id="19"/>
     </w:p>
     <w:p>
       <w:pPr>
@@ -4070,22 +4215,22 @@
         <w:ind w:left="426" w:hanging="426"/>
       </w:pPr>
     </w:p>
+    <w:bookmarkStart w:id="20" w:name="_Toc460169092" w:displacedByCustomXml="next"/>
     <w:sdt>
       <w:sdtPr>
+        <w:rPr>
+          <w:rFonts w:asciiTheme="minorHAnsi" w:eastAsiaTheme="minorHAnsi" w:hAnsiTheme="minorHAnsi" w:cstheme="minorBidi"/>
+          <w:color w:val="auto"/>
+          <w:sz w:val="22"/>
+          <w:szCs w:val="22"/>
+        </w:rPr>
         <w:id w:val="259035766"/>
         <w:docPartObj>
           <w:docPartGallery w:val="Bibliographies"/>
           <w:docPartUnique/>
         </w:docPartObj>
       </w:sdtPr>
-      <w:sdtEndPr>
-        <w:rPr>
-          <w:rFonts w:asciiTheme="minorHAnsi" w:eastAsiaTheme="minorHAnsi" w:hAnsiTheme="minorHAnsi" w:cstheme="minorBidi"/>
-          <w:color w:val="auto"/>
-          <w:sz w:val="22"/>
-          <w:szCs w:val="22"/>
-        </w:rPr>
-      </w:sdtEndPr>
+      <w:sdtEndPr/>
       <w:sdtContent>
         <w:p>
           <w:pPr>
@@ -4094,12 +4239,14 @@
           <w:r>
             <w:t>References</w:t>
           </w:r>
+          <w:bookmarkEnd w:id="20"/>
         </w:p>
         <w:sdt>
           <w:sdtPr>
             <w:id w:val="-573587230"/>
             <w:bibliography/>
           </w:sdtPr>
+          <w:sdtEndPr/>
           <w:sdtContent>
             <w:p>
               <w:r>
@@ -4268,7 +4415,7 @@
           <w:rPr>
             <w:noProof/>
           </w:rPr>
-          <w:t>9</w:t>
+          <w:t>7</w:t>
         </w:r>
         <w:r>
           <w:rPr>
@@ -5277,6 +5424,7 @@
   <w:style w:type="character" w:default="1" w:styleId="DefaultParagraphFont">
     <w:name w:val="Default Paragraph Font"/>
     <w:uiPriority w:val="1"/>
+    <w:semiHidden/>
     <w:unhideWhenUsed/>
   </w:style>
   <w:style w:type="table" w:default="1" w:styleId="TableNormal">
@@ -5821,7 +5969,7 @@
 </file>
 
 <file path=customXml/itemProps1.xml><?xml version="1.0" encoding="utf-8"?>
-<ds:datastoreItem xmlns:ds="http://schemas.openxmlformats.org/officeDocument/2006/customXml" ds:itemID="{01DF97F5-E7D8-4533-8264-40A8C9A7D58A}">
+<ds:datastoreItem xmlns:ds="http://schemas.openxmlformats.org/officeDocument/2006/customXml" ds:itemID="{119D9772-E2FA-4EDD-A4FD-4797FC15D545}">
   <ds:schemaRefs>
     <ds:schemaRef ds:uri="http://schemas.openxmlformats.org/officeDocument/2006/bibliography"/>
   </ds:schemaRefs>

</xml_diff>

<commit_message>
Dijagram klasa / word
Word - aplikacija.
</commit_message>
<xml_diff>
--- a/Simulacija pozicioniranja autonomnih letjelica u prostoru.docx
+++ b/Simulacija pozicioniranja autonomnih letjelica u prostoru.docx
@@ -2880,19 +2880,17 @@
           <w:docGrid w:linePitch="360"/>
         </w:sectPr>
       </w:pPr>
-      <w:bookmarkStart w:id="0" w:name="_GoBack"/>
-      <w:bookmarkEnd w:id="0"/>
     </w:p>
     <w:p>
       <w:pPr>
         <w:pStyle w:val="1Naslov"/>
       </w:pPr>
-      <w:bookmarkStart w:id="1" w:name="_Toc460169073"/>
+      <w:bookmarkStart w:id="0" w:name="_Toc460169073"/>
       <w:r>
         <w:lastRenderedPageBreak/>
         <w:t>Uvod</w:t>
       </w:r>
-      <w:bookmarkEnd w:id="1"/>
+      <w:bookmarkEnd w:id="0"/>
     </w:p>
     <w:p>
       <w:pPr>
@@ -2991,22 +2989,22 @@
       <w:pPr>
         <w:pStyle w:val="1Naslov"/>
       </w:pPr>
-      <w:bookmarkStart w:id="2" w:name="_Toc460169074"/>
+      <w:bookmarkStart w:id="1" w:name="_Toc460169074"/>
       <w:r>
         <w:lastRenderedPageBreak/>
         <w:t>SOA</w:t>
       </w:r>
+      <w:bookmarkEnd w:id="1"/>
+    </w:p>
+    <w:p>
+      <w:pPr>
+        <w:pStyle w:val="11Podaslov"/>
+      </w:pPr>
+      <w:bookmarkStart w:id="2" w:name="_Toc460169075"/>
+      <w:r>
+        <w:t>GPS</w:t>
+      </w:r>
       <w:bookmarkEnd w:id="2"/>
-    </w:p>
-    <w:p>
-      <w:pPr>
-        <w:pStyle w:val="11Podaslov"/>
-      </w:pPr>
-      <w:bookmarkStart w:id="3" w:name="_Toc460169075"/>
-      <w:r>
-        <w:t>GPS</w:t>
-      </w:r>
-      <w:bookmarkEnd w:id="3"/>
     </w:p>
     <w:p>
       <w:pPr>
@@ -3166,12 +3164,12 @@
       <w:pPr>
         <w:pStyle w:val="11Podaslov"/>
       </w:pPr>
-      <w:bookmarkStart w:id="4" w:name="_Toc460169076"/>
+      <w:bookmarkStart w:id="3" w:name="_Toc460169076"/>
       <w:r>
         <w:lastRenderedPageBreak/>
         <w:t>Autonomna letjelica</w:t>
       </w:r>
-      <w:bookmarkEnd w:id="4"/>
+      <w:bookmarkEnd w:id="3"/>
     </w:p>
     <w:p>
       <w:pPr>
@@ -3227,11 +3225,11 @@
       <w:pPr>
         <w:pStyle w:val="11Podaslov"/>
       </w:pPr>
-      <w:bookmarkStart w:id="5" w:name="_Toc460169077"/>
+      <w:bookmarkStart w:id="4" w:name="_Toc460169077"/>
       <w:r>
         <w:t>RF propagacija</w:t>
       </w:r>
-      <w:bookmarkEnd w:id="5"/>
+      <w:bookmarkEnd w:id="4"/>
     </w:p>
     <w:p>
       <w:pPr>
@@ -3569,22 +3567,22 @@
       <w:pPr>
         <w:pStyle w:val="1Naslov"/>
       </w:pPr>
-      <w:bookmarkStart w:id="6" w:name="_Toc460169078"/>
+      <w:bookmarkStart w:id="5" w:name="_Toc460169078"/>
       <w:r>
         <w:lastRenderedPageBreak/>
         <w:t>Hipoteze</w:t>
       </w:r>
+      <w:bookmarkEnd w:id="5"/>
+    </w:p>
+    <w:p>
+      <w:pPr>
+        <w:pStyle w:val="11Podaslov"/>
+      </w:pPr>
+      <w:bookmarkStart w:id="6" w:name="_Toc460169079"/>
+      <w:r>
+        <w:t>Minimizacija GPS greške u crowd sourced sustavima</w:t>
+      </w:r>
       <w:bookmarkEnd w:id="6"/>
-    </w:p>
-    <w:p>
-      <w:pPr>
-        <w:pStyle w:val="11Podaslov"/>
-      </w:pPr>
-      <w:bookmarkStart w:id="7" w:name="_Toc460169079"/>
-      <w:r>
-        <w:t>Minimizacija GPS greške u crowd sourced sustavima</w:t>
-      </w:r>
-      <w:bookmarkEnd w:id="7"/>
     </w:p>
     <w:p>
       <w:pPr>
@@ -3647,11 +3645,11 @@
       <w:pPr>
         <w:pStyle w:val="11Podaslov"/>
       </w:pPr>
-      <w:bookmarkStart w:id="8" w:name="_Toc460169080"/>
+      <w:bookmarkStart w:id="7" w:name="_Toc460169080"/>
       <w:r>
         <w:t>Ciljevi</w:t>
       </w:r>
-      <w:bookmarkEnd w:id="8"/>
+      <w:bookmarkEnd w:id="7"/>
     </w:p>
     <w:p>
       <w:pPr>
@@ -3678,22 +3676,22 @@
       <w:pPr>
         <w:pStyle w:val="1Naslov"/>
       </w:pPr>
-      <w:bookmarkStart w:id="9" w:name="_Toc460169081"/>
+      <w:bookmarkStart w:id="8" w:name="_Toc460169081"/>
       <w:r>
         <w:lastRenderedPageBreak/>
         <w:t>Aplikacija</w:t>
       </w:r>
+      <w:bookmarkEnd w:id="8"/>
+    </w:p>
+    <w:p>
+      <w:pPr>
+        <w:pStyle w:val="11Podaslov"/>
+      </w:pPr>
+      <w:bookmarkStart w:id="9" w:name="_Toc460169082"/>
+      <w:r>
+        <w:t>Korisnički zahtjevi</w:t>
+      </w:r>
       <w:bookmarkEnd w:id="9"/>
-    </w:p>
-    <w:p>
-      <w:pPr>
-        <w:pStyle w:val="11Podaslov"/>
-      </w:pPr>
-      <w:bookmarkStart w:id="10" w:name="_Toc460169082"/>
-      <w:r>
-        <w:t>Korisnički zahtjevi</w:t>
-      </w:r>
-      <w:bookmarkEnd w:id="10"/>
     </w:p>
     <w:p>
       <w:pPr>
@@ -3797,11 +3795,11 @@
       <w:pPr>
         <w:pStyle w:val="11Podaslov"/>
       </w:pPr>
-      <w:bookmarkStart w:id="11" w:name="_Toc460169083"/>
+      <w:bookmarkStart w:id="10" w:name="_Toc460169083"/>
       <w:r>
         <w:t>Struktura sustava</w:t>
       </w:r>
-      <w:bookmarkEnd w:id="11"/>
+      <w:bookmarkEnd w:id="10"/>
     </w:p>
     <w:p>
       <w:pPr>
@@ -3816,37 +3814,233 @@
       <w:pPr>
         <w:pStyle w:val="11Podaslov"/>
       </w:pPr>
-      <w:bookmarkStart w:id="12" w:name="_Toc460169084"/>
+      <w:bookmarkStart w:id="11" w:name="_Toc460169084"/>
       <w:r>
         <w:t>Model podataka</w:t>
       </w:r>
+      <w:bookmarkEnd w:id="11"/>
+    </w:p>
+    <w:p>
+      <w:pPr>
+        <w:pStyle w:val="Tekst"/>
+      </w:pPr>
+      <w:r>
+        <w:t>bla bla bla</w:t>
+      </w:r>
+    </w:p>
+    <w:p>
+      <w:pPr>
+        <w:pStyle w:val="11Podaslov"/>
+      </w:pPr>
+      <w:bookmarkStart w:id="12" w:name="_Toc460169085"/>
+      <w:r>
+        <w:t>Algoritam za korekciju</w:t>
+      </w:r>
       <w:bookmarkEnd w:id="12"/>
     </w:p>
     <w:p>
       <w:pPr>
         <w:pStyle w:val="Tekst"/>
-      </w:pPr>
-      <w:r>
-        <w:t>bla bla bla</w:t>
-      </w:r>
-    </w:p>
-    <w:p>
-      <w:pPr>
-        <w:pStyle w:val="11Podaslov"/>
-      </w:pPr>
-      <w:bookmarkStart w:id="13" w:name="_Toc460169085"/>
-      <w:r>
-        <w:t>Algoritam za korekciju</w:t>
-      </w:r>
+        <w:ind w:firstLine="708"/>
+      </w:pPr>
+      <w:r>
+        <w:t>U nastavku je dan opis funkcioniranja algoritma za korekciju GPS pogreške.</w:t>
+      </w:r>
+    </w:p>
+    <w:p>
+      <w:pPr>
+        <w:pStyle w:val="Tekst"/>
+        <w:ind w:firstLine="708"/>
+        <w:jc w:val="both"/>
+      </w:pPr>
+      <w:r>
+        <w:t>Ulazni parametri za algoritam jesu: podaci od čvora čija lokacija se korigira (trenutna pozicija (x,y) i greška (x,y) ), podaci od svih dronova koji čine listu vidljivih dronova navedenog čvora (također trenutna pozicija (x,y,) i greška (x,y)), te jačine signala svih vidljivih dronova.</w:t>
+      </w:r>
+    </w:p>
+    <w:p>
+      <w:pPr>
+        <w:pStyle w:val="Tekst"/>
+        <w:ind w:firstLine="708"/>
+        <w:jc w:val="both"/>
+      </w:pPr>
+      <w:r>
+        <w:lastRenderedPageBreak/>
+        <w:t>Izlazni parametar jest određena regija (nepravilan geometrijski lik), koja predstavlja površinu na kojoj se može nalaziti čvor kojemu se korigira lokacija.</w:t>
+      </w:r>
+    </w:p>
+    <w:p>
+      <w:pPr>
+        <w:pStyle w:val="Tekst"/>
+        <w:ind w:firstLine="708"/>
+        <w:jc w:val="both"/>
+      </w:pPr>
+      <w:r>
+        <w:t xml:space="preserve">Cilj algoritma jest da izlazni parametar, tj. dobivena regija bude manja od početne regije (elipse) koju čine početni podaci o trenutnoj lokaciji i pogrešci </w:t>
+      </w:r>
+      <w:r>
+        <w:t>(iz ulaznih parametara)</w:t>
+      </w:r>
+      <w:r>
+        <w:t>.</w:t>
+      </w:r>
+    </w:p>
+    <w:p>
+      <w:pPr>
+        <w:pStyle w:val="Tekst"/>
+        <w:ind w:firstLine="708"/>
+        <w:jc w:val="both"/>
+      </w:pPr>
+      <w:r>
+        <w:t>Rad algoritma riječima se može ovako opisati:</w:t>
+      </w:r>
+    </w:p>
+    <w:p>
+      <w:pPr>
+        <w:pStyle w:val="Tekst"/>
+        <w:numPr>
+          <w:ilvl w:val="0"/>
+          <w:numId w:val="7"/>
+        </w:numPr>
+        <w:jc w:val="both"/>
+      </w:pPr>
+      <w:r>
+        <w:t>na temelju jačine RF signala napravi listu „vidljivih“ čvorova</w:t>
+      </w:r>
+    </w:p>
+    <w:p>
+      <w:pPr>
+        <w:pStyle w:val="Tekst"/>
+        <w:numPr>
+          <w:ilvl w:val="0"/>
+          <w:numId w:val="7"/>
+        </w:numPr>
+        <w:jc w:val="both"/>
+      </w:pPr>
+      <w:r>
+        <w:t>izračunaj vlastitu elipsu pogreške</w:t>
+      </w:r>
+    </w:p>
+    <w:p>
+      <w:pPr>
+        <w:pStyle w:val="Tekst"/>
+        <w:numPr>
+          <w:ilvl w:val="0"/>
+          <w:numId w:val="7"/>
+        </w:numPr>
+        <w:jc w:val="both"/>
+      </w:pPr>
+      <w:r>
+        <w:t>za svaki vidljivi čvor učini sljedeće:</w:t>
+      </w:r>
+    </w:p>
+    <w:p>
+      <w:pPr>
+        <w:pStyle w:val="Tekst"/>
+        <w:numPr>
+          <w:ilvl w:val="1"/>
+          <w:numId w:val="7"/>
+        </w:numPr>
+        <w:jc w:val="both"/>
+      </w:pPr>
+      <w:r>
+        <w:t>pomoću očitane jačine signala izračunaj udaljenost do vidljivog čvora</w:t>
+      </w:r>
+    </w:p>
+    <w:p>
+      <w:pPr>
+        <w:pStyle w:val="Tekst"/>
+        <w:numPr>
+          <w:ilvl w:val="1"/>
+          <w:numId w:val="7"/>
+        </w:numPr>
+        <w:jc w:val="both"/>
+      </w:pPr>
+      <w:r>
+        <w:t>prihvati podatke o lokaciji vidljivog čvora</w:t>
+      </w:r>
+    </w:p>
+    <w:p>
+      <w:pPr>
+        <w:pStyle w:val="Tekst"/>
+        <w:numPr>
+          <w:ilvl w:val="1"/>
+          <w:numId w:val="7"/>
+        </w:numPr>
+        <w:jc w:val="both"/>
+      </w:pPr>
+      <w:r>
+        <w:t>izračunaj širinu i visinu pomoću udaljenosti i greške vidljivog čvora za „malu“ elipsu</w:t>
+      </w:r>
+    </w:p>
+    <w:p>
+      <w:pPr>
+        <w:pStyle w:val="Tekst"/>
+        <w:numPr>
+          <w:ilvl w:val="1"/>
+          <w:numId w:val="7"/>
+        </w:numPr>
+        <w:jc w:val="both"/>
+      </w:pPr>
+      <w:r>
+        <w:t>izračunaj širinu i visinu pomoću udaljenosti i greške vidljivog čvora za „</w:t>
+      </w:r>
+      <w:r>
+        <w:t>veliku</w:t>
+      </w:r>
+      <w:r>
+        <w:t>“ elipsu</w:t>
+      </w:r>
+    </w:p>
+    <w:p>
+      <w:pPr>
+        <w:pStyle w:val="Tekst"/>
+        <w:numPr>
+          <w:ilvl w:val="1"/>
+          <w:numId w:val="7"/>
+        </w:numPr>
+        <w:jc w:val="both"/>
+      </w:pPr>
+      <w:r>
+        <w:t>označi prostor (vijenac) između izračunate „male“ i „velike“ elipse</w:t>
+      </w:r>
+    </w:p>
+    <w:p>
+      <w:pPr>
+        <w:pStyle w:val="Tekst"/>
+        <w:numPr>
+          <w:ilvl w:val="1"/>
+          <w:numId w:val="7"/>
+        </w:numPr>
+        <w:jc w:val="both"/>
+      </w:pPr>
+      <w:r>
+        <w:t xml:space="preserve">izračunaj presjek između vlasite elipse pogreške i netom izračunatog „vijenca“ – dobiveni presjek rezultat je algoritma i predstavlja </w:t>
+      </w:r>
+      <w:r>
+        <w:t>korigiranu pogrešku</w:t>
+      </w:r>
+    </w:p>
+    <w:p>
+      <w:pPr>
+        <w:pStyle w:val="Tekst"/>
+        <w:jc w:val="both"/>
+      </w:pPr>
+      <w:bookmarkStart w:id="13" w:name="_GoBack"/>
       <w:bookmarkEnd w:id="13"/>
     </w:p>
     <w:p>
       <w:pPr>
         <w:pStyle w:val="Tekst"/>
-      </w:pPr>
-      <w:r>
-        <w:t>bla bla bla</w:t>
-      </w:r>
+        <w:jc w:val="both"/>
+      </w:pPr>
+      <w:r>
+        <w:tab/>
+      </w:r>
+    </w:p>
+    <w:p>
+      <w:pPr>
+        <w:pStyle w:val="Tekst"/>
+      </w:pPr>
     </w:p>
     <w:p>
       <w:pPr>
@@ -4415,7 +4609,7 @@
           <w:rPr>
             <w:noProof/>
           </w:rPr>
-          <w:t>7</w:t>
+          <w:t>8</w:t>
         </w:r>
         <w:r>
           <w:rPr>
@@ -4472,6 +4666,95 @@
 <file path=word/numbering.xml><?xml version="1.0" encoding="utf-8"?>
 <w:numbering xmlns:wpc="http://schemas.microsoft.com/office/word/2010/wordprocessingCanvas" xmlns:mc="http://schemas.openxmlformats.org/markup-compatibility/2006" xmlns:o="urn:schemas-microsoft-com:office:office" xmlns:r="http://schemas.openxmlformats.org/officeDocument/2006/relationships" xmlns:m="http://schemas.openxmlformats.org/officeDocument/2006/math" xmlns:v="urn:schemas-microsoft-com:vml" xmlns:wp14="http://schemas.microsoft.com/office/word/2010/wordprocessingDrawing" xmlns:wp="http://schemas.openxmlformats.org/drawingml/2006/wordprocessingDrawing" xmlns:w10="urn:schemas-microsoft-com:office:word" xmlns:w="http://schemas.openxmlformats.org/wordprocessingml/2006/main" xmlns:w14="http://schemas.microsoft.com/office/word/2010/wordml" xmlns:w15="http://schemas.microsoft.com/office/word/2012/wordml" xmlns:wpg="http://schemas.microsoft.com/office/word/2010/wordprocessingGroup" xmlns:wpi="http://schemas.microsoft.com/office/word/2010/wordprocessingInk" xmlns:wne="http://schemas.microsoft.com/office/word/2006/wordml" xmlns:wps="http://schemas.microsoft.com/office/word/2010/wordprocessingShape" mc:Ignorable="w14 w15 wp14">
   <w:abstractNum w:abstractNumId="0">
+    <w:nsid w:val="19F04DE6"/>
+    <w:multiLevelType w:val="hybridMultilevel"/>
+    <w:tmpl w:val="9244D412"/>
+    <w:lvl w:ilvl="0" w:tplc="5CD843B4">
+      <w:start w:val="1"/>
+      <w:numFmt w:val="decimal"/>
+      <w:lvlText w:val="%1."/>
+      <w:lvlJc w:val="left"/>
+      <w:pPr>
+        <w:ind w:left="1776" w:hanging="360"/>
+      </w:pPr>
+      <w:rPr>
+        <w:rFonts w:hint="default"/>
+      </w:rPr>
+    </w:lvl>
+    <w:lvl w:ilvl="1" w:tplc="041A0019">
+      <w:start w:val="1"/>
+      <w:numFmt w:val="lowerLetter"/>
+      <w:lvlText w:val="%2."/>
+      <w:lvlJc w:val="left"/>
+      <w:pPr>
+        <w:ind w:left="2148" w:hanging="360"/>
+      </w:pPr>
+    </w:lvl>
+    <w:lvl w:ilvl="2" w:tplc="041A001B" w:tentative="1">
+      <w:start w:val="1"/>
+      <w:numFmt w:val="lowerRoman"/>
+      <w:lvlText w:val="%3."/>
+      <w:lvlJc w:val="right"/>
+      <w:pPr>
+        <w:ind w:left="2868" w:hanging="180"/>
+      </w:pPr>
+    </w:lvl>
+    <w:lvl w:ilvl="3" w:tplc="041A000F" w:tentative="1">
+      <w:start w:val="1"/>
+      <w:numFmt w:val="decimal"/>
+      <w:lvlText w:val="%4."/>
+      <w:lvlJc w:val="left"/>
+      <w:pPr>
+        <w:ind w:left="3588" w:hanging="360"/>
+      </w:pPr>
+    </w:lvl>
+    <w:lvl w:ilvl="4" w:tplc="041A0019" w:tentative="1">
+      <w:start w:val="1"/>
+      <w:numFmt w:val="lowerLetter"/>
+      <w:lvlText w:val="%5."/>
+      <w:lvlJc w:val="left"/>
+      <w:pPr>
+        <w:ind w:left="4308" w:hanging="360"/>
+      </w:pPr>
+    </w:lvl>
+    <w:lvl w:ilvl="5" w:tplc="041A001B" w:tentative="1">
+      <w:start w:val="1"/>
+      <w:numFmt w:val="lowerRoman"/>
+      <w:lvlText w:val="%6."/>
+      <w:lvlJc w:val="right"/>
+      <w:pPr>
+        <w:ind w:left="5028" w:hanging="180"/>
+      </w:pPr>
+    </w:lvl>
+    <w:lvl w:ilvl="6" w:tplc="041A000F" w:tentative="1">
+      <w:start w:val="1"/>
+      <w:numFmt w:val="decimal"/>
+      <w:lvlText w:val="%7."/>
+      <w:lvlJc w:val="left"/>
+      <w:pPr>
+        <w:ind w:left="5748" w:hanging="360"/>
+      </w:pPr>
+    </w:lvl>
+    <w:lvl w:ilvl="7" w:tplc="041A0019" w:tentative="1">
+      <w:start w:val="1"/>
+      <w:numFmt w:val="lowerLetter"/>
+      <w:lvlText w:val="%8."/>
+      <w:lvlJc w:val="left"/>
+      <w:pPr>
+        <w:ind w:left="6468" w:hanging="360"/>
+      </w:pPr>
+    </w:lvl>
+    <w:lvl w:ilvl="8" w:tplc="041A001B" w:tentative="1">
+      <w:start w:val="1"/>
+      <w:numFmt w:val="lowerRoman"/>
+      <w:lvlText w:val="%9."/>
+      <w:lvlJc w:val="right"/>
+      <w:pPr>
+        <w:ind w:left="7188" w:hanging="180"/>
+      </w:pPr>
+    </w:lvl>
+  </w:abstractNum>
+  <w:abstractNum w:abstractNumId="1">
     <w:nsid w:val="2C353203"/>
     <w:multiLevelType w:val="hybridMultilevel"/>
     <w:tmpl w:val="CC0A177C"/>
@@ -4584,7 +4867,7 @@
       </w:rPr>
     </w:lvl>
   </w:abstractNum>
-  <w:abstractNum w:abstractNumId="1">
+  <w:abstractNum w:abstractNumId="2">
     <w:nsid w:val="37AF7CCD"/>
     <w:multiLevelType w:val="hybridMultilevel"/>
     <w:tmpl w:val="A7BC4C44"/>
@@ -4674,7 +4957,7 @@
       </w:pPr>
     </w:lvl>
   </w:abstractNum>
-  <w:abstractNum w:abstractNumId="2">
+  <w:abstractNum w:abstractNumId="3">
     <w:nsid w:val="3D082432"/>
     <w:multiLevelType w:val="multilevel"/>
     <w:tmpl w:val="DFA0BB98"/>
@@ -4762,7 +5045,7 @@
       </w:pPr>
     </w:lvl>
   </w:abstractNum>
-  <w:abstractNum w:abstractNumId="3">
+  <w:abstractNum w:abstractNumId="4">
     <w:nsid w:val="3F03245B"/>
     <w:multiLevelType w:val="hybridMultilevel"/>
     <w:tmpl w:val="C17C2F7C"/>
@@ -4875,7 +5158,7 @@
       </w:rPr>
     </w:lvl>
   </w:abstractNum>
-  <w:abstractNum w:abstractNumId="4">
+  <w:abstractNum w:abstractNumId="5">
     <w:nsid w:val="568F05E5"/>
     <w:multiLevelType w:val="hybridMultilevel"/>
     <w:tmpl w:val="A77E0410"/>
@@ -4988,19 +5271,114 @@
       </w:rPr>
     </w:lvl>
   </w:abstractNum>
+  <w:abstractNum w:abstractNumId="6">
+    <w:nsid w:val="6D5B0DFE"/>
+    <w:multiLevelType w:val="hybridMultilevel"/>
+    <w:tmpl w:val="CBCE3010"/>
+    <w:lvl w:ilvl="0" w:tplc="5CD843B4">
+      <w:start w:val="1"/>
+      <w:numFmt w:val="decimal"/>
+      <w:lvlText w:val="%1."/>
+      <w:lvlJc w:val="left"/>
+      <w:pPr>
+        <w:ind w:left="1068" w:hanging="360"/>
+      </w:pPr>
+      <w:rPr>
+        <w:rFonts w:hint="default"/>
+      </w:rPr>
+    </w:lvl>
+    <w:lvl w:ilvl="1" w:tplc="041A0019" w:tentative="1">
+      <w:start w:val="1"/>
+      <w:numFmt w:val="lowerLetter"/>
+      <w:lvlText w:val="%2."/>
+      <w:lvlJc w:val="left"/>
+      <w:pPr>
+        <w:ind w:left="1788" w:hanging="360"/>
+      </w:pPr>
+    </w:lvl>
+    <w:lvl w:ilvl="2" w:tplc="041A001B" w:tentative="1">
+      <w:start w:val="1"/>
+      <w:numFmt w:val="lowerRoman"/>
+      <w:lvlText w:val="%3."/>
+      <w:lvlJc w:val="right"/>
+      <w:pPr>
+        <w:ind w:left="2508" w:hanging="180"/>
+      </w:pPr>
+    </w:lvl>
+    <w:lvl w:ilvl="3" w:tplc="041A000F" w:tentative="1">
+      <w:start w:val="1"/>
+      <w:numFmt w:val="decimal"/>
+      <w:lvlText w:val="%4."/>
+      <w:lvlJc w:val="left"/>
+      <w:pPr>
+        <w:ind w:left="3228" w:hanging="360"/>
+      </w:pPr>
+    </w:lvl>
+    <w:lvl w:ilvl="4" w:tplc="041A0019" w:tentative="1">
+      <w:start w:val="1"/>
+      <w:numFmt w:val="lowerLetter"/>
+      <w:lvlText w:val="%5."/>
+      <w:lvlJc w:val="left"/>
+      <w:pPr>
+        <w:ind w:left="3948" w:hanging="360"/>
+      </w:pPr>
+    </w:lvl>
+    <w:lvl w:ilvl="5" w:tplc="041A001B" w:tentative="1">
+      <w:start w:val="1"/>
+      <w:numFmt w:val="lowerRoman"/>
+      <w:lvlText w:val="%6."/>
+      <w:lvlJc w:val="right"/>
+      <w:pPr>
+        <w:ind w:left="4668" w:hanging="180"/>
+      </w:pPr>
+    </w:lvl>
+    <w:lvl w:ilvl="6" w:tplc="041A000F" w:tentative="1">
+      <w:start w:val="1"/>
+      <w:numFmt w:val="decimal"/>
+      <w:lvlText w:val="%7."/>
+      <w:lvlJc w:val="left"/>
+      <w:pPr>
+        <w:ind w:left="5388" w:hanging="360"/>
+      </w:pPr>
+    </w:lvl>
+    <w:lvl w:ilvl="7" w:tplc="041A0019" w:tentative="1">
+      <w:start w:val="1"/>
+      <w:numFmt w:val="lowerLetter"/>
+      <w:lvlText w:val="%8."/>
+      <w:lvlJc w:val="left"/>
+      <w:pPr>
+        <w:ind w:left="6108" w:hanging="360"/>
+      </w:pPr>
+    </w:lvl>
+    <w:lvl w:ilvl="8" w:tplc="041A001B" w:tentative="1">
+      <w:start w:val="1"/>
+      <w:numFmt w:val="lowerRoman"/>
+      <w:lvlText w:val="%9."/>
+      <w:lvlJc w:val="right"/>
+      <w:pPr>
+        <w:ind w:left="6828" w:hanging="180"/>
+      </w:pPr>
+    </w:lvl>
+  </w:abstractNum>
   <w:num w:numId="1">
+    <w:abstractNumId w:val="3"/>
+  </w:num>
+  <w:num w:numId="2">
     <w:abstractNumId w:val="2"/>
   </w:num>
-  <w:num w:numId="2">
+  <w:num w:numId="3">
+    <w:abstractNumId w:val="4"/>
+  </w:num>
+  <w:num w:numId="4">
+    <w:abstractNumId w:val="5"/>
+  </w:num>
+  <w:num w:numId="5">
     <w:abstractNumId w:val="1"/>
   </w:num>
-  <w:num w:numId="3">
-    <w:abstractNumId w:val="3"/>
+  <w:num w:numId="6">
+    <w:abstractNumId w:val="6"/>
   </w:num>
-  <w:num w:numId="4">
-    <w:abstractNumId w:val="4"/>
-  </w:num>
-  <w:num w:numId="5">
+  <w:num w:numId="7">
     <w:abstractNumId w:val="0"/>
   </w:num>
 </w:numbering>
@@ -5969,7 +6347,7 @@
 </file>
 
 <file path=customXml/itemProps1.xml><?xml version="1.0" encoding="utf-8"?>
-<ds:datastoreItem xmlns:ds="http://schemas.openxmlformats.org/officeDocument/2006/customXml" ds:itemID="{119D9772-E2FA-4EDD-A4FD-4797FC15D545}">
+<ds:datastoreItem xmlns:ds="http://schemas.openxmlformats.org/officeDocument/2006/customXml" ds:itemID="{C3FD51BB-141E-4092-9647-20D953DA2F5C}">
   <ds:schemaRefs>
     <ds:schemaRef ds:uri="http://schemas.openxmlformats.org/officeDocument/2006/bibliography"/>
   </ds:schemaRefs>

</xml_diff>

<commit_message>
Word / promjene u izgledu koda
Greška -> GeneratorGreske,  word novi tekst i slike
</commit_message>
<xml_diff>
--- a/Simulacija pozicioniranja autonomnih letjelica u prostoru.docx
+++ b/Simulacija pozicioniranja autonomnih letjelica u prostoru.docx
@@ -3814,29 +3814,27 @@
       <w:pPr>
         <w:pStyle w:val="11Podaslov"/>
       </w:pPr>
-      <w:bookmarkStart w:id="11" w:name="_Toc460169084"/>
       <w:r>
         <w:t>Model podataka</w:t>
       </w:r>
+    </w:p>
+    <w:p>
+      <w:pPr>
+        <w:pStyle w:val="Tekst"/>
+      </w:pPr>
+      <w:r>
+        <w:t>bla bla bla</w:t>
+      </w:r>
+    </w:p>
+    <w:p>
+      <w:pPr>
+        <w:pStyle w:val="11Podaslov"/>
+      </w:pPr>
+      <w:bookmarkStart w:id="11" w:name="_Toc460169085"/>
+      <w:r>
+        <w:t>Algoritam za korekciju</w:t>
+      </w:r>
       <w:bookmarkEnd w:id="11"/>
-    </w:p>
-    <w:p>
-      <w:pPr>
-        <w:pStyle w:val="Tekst"/>
-      </w:pPr>
-      <w:r>
-        <w:t>bla bla bla</w:t>
-      </w:r>
-    </w:p>
-    <w:p>
-      <w:pPr>
-        <w:pStyle w:val="11Podaslov"/>
-      </w:pPr>
-      <w:bookmarkStart w:id="12" w:name="_Toc460169085"/>
-      <w:r>
-        <w:t>Algoritam za korekciju</w:t>
-      </w:r>
-      <w:bookmarkEnd w:id="12"/>
     </w:p>
     <w:p>
       <w:pPr>
@@ -3856,6 +3854,15 @@
       <w:r>
         <w:t>Ulazni parametri za algoritam jesu: podaci od čvora čija lokacija se korigira (trenutna pozicija (x,y) i greška (x,y) ), podaci od svih dronova koji čine listu vidljivih dronova navedenog čvora (također trenutna pozicija (x,y,) i greška (x,y)), te jačine signala svih vidljivih dronova.</w:t>
       </w:r>
+      <w:r>
+        <w:t xml:space="preserve"> Budući da se gotovo svi ovi podaci na neki način simuliraju, način na koji se to čini bit će opisan u iduće</w:t>
+      </w:r>
+      <w:r>
+        <w:t>m</w:t>
+      </w:r>
+      <w:r>
+        <w:t xml:space="preserve"> potpoglavlju. </w:t>
+      </w:r>
     </w:p>
     <w:p>
       <w:pPr>
@@ -3875,13 +3882,7 @@
         <w:jc w:val="both"/>
       </w:pPr>
       <w:r>
-        <w:t xml:space="preserve">Cilj algoritma jest da izlazni parametar, tj. dobivena regija bude manja od početne regije (elipse) koju čine početni podaci o trenutnoj lokaciji i pogrešci </w:t>
-      </w:r>
-      <w:r>
-        <w:t>(iz ulaznih parametara)</w:t>
-      </w:r>
-      <w:r>
-        <w:t>.</w:t>
+        <w:t>Cilj algoritma jest da izlazni parametar, tj. dobivena regija bude manja od početne regije (elipse) koju čine početni podaci o trenutnoj lokaciji i pogrešci (iz ulaznih parametara).</w:t>
       </w:r>
     </w:p>
     <w:p>
@@ -3891,7 +3892,16 @@
         <w:jc w:val="both"/>
       </w:pPr>
       <w:r>
-        <w:t>Rad algoritma riječima se može ovako opisati:</w:t>
+        <w:t xml:space="preserve">Rad algoritma riječima </w:t>
+      </w:r>
+      <w:r>
+        <w:t>može</w:t>
+      </w:r>
+      <w:r>
+        <w:t xml:space="preserve"> se ukratko</w:t>
+      </w:r>
+      <w:r>
+        <w:t xml:space="preserve"> ovako opisati:</w:t>
       </w:r>
     </w:p>
     <w:p>
@@ -3917,7 +3927,10 @@
         <w:jc w:val="both"/>
       </w:pPr>
       <w:r>
-        <w:t>izračunaj vlastitu elipsu pogreške</w:t>
+        <w:t>iz</w:t>
+      </w:r>
+      <w:r>
+        <w:t>računaj vlastitu elipsu pogreške</w:t>
       </w:r>
     </w:p>
     <w:p>
@@ -3982,13 +3995,7 @@
         <w:jc w:val="both"/>
       </w:pPr>
       <w:r>
-        <w:t>izračunaj širinu i visinu pomoću udaljenosti i greške vidljivog čvora za „</w:t>
-      </w:r>
-      <w:r>
-        <w:t>veliku</w:t>
-      </w:r>
-      <w:r>
-        <w:t>“ elipsu</w:t>
+        <w:t>izračunaj širinu i visinu pomoću udaljenosti i greške vidljivog čvora za „veliku“ elipsu</w:t>
       </w:r>
     </w:p>
     <w:p>
@@ -4008,13 +4015,25 @@
       <w:pPr>
         <w:pStyle w:val="Tekst"/>
         <w:numPr>
-          <w:ilvl w:val="1"/>
+          <w:ilvl w:val="0"/>
           <w:numId w:val="7"/>
         </w:numPr>
         <w:jc w:val="both"/>
       </w:pPr>
       <w:r>
-        <w:t xml:space="preserve">izračunaj presjek između vlasite elipse pogreške i netom izračunatog „vijenca“ – dobiveni presjek rezultat je algoritma i predstavlja </w:t>
+        <w:t xml:space="preserve">izračunaj presjek između vlasite elipse pogreške i </w:t>
+      </w:r>
+      <w:r>
+        <w:t>svih izračunatih</w:t>
+      </w:r>
+      <w:r>
+        <w:t xml:space="preserve"> „vijen</w:t>
+      </w:r>
+      <w:r>
+        <w:t>a</w:t>
+      </w:r>
+      <w:r>
+        <w:t xml:space="preserve">ca“ – dobiveni presjek rezultat je algoritma i predstavlja </w:t>
       </w:r>
       <w:r>
         <w:t>korigiranu pogrešku</w:t>
@@ -4025,45 +4044,1319 @@
         <w:pStyle w:val="Tekst"/>
         <w:jc w:val="both"/>
       </w:pPr>
+      <w:r>
+        <w:t>U nastavku su detaljno opisane sve faze, odnosno koraci navedenog algoritma.</w:t>
+      </w:r>
+    </w:p>
+    <w:p>
+      <w:pPr>
+        <w:pStyle w:val="Tekst"/>
+        <w:jc w:val="both"/>
+      </w:pPr>
+      <w:r>
+        <w:tab/>
+      </w:r>
+      <w:r>
+        <w:t xml:space="preserve">Prvi korak – izrada liste „vidljivih“ čvorova. </w:t>
+      </w:r>
+      <w:r>
+        <w:t>Čvor očitava podatke, tj. jačinu signala svakog čvora sa svog WiFi uređaja i na temelju toga izrađuje se lista „vidljivih“ čvorova.</w:t>
+      </w:r>
+    </w:p>
+    <w:p>
+      <w:pPr>
+        <w:pStyle w:val="Tekst"/>
+        <w:ind w:firstLine="708"/>
+        <w:jc w:val="both"/>
+      </w:pPr>
+      <w:r>
+        <w:rPr>
+          <w:noProof/>
+        </w:rPr>
+        <mc:AlternateContent>
+          <mc:Choice Requires="wps">
+            <w:drawing>
+              <wp:anchor distT="0" distB="0" distL="114300" distR="114300" simplePos="0" relativeHeight="251660288" behindDoc="0" locked="0" layoutInCell="1" allowOverlap="1" wp14:anchorId="5F2F85D8" wp14:editId="2DEF2192">
+                <wp:simplePos x="0" y="0"/>
+                <wp:positionH relativeFrom="margin">
+                  <wp:align>right</wp:align>
+                </wp:positionH>
+                <wp:positionV relativeFrom="paragraph">
+                  <wp:posOffset>1184910</wp:posOffset>
+                </wp:positionV>
+                <wp:extent cx="1729740" cy="635"/>
+                <wp:effectExtent l="0" t="0" r="3810" b="0"/>
+                <wp:wrapSquare wrapText="bothSides"/>
+                <wp:docPr id="1" name="Text Box 1"/>
+                <wp:cNvGraphicFramePr/>
+                <a:graphic xmlns:a="http://schemas.openxmlformats.org/drawingml/2006/main">
+                  <a:graphicData uri="http://schemas.microsoft.com/office/word/2010/wordprocessingShape">
+                    <wps:wsp>
+                      <wps:cNvSpPr txBox="1"/>
+                      <wps:spPr>
+                        <a:xfrm>
+                          <a:off x="0" y="0"/>
+                          <a:ext cx="1729740" cy="635"/>
+                        </a:xfrm>
+                        <a:prstGeom prst="rect">
+                          <a:avLst/>
+                        </a:prstGeom>
+                        <a:solidFill>
+                          <a:prstClr val="white"/>
+                        </a:solidFill>
+                        <a:ln>
+                          <a:noFill/>
+                        </a:ln>
+                        <a:effectLst/>
+                      </wps:spPr>
+                      <wps:txbx>
+                        <w:txbxContent>
+                          <w:p>
+                            <w:pPr>
+                              <w:pStyle w:val="Caption"/>
+                              <w:jc w:val="center"/>
+                              <w:rPr>
+                                <w:rFonts w:ascii="Times New Roman" w:hAnsi="Times New Roman" w:cs="Times New Roman"/>
+                                <w:i w:val="0"/>
+                                <w:noProof/>
+                                <w:color w:val="auto"/>
+                                <w:sz w:val="24"/>
+                                <w:szCs w:val="24"/>
+                              </w:rPr>
+                            </w:pPr>
+                            <w:r>
+                              <w:rPr>
+                                <w:rFonts w:ascii="Times New Roman" w:hAnsi="Times New Roman" w:cs="Times New Roman"/>
+                                <w:i w:val="0"/>
+                                <w:color w:val="auto"/>
+                                <w:sz w:val="24"/>
+                                <w:szCs w:val="24"/>
+                              </w:rPr>
+                              <w:t xml:space="preserve">Slika </w:t>
+                            </w:r>
+                            <w:r>
+                              <w:rPr>
+                                <w:rFonts w:ascii="Times New Roman" w:hAnsi="Times New Roman" w:cs="Times New Roman"/>
+                                <w:i w:val="0"/>
+                                <w:color w:val="auto"/>
+                                <w:sz w:val="24"/>
+                                <w:szCs w:val="24"/>
+                              </w:rPr>
+                              <w:fldChar w:fldCharType="begin"/>
+                            </w:r>
+                            <w:r>
+                              <w:rPr>
+                                <w:rFonts w:ascii="Times New Roman" w:hAnsi="Times New Roman" w:cs="Times New Roman"/>
+                                <w:i w:val="0"/>
+                                <w:color w:val="auto"/>
+                                <w:sz w:val="24"/>
+                                <w:szCs w:val="24"/>
+                              </w:rPr>
+                              <w:instrText xml:space="preserve"> SEQ Slika \* ARABIC </w:instrText>
+                            </w:r>
+                            <w:r>
+                              <w:rPr>
+                                <w:rFonts w:ascii="Times New Roman" w:hAnsi="Times New Roman" w:cs="Times New Roman"/>
+                                <w:i w:val="0"/>
+                                <w:color w:val="auto"/>
+                                <w:sz w:val="24"/>
+                                <w:szCs w:val="24"/>
+                              </w:rPr>
+                              <w:fldChar w:fldCharType="separate"/>
+                            </w:r>
+                            <w:r>
+                              <w:rPr>
+                                <w:rFonts w:ascii="Times New Roman" w:hAnsi="Times New Roman" w:cs="Times New Roman"/>
+                                <w:i w:val="0"/>
+                                <w:noProof/>
+                                <w:color w:val="auto"/>
+                                <w:sz w:val="24"/>
+                                <w:szCs w:val="24"/>
+                              </w:rPr>
+                              <w:t>1</w:t>
+                            </w:r>
+                            <w:r>
+                              <w:rPr>
+                                <w:rFonts w:ascii="Times New Roman" w:hAnsi="Times New Roman" w:cs="Times New Roman"/>
+                                <w:i w:val="0"/>
+                                <w:color w:val="auto"/>
+                                <w:sz w:val="24"/>
+                                <w:szCs w:val="24"/>
+                              </w:rPr>
+                              <w:fldChar w:fldCharType="end"/>
+                            </w:r>
+                            <w:r>
+                              <w:rPr>
+                                <w:rFonts w:ascii="Times New Roman" w:hAnsi="Times New Roman" w:cs="Times New Roman"/>
+                                <w:i w:val="0"/>
+                                <w:color w:val="auto"/>
+                                <w:sz w:val="24"/>
+                                <w:szCs w:val="24"/>
+                              </w:rPr>
+                              <w:t xml:space="preserve">. Elipsa </w:t>
+                            </w:r>
+                            <w:r>
+                              <w:rPr>
+                                <w:rFonts w:ascii="Times New Roman" w:hAnsi="Times New Roman" w:cs="Times New Roman"/>
+                                <w:i w:val="0"/>
+                                <w:color w:val="auto"/>
+                                <w:sz w:val="24"/>
+                                <w:szCs w:val="24"/>
+                              </w:rPr>
+                              <w:br/>
+                            </w:r>
+                            <w:r>
+                              <w:rPr>
+                                <w:rFonts w:ascii="Times New Roman" w:hAnsi="Times New Roman" w:cs="Times New Roman"/>
+                                <w:i w:val="0"/>
+                                <w:color w:val="auto"/>
+                                <w:sz w:val="24"/>
+                                <w:szCs w:val="24"/>
+                              </w:rPr>
+                              <w:t>pogreške čvora</w:t>
+                            </w:r>
+                          </w:p>
+                        </w:txbxContent>
+                      </wps:txbx>
+                      <wps:bodyPr rot="0" spcFirstLastPara="0" vertOverflow="overflow" horzOverflow="overflow" vert="horz" wrap="square" lIns="0" tIns="0" rIns="0" bIns="0" numCol="1" spcCol="0" rtlCol="0" fromWordArt="0" anchor="t" anchorCtr="0" forceAA="0" compatLnSpc="1">
+                        <a:prstTxWarp prst="textNoShape">
+                          <a:avLst/>
+                        </a:prstTxWarp>
+                        <a:spAutoFit/>
+                      </wps:bodyPr>
+                    </wps:wsp>
+                  </a:graphicData>
+                </a:graphic>
+                <wp14:sizeRelH relativeFrom="margin">
+                  <wp14:pctWidth>0</wp14:pctWidth>
+                </wp14:sizeRelH>
+              </wp:anchor>
+            </w:drawing>
+          </mc:Choice>
+          <mc:Fallback>
+            <w:pict>
+              <v:shapetype w14:anchorId="5F2F85D8" id="_x0000_t202" coordsize="21600,21600" o:spt="202" path="m,l,21600r21600,l21600,xe">
+                <v:stroke joinstyle="miter"/>
+                <v:path gradientshapeok="t" o:connecttype="rect"/>
+              </v:shapetype>
+              <v:shape id="Text Box 1" o:spid="_x0000_s1026" type="#_x0000_t202" style="position:absolute;left:0;text-align:left;margin-left:85pt;margin-top:93.3pt;width:136.2pt;height:.05pt;z-index:251660288;visibility:visible;mso-wrap-style:square;mso-width-percent:0;mso-wrap-distance-left:9pt;mso-wrap-distance-top:0;mso-wrap-distance-right:9pt;mso-wrap-distance-bottom:0;mso-position-horizontal:right;mso-position-horizontal-relative:margin;mso-position-vertical:absolute;mso-position-vertical-relative:text;mso-width-percent:0;mso-width-relative:margin;v-text-anchor:top" o:gfxdata="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" stroked="f">
+                <v:textbox style="mso-fit-shape-to-text:t" inset="0,0,0,0">
+                  <w:txbxContent>
+                    <w:p>
+                      <w:pPr>
+                        <w:pStyle w:val="Caption"/>
+                        <w:jc w:val="center"/>
+                        <w:rPr>
+                          <w:rFonts w:ascii="Times New Roman" w:hAnsi="Times New Roman" w:cs="Times New Roman"/>
+                          <w:i w:val="0"/>
+                          <w:noProof/>
+                          <w:color w:val="auto"/>
+                          <w:sz w:val="24"/>
+                          <w:szCs w:val="24"/>
+                        </w:rPr>
+                      </w:pPr>
+                      <w:r>
+                        <w:rPr>
+                          <w:rFonts w:ascii="Times New Roman" w:hAnsi="Times New Roman" w:cs="Times New Roman"/>
+                          <w:i w:val="0"/>
+                          <w:color w:val="auto"/>
+                          <w:sz w:val="24"/>
+                          <w:szCs w:val="24"/>
+                        </w:rPr>
+                        <w:t xml:space="preserve">Slika </w:t>
+                      </w:r>
+                      <w:r>
+                        <w:rPr>
+                          <w:rFonts w:ascii="Times New Roman" w:hAnsi="Times New Roman" w:cs="Times New Roman"/>
+                          <w:i w:val="0"/>
+                          <w:color w:val="auto"/>
+                          <w:sz w:val="24"/>
+                          <w:szCs w:val="24"/>
+                        </w:rPr>
+                        <w:fldChar w:fldCharType="begin"/>
+                      </w:r>
+                      <w:r>
+                        <w:rPr>
+                          <w:rFonts w:ascii="Times New Roman" w:hAnsi="Times New Roman" w:cs="Times New Roman"/>
+                          <w:i w:val="0"/>
+                          <w:color w:val="auto"/>
+                          <w:sz w:val="24"/>
+                          <w:szCs w:val="24"/>
+                        </w:rPr>
+                        <w:instrText xml:space="preserve"> SEQ Slika \* ARABIC </w:instrText>
+                      </w:r>
+                      <w:r>
+                        <w:rPr>
+                          <w:rFonts w:ascii="Times New Roman" w:hAnsi="Times New Roman" w:cs="Times New Roman"/>
+                          <w:i w:val="0"/>
+                          <w:color w:val="auto"/>
+                          <w:sz w:val="24"/>
+                          <w:szCs w:val="24"/>
+                        </w:rPr>
+                        <w:fldChar w:fldCharType="separate"/>
+                      </w:r>
+                      <w:r>
+                        <w:rPr>
+                          <w:rFonts w:ascii="Times New Roman" w:hAnsi="Times New Roman" w:cs="Times New Roman"/>
+                          <w:i w:val="0"/>
+                          <w:noProof/>
+                          <w:color w:val="auto"/>
+                          <w:sz w:val="24"/>
+                          <w:szCs w:val="24"/>
+                        </w:rPr>
+                        <w:t>1</w:t>
+                      </w:r>
+                      <w:r>
+                        <w:rPr>
+                          <w:rFonts w:ascii="Times New Roman" w:hAnsi="Times New Roman" w:cs="Times New Roman"/>
+                          <w:i w:val="0"/>
+                          <w:color w:val="auto"/>
+                          <w:sz w:val="24"/>
+                          <w:szCs w:val="24"/>
+                        </w:rPr>
+                        <w:fldChar w:fldCharType="end"/>
+                      </w:r>
+                      <w:r>
+                        <w:rPr>
+                          <w:rFonts w:ascii="Times New Roman" w:hAnsi="Times New Roman" w:cs="Times New Roman"/>
+                          <w:i w:val="0"/>
+                          <w:color w:val="auto"/>
+                          <w:sz w:val="24"/>
+                          <w:szCs w:val="24"/>
+                        </w:rPr>
+                        <w:t xml:space="preserve">. Elipsa </w:t>
+                      </w:r>
+                      <w:r>
+                        <w:rPr>
+                          <w:rFonts w:ascii="Times New Roman" w:hAnsi="Times New Roman" w:cs="Times New Roman"/>
+                          <w:i w:val="0"/>
+                          <w:color w:val="auto"/>
+                          <w:sz w:val="24"/>
+                          <w:szCs w:val="24"/>
+                        </w:rPr>
+                        <w:br/>
+                      </w:r>
+                      <w:r>
+                        <w:rPr>
+                          <w:rFonts w:ascii="Times New Roman" w:hAnsi="Times New Roman" w:cs="Times New Roman"/>
+                          <w:i w:val="0"/>
+                          <w:color w:val="auto"/>
+                          <w:sz w:val="24"/>
+                          <w:szCs w:val="24"/>
+                        </w:rPr>
+                        <w:t>pogreške čvora</w:t>
+                      </w:r>
+                    </w:p>
+                  </w:txbxContent>
+                </v:textbox>
+                <w10:wrap type="square" anchorx="margin"/>
+              </v:shape>
+            </w:pict>
+          </mc:Fallback>
+        </mc:AlternateContent>
+      </w:r>
+      <w:r>
+        <w:rPr>
+          <w:noProof/>
+          <w:lang w:eastAsia="hr-HR"/>
+        </w:rPr>
+        <w:drawing>
+          <wp:anchor distT="0" distB="0" distL="114300" distR="114300" simplePos="0" relativeHeight="251658240" behindDoc="0" locked="0" layoutInCell="1" allowOverlap="1" wp14:anchorId="3671C6D4" wp14:editId="24CF1F19">
+            <wp:simplePos x="0" y="0"/>
+            <wp:positionH relativeFrom="margin">
+              <wp:posOffset>3992245</wp:posOffset>
+            </wp:positionH>
+            <wp:positionV relativeFrom="paragraph">
+              <wp:posOffset>10795</wp:posOffset>
+            </wp:positionV>
+            <wp:extent cx="1692910" cy="1122680"/>
+            <wp:effectExtent l="0" t="0" r="2540" b="1270"/>
+            <wp:wrapSquare wrapText="bothSides"/>
+            <wp:docPr id="3" name="Picture 3"/>
+            <wp:cNvGraphicFramePr>
+              <a:graphicFrameLocks xmlns:a="http://schemas.openxmlformats.org/drawingml/2006/main" noChangeAspect="1"/>
+            </wp:cNvGraphicFramePr>
+            <a:graphic xmlns:a="http://schemas.openxmlformats.org/drawingml/2006/main">
+              <a:graphicData uri="http://schemas.openxmlformats.org/drawingml/2006/picture">
+                <pic:pic xmlns:pic="http://schemas.openxmlformats.org/drawingml/2006/picture">
+                  <pic:nvPicPr>
+                    <pic:cNvPr id="3" name="dron.png"/>
+                    <pic:cNvPicPr/>
+                  </pic:nvPicPr>
+                  <pic:blipFill>
+                    <a:blip r:embed="rId9">
+                      <a:extLst>
+                        <a:ext uri="{28A0092B-C50C-407E-A947-70E740481C1C}">
+                          <a14:useLocalDpi xmlns:a14="http://schemas.microsoft.com/office/drawing/2010/main" val="0"/>
+                        </a:ext>
+                      </a:extLst>
+                    </a:blip>
+                    <a:stretch>
+                      <a:fillRect/>
+                    </a:stretch>
+                  </pic:blipFill>
+                  <pic:spPr>
+                    <a:xfrm>
+                      <a:off x="0" y="0"/>
+                      <a:ext cx="1692910" cy="1122680"/>
+                    </a:xfrm>
+                    <a:prstGeom prst="rect">
+                      <a:avLst/>
+                    </a:prstGeom>
+                  </pic:spPr>
+                </pic:pic>
+              </a:graphicData>
+            </a:graphic>
+            <wp14:sizeRelH relativeFrom="margin">
+              <wp14:pctWidth>0</wp14:pctWidth>
+            </wp14:sizeRelH>
+            <wp14:sizeRelV relativeFrom="margin">
+              <wp14:pctHeight>0</wp14:pctHeight>
+            </wp14:sizeRelV>
+          </wp:anchor>
+        </w:drawing>
+      </w:r>
+      <w:r>
+        <w:t>Drugi korak – izrada elipse pogreške. S GPS prijemnika očitavaju se podaci o lokaciji promatranog čvora te njegove x,y pogreške. Prema tome, elipsa pogreške bi bila elipsa koja opisuje čvor, na udaljenosti jednakoj grešci po x u vodoravnom smjeru, te udaljenosti jednakoj grešci po y u okomitom smjeru (vidi Sliku 1.</w:t>
+      </w:r>
+      <w:r>
+        <w:t xml:space="preserve"> – gY predstavlja vrijednost greške po y, analogno tome gX vrijednost greške po x, a točka D(X,Y</w:t>
+      </w:r>
+      <w:r>
+        <w:t>)</w:t>
+      </w:r>
+      <w:r>
+        <w:t xml:space="preserve"> predstavlja lokaciju čvora)</w:t>
+      </w:r>
+      <w:r>
+        <w:t xml:space="preserve"> Dakle, površina ove elipse predstavlja prostor u kojem bi se prema GPS sustavu trebao nalaziti promatrani čvor. Površina ove elipse uspoređivat će se s</w:t>
+      </w:r>
+      <w:r>
+        <w:t xml:space="preserve"> krajnjim rezultatom kako bi se dobio postotak poboljšanja preciznosti, odnosno smanjenja pogreške.</w:t>
+      </w:r>
+    </w:p>
+    <w:p>
+      <w:pPr>
+        <w:pStyle w:val="Tekst"/>
+        <w:ind w:firstLine="708"/>
+        <w:jc w:val="both"/>
+      </w:pPr>
+      <w:r>
+        <w:rPr>
+          <w:noProof/>
+        </w:rPr>
+        <w:lastRenderedPageBreak/>
+        <mc:AlternateContent>
+          <mc:Choice Requires="wps">
+            <w:drawing>
+              <wp:anchor distT="0" distB="0" distL="114300" distR="114300" simplePos="0" relativeHeight="251663360" behindDoc="0" locked="0" layoutInCell="1" allowOverlap="1" wp14:anchorId="5365D21A" wp14:editId="6CD1A371">
+                <wp:simplePos x="0" y="0"/>
+                <wp:positionH relativeFrom="column">
+                  <wp:posOffset>0</wp:posOffset>
+                </wp:positionH>
+                <wp:positionV relativeFrom="paragraph">
+                  <wp:posOffset>7727315</wp:posOffset>
+                </wp:positionV>
+                <wp:extent cx="5760720" cy="635"/>
+                <wp:effectExtent l="0" t="0" r="0" b="0"/>
+                <wp:wrapSquare wrapText="bothSides"/>
+                <wp:docPr id="5" name="Text Box 5"/>
+                <wp:cNvGraphicFramePr/>
+                <a:graphic xmlns:a="http://schemas.openxmlformats.org/drawingml/2006/main">
+                  <a:graphicData uri="http://schemas.microsoft.com/office/word/2010/wordprocessingShape">
+                    <wps:wsp>
+                      <wps:cNvSpPr txBox="1"/>
+                      <wps:spPr>
+                        <a:xfrm>
+                          <a:off x="0" y="0"/>
+                          <a:ext cx="5760720" cy="635"/>
+                        </a:xfrm>
+                        <a:prstGeom prst="rect">
+                          <a:avLst/>
+                        </a:prstGeom>
+                        <a:solidFill>
+                          <a:prstClr val="white"/>
+                        </a:solidFill>
+                        <a:ln>
+                          <a:noFill/>
+                        </a:ln>
+                        <a:effectLst/>
+                      </wps:spPr>
+                      <wps:txbx>
+                        <w:txbxContent>
+                          <w:p>
+                            <w:pPr>
+                              <w:pStyle w:val="Caption"/>
+                              <w:jc w:val="center"/>
+                              <w:rPr>
+                                <w:rFonts w:ascii="Times New Roman" w:hAnsi="Times New Roman" w:cs="Times New Roman"/>
+                                <w:i w:val="0"/>
+                                <w:noProof/>
+                                <w:color w:val="auto"/>
+                                <w:sz w:val="24"/>
+                                <w:szCs w:val="24"/>
+                              </w:rPr>
+                            </w:pPr>
+                            <w:r>
+                              <w:rPr>
+                                <w:rFonts w:ascii="Times New Roman" w:hAnsi="Times New Roman" w:cs="Times New Roman"/>
+                                <w:i w:val="0"/>
+                                <w:color w:val="auto"/>
+                                <w:sz w:val="24"/>
+                                <w:szCs w:val="24"/>
+                              </w:rPr>
+                              <w:t xml:space="preserve">Slika </w:t>
+                            </w:r>
+                            <w:r>
+                              <w:rPr>
+                                <w:rFonts w:ascii="Times New Roman" w:hAnsi="Times New Roman" w:cs="Times New Roman"/>
+                                <w:i w:val="0"/>
+                                <w:color w:val="auto"/>
+                                <w:sz w:val="24"/>
+                                <w:szCs w:val="24"/>
+                              </w:rPr>
+                              <w:fldChar w:fldCharType="begin"/>
+                            </w:r>
+                            <w:r>
+                              <w:rPr>
+                                <w:rFonts w:ascii="Times New Roman" w:hAnsi="Times New Roman" w:cs="Times New Roman"/>
+                                <w:i w:val="0"/>
+                                <w:color w:val="auto"/>
+                                <w:sz w:val="24"/>
+                                <w:szCs w:val="24"/>
+                              </w:rPr>
+                              <w:instrText xml:space="preserve"> SEQ Slika \* ARABIC </w:instrText>
+                            </w:r>
+                            <w:r>
+                              <w:rPr>
+                                <w:rFonts w:ascii="Times New Roman" w:hAnsi="Times New Roman" w:cs="Times New Roman"/>
+                                <w:i w:val="0"/>
+                                <w:color w:val="auto"/>
+                                <w:sz w:val="24"/>
+                                <w:szCs w:val="24"/>
+                              </w:rPr>
+                              <w:fldChar w:fldCharType="separate"/>
+                            </w:r>
+                            <w:r>
+                              <w:rPr>
+                                <w:rFonts w:ascii="Times New Roman" w:hAnsi="Times New Roman" w:cs="Times New Roman"/>
+                                <w:i w:val="0"/>
+                                <w:noProof/>
+                                <w:color w:val="auto"/>
+                                <w:sz w:val="24"/>
+                                <w:szCs w:val="24"/>
+                              </w:rPr>
+                              <w:t>2</w:t>
+                            </w:r>
+                            <w:r>
+                              <w:rPr>
+                                <w:rFonts w:ascii="Times New Roman" w:hAnsi="Times New Roman" w:cs="Times New Roman"/>
+                                <w:i w:val="0"/>
+                                <w:color w:val="auto"/>
+                                <w:sz w:val="24"/>
+                                <w:szCs w:val="24"/>
+                              </w:rPr>
+                              <w:fldChar w:fldCharType="end"/>
+                            </w:r>
+                            <w:r>
+                              <w:rPr>
+                                <w:rFonts w:ascii="Times New Roman" w:hAnsi="Times New Roman" w:cs="Times New Roman"/>
+                                <w:i w:val="0"/>
+                                <w:color w:val="auto"/>
+                                <w:sz w:val="24"/>
+                                <w:szCs w:val="24"/>
+                              </w:rPr>
+                              <w:t>. Odnos između dva čvora - nastanak eliptičnog vijenca</w:t>
+                            </w:r>
+                          </w:p>
+                        </w:txbxContent>
+                      </wps:txbx>
+                      <wps:bodyPr rot="0" spcFirstLastPara="0" vertOverflow="overflow" horzOverflow="overflow" vert="horz" wrap="square" lIns="0" tIns="0" rIns="0" bIns="0" numCol="1" spcCol="0" rtlCol="0" fromWordArt="0" anchor="t" anchorCtr="0" forceAA="0" compatLnSpc="1">
+                        <a:prstTxWarp prst="textNoShape">
+                          <a:avLst/>
+                        </a:prstTxWarp>
+                        <a:spAutoFit/>
+                      </wps:bodyPr>
+                    </wps:wsp>
+                  </a:graphicData>
+                </a:graphic>
+              </wp:anchor>
+            </w:drawing>
+          </mc:Choice>
+          <mc:Fallback>
+            <w:pict>
+              <v:shape w14:anchorId="5365D21A" id="Text Box 5" o:spid="_x0000_s1027" type="#_x0000_t202" style="position:absolute;left:0;text-align:left;margin-left:0;margin-top:608.45pt;width:453.6pt;height:.05pt;z-index:251663360;visibility:visible;mso-wrap-style:square;mso-wrap-distance-left:9pt;mso-wrap-distance-top:0;mso-wrap-distance-right:9pt;mso-wrap-distance-bottom:0;mso-position-horizontal:absolute;mso-position-horizontal-relative:text;mso-position-vertical:absolute;mso-position-vertical-relative:text;v-text-anchor:top" o:gfxdata="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" stroked="f">
+                <v:textbox style="mso-fit-shape-to-text:t" inset="0,0,0,0">
+                  <w:txbxContent>
+                    <w:p>
+                      <w:pPr>
+                        <w:pStyle w:val="Caption"/>
+                        <w:jc w:val="center"/>
+                        <w:rPr>
+                          <w:rFonts w:ascii="Times New Roman" w:hAnsi="Times New Roman" w:cs="Times New Roman"/>
+                          <w:i w:val="0"/>
+                          <w:noProof/>
+                          <w:color w:val="auto"/>
+                          <w:sz w:val="24"/>
+                          <w:szCs w:val="24"/>
+                        </w:rPr>
+                      </w:pPr>
+                      <w:r>
+                        <w:rPr>
+                          <w:rFonts w:ascii="Times New Roman" w:hAnsi="Times New Roman" w:cs="Times New Roman"/>
+                          <w:i w:val="0"/>
+                          <w:color w:val="auto"/>
+                          <w:sz w:val="24"/>
+                          <w:szCs w:val="24"/>
+                        </w:rPr>
+                        <w:t xml:space="preserve">Slika </w:t>
+                      </w:r>
+                      <w:r>
+                        <w:rPr>
+                          <w:rFonts w:ascii="Times New Roman" w:hAnsi="Times New Roman" w:cs="Times New Roman"/>
+                          <w:i w:val="0"/>
+                          <w:color w:val="auto"/>
+                          <w:sz w:val="24"/>
+                          <w:szCs w:val="24"/>
+                        </w:rPr>
+                        <w:fldChar w:fldCharType="begin"/>
+                      </w:r>
+                      <w:r>
+                        <w:rPr>
+                          <w:rFonts w:ascii="Times New Roman" w:hAnsi="Times New Roman" w:cs="Times New Roman"/>
+                          <w:i w:val="0"/>
+                          <w:color w:val="auto"/>
+                          <w:sz w:val="24"/>
+                          <w:szCs w:val="24"/>
+                        </w:rPr>
+                        <w:instrText xml:space="preserve"> SEQ Slika \* ARABIC </w:instrText>
+                      </w:r>
+                      <w:r>
+                        <w:rPr>
+                          <w:rFonts w:ascii="Times New Roman" w:hAnsi="Times New Roman" w:cs="Times New Roman"/>
+                          <w:i w:val="0"/>
+                          <w:color w:val="auto"/>
+                          <w:sz w:val="24"/>
+                          <w:szCs w:val="24"/>
+                        </w:rPr>
+                        <w:fldChar w:fldCharType="separate"/>
+                      </w:r>
+                      <w:r>
+                        <w:rPr>
+                          <w:rFonts w:ascii="Times New Roman" w:hAnsi="Times New Roman" w:cs="Times New Roman"/>
+                          <w:i w:val="0"/>
+                          <w:noProof/>
+                          <w:color w:val="auto"/>
+                          <w:sz w:val="24"/>
+                          <w:szCs w:val="24"/>
+                        </w:rPr>
+                        <w:t>2</w:t>
+                      </w:r>
+                      <w:r>
+                        <w:rPr>
+                          <w:rFonts w:ascii="Times New Roman" w:hAnsi="Times New Roman" w:cs="Times New Roman"/>
+                          <w:i w:val="0"/>
+                          <w:color w:val="auto"/>
+                          <w:sz w:val="24"/>
+                          <w:szCs w:val="24"/>
+                        </w:rPr>
+                        <w:fldChar w:fldCharType="end"/>
+                      </w:r>
+                      <w:r>
+                        <w:rPr>
+                          <w:rFonts w:ascii="Times New Roman" w:hAnsi="Times New Roman" w:cs="Times New Roman"/>
+                          <w:i w:val="0"/>
+                          <w:color w:val="auto"/>
+                          <w:sz w:val="24"/>
+                          <w:szCs w:val="24"/>
+                        </w:rPr>
+                        <w:t>. Odnos između dva čvora - nastanak eliptičnog vijenca</w:t>
+                      </w:r>
+                    </w:p>
+                  </w:txbxContent>
+                </v:textbox>
+                <w10:wrap type="square"/>
+              </v:shape>
+            </w:pict>
+          </mc:Fallback>
+        </mc:AlternateContent>
+      </w:r>
+      <w:r>
+        <w:rPr>
+          <w:noProof/>
+          <w:lang w:eastAsia="hr-HR"/>
+        </w:rPr>
+        <w:drawing>
+          <wp:anchor distT="0" distB="0" distL="114300" distR="114300" simplePos="0" relativeHeight="251661312" behindDoc="0" locked="0" layoutInCell="1" allowOverlap="1" wp14:anchorId="52C7F489" wp14:editId="4EAAA032">
+            <wp:simplePos x="0" y="0"/>
+            <wp:positionH relativeFrom="margin">
+              <wp:align>right</wp:align>
+            </wp:positionH>
+            <wp:positionV relativeFrom="paragraph">
+              <wp:posOffset>3435985</wp:posOffset>
+            </wp:positionV>
+            <wp:extent cx="5760720" cy="4234180"/>
+            <wp:effectExtent l="0" t="0" r="0" b="0"/>
+            <wp:wrapSquare wrapText="bothSides"/>
+            <wp:docPr id="4" name="Picture 4"/>
+            <wp:cNvGraphicFramePr>
+              <a:graphicFrameLocks xmlns:a="http://schemas.openxmlformats.org/drawingml/2006/main" noChangeAspect="1"/>
+            </wp:cNvGraphicFramePr>
+            <a:graphic xmlns:a="http://schemas.openxmlformats.org/drawingml/2006/main">
+              <a:graphicData uri="http://schemas.openxmlformats.org/drawingml/2006/picture">
+                <pic:pic xmlns:pic="http://schemas.openxmlformats.org/drawingml/2006/picture">
+                  <pic:nvPicPr>
+                    <pic:cNvPr id="4" name="dva drona.png"/>
+                    <pic:cNvPicPr/>
+                  </pic:nvPicPr>
+                  <pic:blipFill>
+                    <a:blip r:embed="rId10">
+                      <a:extLst>
+                        <a:ext uri="{28A0092B-C50C-407E-A947-70E740481C1C}">
+                          <a14:useLocalDpi xmlns:a14="http://schemas.microsoft.com/office/drawing/2010/main" val="0"/>
+                        </a:ext>
+                      </a:extLst>
+                    </a:blip>
+                    <a:stretch>
+                      <a:fillRect/>
+                    </a:stretch>
+                  </pic:blipFill>
+                  <pic:spPr>
+                    <a:xfrm>
+                      <a:off x="0" y="0"/>
+                      <a:ext cx="5760720" cy="4234180"/>
+                    </a:xfrm>
+                    <a:prstGeom prst="rect">
+                      <a:avLst/>
+                    </a:prstGeom>
+                  </pic:spPr>
+                </pic:pic>
+              </a:graphicData>
+            </a:graphic>
+            <wp14:sizeRelH relativeFrom="margin">
+              <wp14:pctWidth>0</wp14:pctWidth>
+            </wp14:sizeRelH>
+            <wp14:sizeRelV relativeFrom="margin">
+              <wp14:pctHeight>0</wp14:pctHeight>
+            </wp14:sizeRelV>
+          </wp:anchor>
+        </w:drawing>
+      </w:r>
+      <w:r>
+        <w:t>Treći korak –</w:t>
+      </w:r>
+      <w:r>
+        <w:t xml:space="preserve"> </w:t>
+      </w:r>
+      <w:r>
+        <w:t xml:space="preserve">izračun </w:t>
+      </w:r>
+      <w:r>
+        <w:t>„vijenaca“</w:t>
+      </w:r>
+      <w:r>
+        <w:t>. Algoritam prolazi sve vidljive čvorove promatranog čvora i učitava njihove podatke: lokaciju</w:t>
+      </w:r>
+      <w:r>
+        <w:t xml:space="preserve"> (</w:t>
+      </w:r>
+      <w:r>
+        <w:rPr>
+          <w:i/>
+        </w:rPr>
+        <w:t>x,y</w:t>
+      </w:r>
+      <w:r>
+        <w:t>)</w:t>
+      </w:r>
+      <w:r>
+        <w:t xml:space="preserve">, grešku </w:t>
+      </w:r>
+      <w:r>
+        <w:t>(</w:t>
+      </w:r>
+      <w:r>
+        <w:rPr>
+          <w:i/>
+        </w:rPr>
+        <w:t>gX, gY</w:t>
+      </w:r>
+      <w:r>
+        <w:t xml:space="preserve">) </w:t>
+      </w:r>
+      <w:r>
+        <w:t>i jačinu RF signala</w:t>
+      </w:r>
+      <w:r>
+        <w:t xml:space="preserve"> (</w:t>
+      </w:r>
+      <w:r>
+        <w:rPr>
+          <w:i/>
+        </w:rPr>
+        <w:t>R</w:t>
+      </w:r>
+      <w:r>
+        <w:t>)</w:t>
+      </w:r>
+      <w:r>
+        <w:t xml:space="preserve"> koju prima od svakog. </w:t>
+      </w:r>
+      <w:r>
+        <w:t>Pomoću jačine signala najprije se računa udaljenost (</w:t>
+      </w:r>
+      <w:r>
+        <w:rPr>
+          <w:i/>
+        </w:rPr>
+        <w:t>r</w:t>
+      </w:r>
+      <w:r>
+        <w:t xml:space="preserve">) </w:t>
+      </w:r>
+      <w:r>
+        <w:t xml:space="preserve">do tog vidljivog čvora, pri tome koristi se formula za </w:t>
+      </w:r>
+      <w:r>
+        <w:t>gubitke propagacije u neomeđenom prostoru</w:t>
+      </w:r>
+      <w:r>
+        <w:t xml:space="preserve"> koju smo spomenuli u ranijem poglavlju o RF propagaciji. Nakon toga uzimaju se u obzir greške po x i y vidljivog čvora. Kreira se velika elipsa oko vidljivog čvora</w:t>
+      </w:r>
+      <w:r>
+        <w:t xml:space="preserve"> (sa središtem u točki koja predstvalja lokaciju čvora, D (X,Y) )</w:t>
+      </w:r>
+      <w:r>
+        <w:t xml:space="preserve">, kojoj je polumjer po širini </w:t>
+      </w:r>
+      <w:r>
+        <w:t xml:space="preserve">jednak zbroju izračunate udaljenosti </w:t>
+      </w:r>
+      <w:r>
+        <w:rPr>
+          <w:i/>
+        </w:rPr>
+        <w:t>r</w:t>
+      </w:r>
+      <w:r>
+        <w:t xml:space="preserve"> i greške po x (</w:t>
+      </w:r>
+      <w:r>
+        <w:rPr>
+          <w:i/>
+        </w:rPr>
+        <w:t>gX</w:t>
+      </w:r>
+      <w:r>
+        <w:t xml:space="preserve">), a polumjer po visini jednak zbroju izračunate udaljenosti </w:t>
+      </w:r>
+      <w:r>
+        <w:rPr>
+          <w:i/>
+        </w:rPr>
+        <w:t>r</w:t>
+      </w:r>
+      <w:r>
+        <w:t xml:space="preserve"> i greške po y (</w:t>
+      </w:r>
+      <w:r>
+        <w:rPr>
+          <w:i/>
+        </w:rPr>
+        <w:t>gX</w:t>
+      </w:r>
+      <w:r>
+        <w:t xml:space="preserve">). Prema istoj logici, kreira se i mala elipsa oko istog čvora, samo manjeg polumjera – umjesto zbroja riječ je o razlici između udaljenosti </w:t>
+      </w:r>
+      <w:r>
+        <w:rPr>
+          <w:i/>
+        </w:rPr>
+        <w:t>r</w:t>
+      </w:r>
+      <w:r>
+        <w:t xml:space="preserve"> i grešci po x </w:t>
+      </w:r>
+      <w:r>
+        <w:rPr>
+          <w:i/>
+        </w:rPr>
+        <w:t>gX</w:t>
+      </w:r>
+      <w:r>
+        <w:t xml:space="preserve">, odnosno po y </w:t>
+      </w:r>
+      <w:r>
+        <w:rPr>
+          <w:i/>
+        </w:rPr>
+        <w:t>gY</w:t>
+      </w:r>
+      <w:r>
+        <w:t>. Razlika površina između te dvije elipse kreirat će neku vrstu eliptičnog vijenca oko čvora, a jedan dio tog vijenca će prelaziti preko promatranog čvora (za koji računamo korigiranu pogrešku), odnosno njegove elipse pogreške (vidi Sliku 2.)</w:t>
+      </w:r>
+    </w:p>
+    <w:p>
+      <w:pPr>
+        <w:pStyle w:val="Tekst"/>
+        <w:ind w:firstLine="708"/>
+        <w:jc w:val="both"/>
+      </w:pPr>
+      <w:r>
+        <w:t xml:space="preserve">Četvrti korak – izračun površine korigirane pogreške. U ovom koraku skupljaju se podaci iz prethodnog koraka, odnosno svi izračunati vijenci. Računa se presjek između površina tih vijenaca i površine elipse pogreške promatranog čvora – izračunati presjek predstavlja </w:t>
+      </w:r>
+      <w:r>
+        <w:lastRenderedPageBreak/>
+        <w:t>korigiranu pogrešku promatranog čvora.</w:t>
+      </w:r>
+      <w:r>
+        <w:t xml:space="preserve"> Na Slici 3. rezultat algoritma, odnosno presjek je osjenčan svijetlo-plavom bojom. U ovom primjeru su dva čvora (B i C) u vidljivom rasponu </w:t>
+      </w:r>
+      <w:r>
+        <w:rPr>
+          <w:noProof/>
+        </w:rPr>
+        <mc:AlternateContent>
+          <mc:Choice Requires="wps">
+            <w:drawing>
+              <wp:anchor distT="0" distB="0" distL="114300" distR="114300" simplePos="0" relativeHeight="251666432" behindDoc="0" locked="0" layoutInCell="1" allowOverlap="1" wp14:anchorId="5C66A533" wp14:editId="662E2178">
+                <wp:simplePos x="0" y="0"/>
+                <wp:positionH relativeFrom="column">
+                  <wp:posOffset>0</wp:posOffset>
+                </wp:positionH>
+                <wp:positionV relativeFrom="paragraph">
+                  <wp:posOffset>5662930</wp:posOffset>
+                </wp:positionV>
+                <wp:extent cx="5760720" cy="635"/>
+                <wp:effectExtent l="0" t="0" r="0" b="0"/>
+                <wp:wrapSquare wrapText="bothSides"/>
+                <wp:docPr id="8" name="Text Box 8"/>
+                <wp:cNvGraphicFramePr/>
+                <a:graphic xmlns:a="http://schemas.openxmlformats.org/drawingml/2006/main">
+                  <a:graphicData uri="http://schemas.microsoft.com/office/word/2010/wordprocessingShape">
+                    <wps:wsp>
+                      <wps:cNvSpPr txBox="1"/>
+                      <wps:spPr>
+                        <a:xfrm>
+                          <a:off x="0" y="0"/>
+                          <a:ext cx="5760720" cy="635"/>
+                        </a:xfrm>
+                        <a:prstGeom prst="rect">
+                          <a:avLst/>
+                        </a:prstGeom>
+                        <a:solidFill>
+                          <a:prstClr val="white"/>
+                        </a:solidFill>
+                        <a:ln>
+                          <a:noFill/>
+                        </a:ln>
+                        <a:effectLst/>
+                      </wps:spPr>
+                      <wps:txbx>
+                        <w:txbxContent>
+                          <w:p>
+                            <w:pPr>
+                              <w:pStyle w:val="Caption"/>
+                              <w:jc w:val="center"/>
+                              <w:rPr>
+                                <w:rFonts w:ascii="Times New Roman" w:hAnsi="Times New Roman" w:cs="Times New Roman"/>
+                                <w:i w:val="0"/>
+                                <w:color w:val="auto"/>
+                                <w:sz w:val="24"/>
+                                <w:szCs w:val="24"/>
+                              </w:rPr>
+                            </w:pPr>
+                            <w:r>
+                              <w:rPr>
+                                <w:rFonts w:ascii="Times New Roman" w:hAnsi="Times New Roman" w:cs="Times New Roman"/>
+                                <w:i w:val="0"/>
+                                <w:color w:val="auto"/>
+                                <w:sz w:val="24"/>
+                                <w:szCs w:val="24"/>
+                              </w:rPr>
+                              <w:t xml:space="preserve">Slika </w:t>
+                            </w:r>
+                            <w:r>
+                              <w:rPr>
+                                <w:rFonts w:ascii="Times New Roman" w:hAnsi="Times New Roman" w:cs="Times New Roman"/>
+                                <w:i w:val="0"/>
+                                <w:color w:val="auto"/>
+                                <w:sz w:val="24"/>
+                                <w:szCs w:val="24"/>
+                              </w:rPr>
+                              <w:fldChar w:fldCharType="begin"/>
+                            </w:r>
+                            <w:r>
+                              <w:rPr>
+                                <w:rFonts w:ascii="Times New Roman" w:hAnsi="Times New Roman" w:cs="Times New Roman"/>
+                                <w:i w:val="0"/>
+                                <w:color w:val="auto"/>
+                                <w:sz w:val="24"/>
+                                <w:szCs w:val="24"/>
+                              </w:rPr>
+                              <w:instrText xml:space="preserve"> SEQ Slika \* ARABIC </w:instrText>
+                            </w:r>
+                            <w:r>
+                              <w:rPr>
+                                <w:rFonts w:ascii="Times New Roman" w:hAnsi="Times New Roman" w:cs="Times New Roman"/>
+                                <w:i w:val="0"/>
+                                <w:color w:val="auto"/>
+                                <w:sz w:val="24"/>
+                                <w:szCs w:val="24"/>
+                              </w:rPr>
+                              <w:fldChar w:fldCharType="separate"/>
+                            </w:r>
+                            <w:r>
+                              <w:rPr>
+                                <w:rFonts w:ascii="Times New Roman" w:hAnsi="Times New Roman" w:cs="Times New Roman"/>
+                                <w:i w:val="0"/>
+                                <w:noProof/>
+                                <w:color w:val="auto"/>
+                                <w:sz w:val="24"/>
+                                <w:szCs w:val="24"/>
+                              </w:rPr>
+                              <w:t>3</w:t>
+                            </w:r>
+                            <w:r>
+                              <w:rPr>
+                                <w:rFonts w:ascii="Times New Roman" w:hAnsi="Times New Roman" w:cs="Times New Roman"/>
+                                <w:i w:val="0"/>
+                                <w:color w:val="auto"/>
+                                <w:sz w:val="24"/>
+                                <w:szCs w:val="24"/>
+                              </w:rPr>
+                              <w:fldChar w:fldCharType="end"/>
+                            </w:r>
+                            <w:r>
+                              <w:rPr>
+                                <w:rFonts w:ascii="Times New Roman" w:hAnsi="Times New Roman" w:cs="Times New Roman"/>
+                                <w:i w:val="0"/>
+                                <w:color w:val="auto"/>
+                                <w:sz w:val="24"/>
+                                <w:szCs w:val="24"/>
+                              </w:rPr>
+                              <w:t>. Skica rezultata algoritma</w:t>
+                            </w:r>
+                          </w:p>
+                        </w:txbxContent>
+                      </wps:txbx>
+                      <wps:bodyPr rot="0" spcFirstLastPara="0" vertOverflow="overflow" horzOverflow="overflow" vert="horz" wrap="square" lIns="0" tIns="0" rIns="0" bIns="0" numCol="1" spcCol="0" rtlCol="0" fromWordArt="0" anchor="t" anchorCtr="0" forceAA="0" compatLnSpc="1">
+                        <a:prstTxWarp prst="textNoShape">
+                          <a:avLst/>
+                        </a:prstTxWarp>
+                        <a:spAutoFit/>
+                      </wps:bodyPr>
+                    </wps:wsp>
+                  </a:graphicData>
+                </a:graphic>
+              </wp:anchor>
+            </w:drawing>
+          </mc:Choice>
+          <mc:Fallback>
+            <w:pict>
+              <v:shape w14:anchorId="5C66A533" id="Text Box 8" o:spid="_x0000_s1028" type="#_x0000_t202" style="position:absolute;left:0;text-align:left;margin-left:0;margin-top:445.9pt;width:453.6pt;height:.05pt;z-index:251666432;visibility:visible;mso-wrap-style:square;mso-wrap-distance-left:9pt;mso-wrap-distance-top:0;mso-wrap-distance-right:9pt;mso-wrap-distance-bottom:0;mso-position-horizontal:absolute;mso-position-horizontal-relative:text;mso-position-vertical:absolute;mso-position-vertical-relative:text;v-text-anchor:top" o:gfxdata="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" stroked="f">
+                <v:textbox style="mso-fit-shape-to-text:t" inset="0,0,0,0">
+                  <w:txbxContent>
+                    <w:p>
+                      <w:pPr>
+                        <w:pStyle w:val="Caption"/>
+                        <w:jc w:val="center"/>
+                        <w:rPr>
+                          <w:rFonts w:ascii="Times New Roman" w:hAnsi="Times New Roman" w:cs="Times New Roman"/>
+                          <w:i w:val="0"/>
+                          <w:color w:val="auto"/>
+                          <w:sz w:val="24"/>
+                          <w:szCs w:val="24"/>
+                        </w:rPr>
+                      </w:pPr>
+                      <w:r>
+                        <w:rPr>
+                          <w:rFonts w:ascii="Times New Roman" w:hAnsi="Times New Roman" w:cs="Times New Roman"/>
+                          <w:i w:val="0"/>
+                          <w:color w:val="auto"/>
+                          <w:sz w:val="24"/>
+                          <w:szCs w:val="24"/>
+                        </w:rPr>
+                        <w:t xml:space="preserve">Slika </w:t>
+                      </w:r>
+                      <w:r>
+                        <w:rPr>
+                          <w:rFonts w:ascii="Times New Roman" w:hAnsi="Times New Roman" w:cs="Times New Roman"/>
+                          <w:i w:val="0"/>
+                          <w:color w:val="auto"/>
+                          <w:sz w:val="24"/>
+                          <w:szCs w:val="24"/>
+                        </w:rPr>
+                        <w:fldChar w:fldCharType="begin"/>
+                      </w:r>
+                      <w:r>
+                        <w:rPr>
+                          <w:rFonts w:ascii="Times New Roman" w:hAnsi="Times New Roman" w:cs="Times New Roman"/>
+                          <w:i w:val="0"/>
+                          <w:color w:val="auto"/>
+                          <w:sz w:val="24"/>
+                          <w:szCs w:val="24"/>
+                        </w:rPr>
+                        <w:instrText xml:space="preserve"> SEQ Slika \* ARABIC </w:instrText>
+                      </w:r>
+                      <w:r>
+                        <w:rPr>
+                          <w:rFonts w:ascii="Times New Roman" w:hAnsi="Times New Roman" w:cs="Times New Roman"/>
+                          <w:i w:val="0"/>
+                          <w:color w:val="auto"/>
+                          <w:sz w:val="24"/>
+                          <w:szCs w:val="24"/>
+                        </w:rPr>
+                        <w:fldChar w:fldCharType="separate"/>
+                      </w:r>
+                      <w:r>
+                        <w:rPr>
+                          <w:rFonts w:ascii="Times New Roman" w:hAnsi="Times New Roman" w:cs="Times New Roman"/>
+                          <w:i w:val="0"/>
+                          <w:noProof/>
+                          <w:color w:val="auto"/>
+                          <w:sz w:val="24"/>
+                          <w:szCs w:val="24"/>
+                        </w:rPr>
+                        <w:t>3</w:t>
+                      </w:r>
+                      <w:r>
+                        <w:rPr>
+                          <w:rFonts w:ascii="Times New Roman" w:hAnsi="Times New Roman" w:cs="Times New Roman"/>
+                          <w:i w:val="0"/>
+                          <w:color w:val="auto"/>
+                          <w:sz w:val="24"/>
+                          <w:szCs w:val="24"/>
+                        </w:rPr>
+                        <w:fldChar w:fldCharType="end"/>
+                      </w:r>
+                      <w:r>
+                        <w:rPr>
+                          <w:rFonts w:ascii="Times New Roman" w:hAnsi="Times New Roman" w:cs="Times New Roman"/>
+                          <w:i w:val="0"/>
+                          <w:color w:val="auto"/>
+                          <w:sz w:val="24"/>
+                          <w:szCs w:val="24"/>
+                        </w:rPr>
+                        <w:t>. Skica rezultata algoritma</w:t>
+                      </w:r>
+                    </w:p>
+                  </w:txbxContent>
+                </v:textbox>
+                <w10:wrap type="square"/>
+              </v:shape>
+            </w:pict>
+          </mc:Fallback>
+        </mc:AlternateContent>
+      </w:r>
+      <w:r>
+        <w:rPr>
+          <w:noProof/>
+          <w:lang w:eastAsia="hr-HR"/>
+        </w:rPr>
+        <w:drawing>
+          <wp:anchor distT="0" distB="0" distL="114300" distR="114300" simplePos="0" relativeHeight="251664384" behindDoc="0" locked="0" layoutInCell="1" allowOverlap="1" wp14:anchorId="0BAA1545" wp14:editId="3256ED47">
+            <wp:simplePos x="0" y="0"/>
+            <wp:positionH relativeFrom="margin">
+              <wp:align>right</wp:align>
+            </wp:positionH>
+            <wp:positionV relativeFrom="paragraph">
+              <wp:posOffset>814705</wp:posOffset>
+            </wp:positionV>
+            <wp:extent cx="5760720" cy="4791075"/>
+            <wp:effectExtent l="0" t="0" r="0" b="9525"/>
+            <wp:wrapSquare wrapText="bothSides"/>
+            <wp:docPr id="7" name="Picture 7"/>
+            <wp:cNvGraphicFramePr>
+              <a:graphicFrameLocks xmlns:a="http://schemas.openxmlformats.org/drawingml/2006/main" noChangeAspect="1"/>
+            </wp:cNvGraphicFramePr>
+            <a:graphic xmlns:a="http://schemas.openxmlformats.org/drawingml/2006/main">
+              <a:graphicData uri="http://schemas.openxmlformats.org/drawingml/2006/picture">
+                <pic:pic xmlns:pic="http://schemas.openxmlformats.org/drawingml/2006/picture">
+                  <pic:nvPicPr>
+                    <pic:cNvPr id="7" name="tri drona osjencano.png"/>
+                    <pic:cNvPicPr/>
+                  </pic:nvPicPr>
+                  <pic:blipFill>
+                    <a:blip r:embed="rId11">
+                      <a:extLst>
+                        <a:ext uri="{28A0092B-C50C-407E-A947-70E740481C1C}">
+                          <a14:useLocalDpi xmlns:a14="http://schemas.microsoft.com/office/drawing/2010/main" val="0"/>
+                        </a:ext>
+                      </a:extLst>
+                    </a:blip>
+                    <a:stretch>
+                      <a:fillRect/>
+                    </a:stretch>
+                  </pic:blipFill>
+                  <pic:spPr>
+                    <a:xfrm>
+                      <a:off x="0" y="0"/>
+                      <a:ext cx="5760720" cy="4791075"/>
+                    </a:xfrm>
+                    <a:prstGeom prst="rect">
+                      <a:avLst/>
+                    </a:prstGeom>
+                  </pic:spPr>
+                </pic:pic>
+              </a:graphicData>
+            </a:graphic>
+          </wp:anchor>
+        </w:drawing>
+      </w:r>
+      <w:r>
+        <w:t xml:space="preserve">čvora A, tako da utječu na korekciju njegove pogreške. </w:t>
+      </w:r>
+    </w:p>
+    <w:p>
+      <w:pPr>
+        <w:pStyle w:val="Tekst"/>
+        <w:jc w:val="both"/>
+      </w:pPr>
+      <w:r>
+        <w:t>Naravno, u nastavku algoritma, i čvor A će utjecati na korekciju pogrešaka čvorova B i C, itd...</w:t>
+      </w:r>
+    </w:p>
+    <w:p>
+      <w:pPr>
+        <w:pStyle w:val="Tekst"/>
+        <w:ind w:firstLine="708"/>
+        <w:jc w:val="both"/>
+      </w:pPr>
+      <w:r>
+        <w:t xml:space="preserve">Zašto je odabran baš ovakav način računanja i zašto bi trebao funkcionirati? GPS lokacija (X,Y) i dana greška (gX, gY), odnosno ova elipsa koja je crtana oko čvora, znači da se promatrani čvor može nalaziti bilo gdje unutar te elipse. Kada se izračuna udaljenost </w:t>
+      </w:r>
+      <w:r>
+        <w:rPr>
+          <w:i/>
+        </w:rPr>
+        <w:t>r</w:t>
+      </w:r>
+      <w:r>
+        <w:t xml:space="preserve"> između dva čvora, i uzme u obzir da se čvor može nalaziti na jednom ili skroz suprotnom kraju elipse, dobivamo upravo ova dva (odnosno četiri) polumjera za izradu velike i male elipse koje će činiti vijenac. </w:t>
+      </w:r>
+    </w:p>
+    <w:p>
+      <w:pPr>
+        <w:pStyle w:val="Tekst"/>
+        <w:ind w:firstLine="708"/>
+        <w:jc w:val="both"/>
+      </w:pPr>
+    </w:p>
+    <w:p>
+      <w:pPr>
+        <w:pStyle w:val="Tekst"/>
+        <w:ind w:firstLine="708"/>
+        <w:jc w:val="both"/>
+      </w:pPr>
+    </w:p>
+    <w:p>
+      <w:pPr>
+        <w:pStyle w:val="11Podaslov"/>
+      </w:pPr>
+      <w:r>
+        <w:lastRenderedPageBreak/>
+        <w:t>Simulacija ulaznih parametara</w:t>
+      </w:r>
+    </w:p>
+    <w:p>
+      <w:pPr>
+        <w:pStyle w:val="Tekst"/>
+        <w:ind w:firstLine="708"/>
+        <w:jc w:val="both"/>
+      </w:pPr>
+      <w:r>
+        <w:t>S obzirom na to da je ovaj rad fokusiran na sam algoritam korekcije, aplikacija (tj. algoritam) ne koristi prave ulazne parametre, već ih simulira.</w:t>
+      </w:r>
+    </w:p>
+    <w:p>
+      <w:pPr>
+        <w:pStyle w:val="Tekst"/>
+        <w:ind w:firstLine="708"/>
+        <w:jc w:val="both"/>
+      </w:pPr>
+      <w:r>
+        <w:t>Lokacije čvorova korisnik upisuje skupa s ostalim podacima o čvoru (smjer kretanja, brzina, naziv, itd.)</w:t>
+      </w:r>
+      <w:r>
+        <w:t xml:space="preserve"> Sve veličine izražene su u pikselima, tako i lokacija, greška, udaljenost i sl. Smjer se unosi u stupnjevima (između 0 i 360), a brzina predstavlja broj piksela koji će prijeći čvor u zadanom intervalu, a ono iznosi 30ms. Simulacija kretanja provedena je prema matematičkim zakonima Pitagorinog poučka, uz pomoć sinusa i kosinusa. Čvorovi se kreću po fiksno određenoj veličini karte, a kad se dođe do ruba, čvor se odbija od njega pod istim kutem pod kojim je ušao.</w:t>
+      </w:r>
+    </w:p>
+    <w:p>
+      <w:pPr>
+        <w:pStyle w:val="Tekst"/>
+        <w:ind w:firstLine="708"/>
+        <w:jc w:val="both"/>
+      </w:pPr>
+      <w:r>
+        <w:t>Pogreška GP</w:t>
+      </w:r>
+      <w:r>
+        <w:t>S-a (</w:t>
+      </w:r>
+      <w:r>
+        <w:rPr>
+          <w:i/>
+        </w:rPr>
+        <w:t>gX, gY</w:t>
+      </w:r>
+      <w:r>
+        <w:t>) simulira se pomoću karte veličine izlazne forme, podijeljene na nekoliko nejednakih regija. Svaka regija ima svoje vrijednosti pogreške koje generira, dakle svi čvorovi koji se nalaze u istoj regiji imaju istu pogrešku. Na ovaj način se pokušava simulirati različit teren na kojem se mogu nalaziti čvorovi i njegova povezanost s GPS-om.</w:t>
+      </w:r>
+    </w:p>
+    <w:p>
+      <w:pPr>
+        <w:pStyle w:val="Tekst"/>
+        <w:ind w:firstLine="708"/>
+        <w:jc w:val="both"/>
+      </w:pPr>
+      <w:r>
+        <w:t>Jačina signala (</w:t>
+      </w:r>
+      <w:r>
+        <w:rPr>
+          <w:i/>
+        </w:rPr>
+        <w:t>R</w:t>
+      </w:r>
+      <w:r>
+        <w:t>) simulira se zapravo preko iste formule za gubitke propagacije u neomeđenom prostoru iz udaljenosti čvorova. Udaljenost čvorova za ovu svrhu računa se na temelju lokacija oba čvora, pomoću matematičke formule za udaljenost dvije točke u koordinatnom sustavu.</w:t>
+      </w:r>
+    </w:p>
+    <w:p>
+      <w:pPr>
+        <w:pStyle w:val="11Podaslov"/>
+      </w:pPr>
+      <w:bookmarkStart w:id="12" w:name="_Toc460169086"/>
+      <w:r>
+        <w:t>Implementacija</w:t>
+      </w:r>
+      <w:bookmarkEnd w:id="12"/>
+    </w:p>
+    <w:p>
+      <w:pPr>
+        <w:pStyle w:val="Tekst"/>
+        <w:ind w:firstLine="708"/>
+        <w:jc w:val="both"/>
+      </w:pPr>
+      <w:r>
+        <w:t>Za implementaciju ovakve aplikacije odabran je jezik C#, odnosno .NET tehnologija</w:t>
+      </w:r>
+      <w:r>
+        <w:t xml:space="preserve"> i alat Microsoft Visual Studio. </w:t>
+      </w:r>
+    </w:p>
+    <w:p>
+      <w:pPr>
+        <w:pStyle w:val="Tekst"/>
+        <w:ind w:firstLine="708"/>
+        <w:jc w:val="both"/>
+      </w:pPr>
+      <w:r>
+        <w:t xml:space="preserve">.... tu sad idu screenshoti glavne forma i opisi... </w:t>
+      </w:r>
       <w:bookmarkStart w:id="13" w:name="_GoBack"/>
       <w:bookmarkEnd w:id="13"/>
-    </w:p>
-    <w:p>
-      <w:pPr>
-        <w:pStyle w:val="Tekst"/>
-        <w:jc w:val="both"/>
-      </w:pPr>
-      <w:r>
-        <w:tab/>
-      </w:r>
-    </w:p>
-    <w:p>
-      <w:pPr>
-        <w:pStyle w:val="Tekst"/>
-      </w:pPr>
-    </w:p>
-    <w:p>
-      <w:pPr>
-        <w:pStyle w:val="11Podaslov"/>
-      </w:pPr>
-      <w:bookmarkStart w:id="14" w:name="_Toc460169086"/>
-      <w:r>
-        <w:t>Implementacija</w:t>
-      </w:r>
-      <w:bookmarkEnd w:id="14"/>
-    </w:p>
-    <w:p>
-      <w:pPr>
-        <w:pStyle w:val="Tekst"/>
-      </w:pPr>
-      <w:r>
-        <w:t>bla bla bla</w:t>
-      </w:r>
-    </w:p>
-    <w:p>
-      <w:pPr>
-        <w:pStyle w:val="Tekst"/>
-      </w:pPr>
       <w:r>
         <w:br w:type="page"/>
       </w:r>
@@ -4072,20 +5365,38 @@
       <w:pPr>
         <w:pStyle w:val="1Naslov"/>
       </w:pPr>
-      <w:bookmarkStart w:id="15" w:name="_Toc460169087"/>
+      <w:bookmarkStart w:id="14" w:name="_Toc460169087"/>
       <w:r>
         <w:lastRenderedPageBreak/>
         <w:t>Simulacija</w:t>
       </w:r>
+      <w:bookmarkEnd w:id="14"/>
+    </w:p>
+    <w:p>
+      <w:pPr>
+        <w:pStyle w:val="11Podaslov"/>
+      </w:pPr>
+      <w:bookmarkStart w:id="15" w:name="_Toc460169088"/>
+      <w:r>
+        <w:t>Scenariji</w:t>
+      </w:r>
       <w:bookmarkEnd w:id="15"/>
     </w:p>
     <w:p>
       <w:pPr>
+        <w:pStyle w:val="Tekst"/>
+      </w:pPr>
+      <w:r>
+        <w:t>bla bla bla</w:t>
+      </w:r>
+    </w:p>
+    <w:p>
+      <w:pPr>
         <w:pStyle w:val="11Podaslov"/>
       </w:pPr>
-      <w:bookmarkStart w:id="16" w:name="_Toc460169088"/>
-      <w:r>
-        <w:t>Scenariji</w:t>
+      <w:bookmarkStart w:id="16" w:name="_Toc460169089"/>
+      <w:r>
+        <w:t>Rezultati</w:t>
       </w:r>
       <w:bookmarkEnd w:id="16"/>
     </w:p>
@@ -4099,27 +5410,9 @@
     </w:p>
     <w:p>
       <w:pPr>
-        <w:pStyle w:val="11Podaslov"/>
-      </w:pPr>
-      <w:bookmarkStart w:id="17" w:name="_Toc460169089"/>
-      <w:r>
-        <w:t>Rezultati</w:t>
-      </w:r>
-      <w:bookmarkEnd w:id="17"/>
-    </w:p>
-    <w:p>
-      <w:pPr>
         <w:pStyle w:val="Tekst"/>
       </w:pPr>
       <w:r>
-        <w:t>bla bla bla</w:t>
-      </w:r>
-    </w:p>
-    <w:p>
-      <w:pPr>
-        <w:pStyle w:val="Tekst"/>
-      </w:pPr>
-      <w:r>
         <w:br w:type="page"/>
       </w:r>
     </w:p>
@@ -4127,12 +5420,12 @@
       <w:pPr>
         <w:pStyle w:val="1Naslov"/>
       </w:pPr>
-      <w:bookmarkStart w:id="18" w:name="_Toc460169090"/>
+      <w:bookmarkStart w:id="17" w:name="_Toc460169090"/>
       <w:r>
         <w:lastRenderedPageBreak/>
         <w:t>Zaključak</w:t>
       </w:r>
-      <w:bookmarkEnd w:id="18"/>
+      <w:bookmarkEnd w:id="17"/>
     </w:p>
     <w:p>
       <w:pPr>
@@ -4158,12 +5451,12 @@
       <w:pPr>
         <w:pStyle w:val="1Naslov"/>
       </w:pPr>
-      <w:bookmarkStart w:id="19" w:name="_Toc460169091"/>
+      <w:bookmarkStart w:id="18" w:name="_Toc460169091"/>
       <w:r>
         <w:lastRenderedPageBreak/>
         <w:t>Literatura</w:t>
       </w:r>
-      <w:bookmarkEnd w:id="19"/>
+      <w:bookmarkEnd w:id="18"/>
     </w:p>
     <w:p>
       <w:pPr>
@@ -4184,7 +5477,7 @@
       <w:r>
         <w:t xml:space="preserve"> Preuzeto 17.08.2016. s </w:t>
       </w:r>
-      <w:hyperlink r:id="rId9" w:history="1">
+      <w:hyperlink r:id="rId12" w:history="1">
         <w:r>
           <w:rPr>
             <w:rStyle w:val="Hyperlink"/>
@@ -4209,7 +5502,7 @@
       <w:r>
         <w:t xml:space="preserve">. Dostupno 18.08.2016. na </w:t>
       </w:r>
-      <w:hyperlink r:id="rId10" w:history="1">
+      <w:hyperlink r:id="rId13" w:history="1">
         <w:r>
           <w:rPr>
             <w:rStyle w:val="Hyperlink"/>
@@ -4225,7 +5518,7 @@
       <w:r>
         <w:t xml:space="preserve">The UAV (2016) Dostupno 18.08.2016. na </w:t>
       </w:r>
-      <w:hyperlink r:id="rId11" w:history="1">
+      <w:hyperlink r:id="rId14" w:history="1">
         <w:r>
           <w:rPr>
             <w:rStyle w:val="Hyperlink"/>
@@ -4256,7 +5549,7 @@
       <w:r>
         <w:t xml:space="preserve">Dostupno 20.08.2016. na </w:t>
       </w:r>
-      <w:hyperlink r:id="rId12" w:history="1">
+      <w:hyperlink r:id="rId15" w:history="1">
         <w:r>
           <w:rPr>
             <w:rStyle w:val="Hyperlink"/>
@@ -4287,7 +5580,7 @@
       <w:r>
         <w:t xml:space="preserve">. Dostupno 20.08.2016. na </w:t>
       </w:r>
-      <w:hyperlink r:id="rId13" w:history="1">
+      <w:hyperlink r:id="rId16" w:history="1">
         <w:r>
           <w:rPr>
             <w:rStyle w:val="Hyperlink"/>
@@ -4312,7 +5605,7 @@
       <w:r>
         <w:t xml:space="preserve"> Dostupno 20.08.2016. na </w:t>
       </w:r>
-      <w:hyperlink r:id="rId14" w:history="1">
+      <w:hyperlink r:id="rId17" w:history="1">
         <w:r>
           <w:rPr>
             <w:rStyle w:val="Hyperlink"/>
@@ -4354,7 +5647,7 @@
       <w:r>
         <w:t xml:space="preserve">. Dostupno 27.08.2016. na </w:t>
       </w:r>
-      <w:hyperlink r:id="rId15" w:history="1">
+      <w:hyperlink r:id="rId18" w:history="1">
         <w:r>
           <w:rPr>
             <w:rStyle w:val="Hyperlink"/>
@@ -4385,7 +5678,7 @@
       <w:r>
         <w:t xml:space="preserve">Dostupno 27.08.2016. na </w:t>
       </w:r>
-      <w:hyperlink r:id="rId16" w:history="1">
+      <w:hyperlink r:id="rId19" w:history="1">
         <w:r>
           <w:rPr>
             <w:rStyle w:val="Hyperlink"/>
@@ -4409,7 +5702,7 @@
         <w:ind w:left="426" w:hanging="426"/>
       </w:pPr>
     </w:p>
-    <w:bookmarkStart w:id="20" w:name="_Toc460169092" w:displacedByCustomXml="next"/>
+    <w:bookmarkStart w:id="19" w:name="_Toc460169092" w:displacedByCustomXml="next"/>
     <w:sdt>
       <w:sdtPr>
         <w:rPr>
@@ -4433,7 +5726,7 @@
           <w:r>
             <w:t>References</w:t>
           </w:r>
-          <w:bookmarkEnd w:id="20"/>
+          <w:bookmarkEnd w:id="19"/>
         </w:p>
         <w:sdt>
           <w:sdtPr>
@@ -4485,8 +5778,8 @@
       </w:pPr>
     </w:p>
     <w:sectPr>
-      <w:headerReference w:type="default" r:id="rId17"/>
-      <w:footerReference w:type="default" r:id="rId18"/>
+      <w:headerReference w:type="default" r:id="rId20"/>
+      <w:footerReference w:type="default" r:id="rId21"/>
       <w:pgSz w:w="11906" w:h="16838"/>
       <w:pgMar w:top="1417" w:right="1417" w:bottom="1417" w:left="1417" w:header="708" w:footer="708" w:gutter="0"/>
       <w:pgNumType w:start="1"/>
@@ -4609,7 +5902,7 @@
           <w:rPr>
             <w:noProof/>
           </w:rPr>
-          <w:t>8</w:t>
+          <w:t>7</w:t>
         </w:r>
         <w:r>
           <w:rPr>
@@ -6078,6 +7371,25 @@
       <w:color w:val="808080"/>
     </w:rPr>
   </w:style>
+  <w:style w:type="paragraph" w:styleId="Caption">
+    <w:name w:val="caption"/>
+    <w:basedOn w:val="Normal"/>
+    <w:next w:val="Normal"/>
+    <w:uiPriority w:val="35"/>
+    <w:unhideWhenUsed/>
+    <w:qFormat/>
+    <w:rsid w:val="005C64DD"/>
+    <w:pPr>
+      <w:spacing w:after="200" w:line="240" w:lineRule="auto"/>
+    </w:pPr>
+    <w:rPr>
+      <w:i/>
+      <w:iCs/>
+      <w:color w:val="44546A" w:themeColor="text2"/>
+      <w:sz w:val="18"/>
+      <w:szCs w:val="18"/>
+    </w:rPr>
+  </w:style>
 </w:styles>
 </file>
 
@@ -6347,7 +7659,7 @@
 </file>
 
 <file path=customXml/itemProps1.xml><?xml version="1.0" encoding="utf-8"?>
-<ds:datastoreItem xmlns:ds="http://schemas.openxmlformats.org/officeDocument/2006/customXml" ds:itemID="{C3FD51BB-141E-4092-9647-20D953DA2F5C}">
+<ds:datastoreItem xmlns:ds="http://schemas.openxmlformats.org/officeDocument/2006/customXml" ds:itemID="{6BC24C40-FEFA-4B51-930B-C9F8A780FDCA}">
   <ds:schemaRefs>
     <ds:schemaRef ds:uri="http://schemas.openxmlformats.org/officeDocument/2006/bibliography"/>
   </ds:schemaRefs>

</xml_diff>

<commit_message>
Dijagram klasa / tekst / GUI
Dodana mogućnost sakrivanja vijenaca, ograničena vrijednost brzine, gumb
za zatvaranje aplikacije. Novi dijagram klasa i word.
</commit_message>
<xml_diff>
--- a/Simulacija pozicioniranja autonomnih letjelica u prostoru.docx
+++ b/Simulacija pozicioniranja autonomnih letjelica u prostoru.docx
@@ -1150,7 +1150,7 @@
             </w:rPr>
             <w:fldChar w:fldCharType="separate"/>
           </w:r>
-          <w:hyperlink w:anchor="_Toc460375849" w:history="1">
+          <w:hyperlink w:anchor="_Toc460451712" w:history="1">
             <w:r>
               <w:rPr>
                 <w:rStyle w:val="Hyperlink"/>
@@ -1192,7 +1192,7 @@
                 <w:noProof/>
                 <w:webHidden/>
               </w:rPr>
-              <w:instrText xml:space="preserve"> PAGEREF _Toc460375849 \h </w:instrText>
+              <w:instrText xml:space="preserve"> PAGEREF _Toc460451712 \h </w:instrText>
             </w:r>
             <w:r>
               <w:rPr>
@@ -1236,7 +1236,7 @@
               <w:lang w:eastAsia="hr-HR"/>
             </w:rPr>
           </w:pPr>
-          <w:hyperlink w:anchor="_Toc460375850" w:history="1">
+          <w:hyperlink w:anchor="_Toc460451713" w:history="1">
             <w:r>
               <w:rPr>
                 <w:rStyle w:val="Hyperlink"/>
@@ -1278,7 +1278,7 @@
                 <w:noProof/>
                 <w:webHidden/>
               </w:rPr>
-              <w:instrText xml:space="preserve"> PAGEREF _Toc460375850 \h </w:instrText>
+              <w:instrText xml:space="preserve"> PAGEREF _Toc460451713 \h </w:instrText>
             </w:r>
             <w:r>
               <w:rPr>
@@ -1322,7 +1322,7 @@
               <w:lang w:eastAsia="hr-HR"/>
             </w:rPr>
           </w:pPr>
-          <w:hyperlink w:anchor="_Toc460375851" w:history="1">
+          <w:hyperlink w:anchor="_Toc460451714" w:history="1">
             <w:r>
               <w:rPr>
                 <w:rStyle w:val="Hyperlink"/>
@@ -1364,7 +1364,7 @@
                 <w:noProof/>
                 <w:webHidden/>
               </w:rPr>
-              <w:instrText xml:space="preserve"> PAGEREF _Toc460375851 \h </w:instrText>
+              <w:instrText xml:space="preserve"> PAGEREF _Toc460451714 \h </w:instrText>
             </w:r>
             <w:r>
               <w:rPr>
@@ -1408,7 +1408,7 @@
               <w:lang w:eastAsia="hr-HR"/>
             </w:rPr>
           </w:pPr>
-          <w:hyperlink w:anchor="_Toc460375852" w:history="1">
+          <w:hyperlink w:anchor="_Toc460451715" w:history="1">
             <w:r>
               <w:rPr>
                 <w:rStyle w:val="Hyperlink"/>
@@ -1450,7 +1450,7 @@
                 <w:noProof/>
                 <w:webHidden/>
               </w:rPr>
-              <w:instrText xml:space="preserve"> PAGEREF _Toc460375852 \h </w:instrText>
+              <w:instrText xml:space="preserve"> PAGEREF _Toc460451715 \h </w:instrText>
             </w:r>
             <w:r>
               <w:rPr>
@@ -1494,7 +1494,7 @@
               <w:lang w:eastAsia="hr-HR"/>
             </w:rPr>
           </w:pPr>
-          <w:hyperlink w:anchor="_Toc460375853" w:history="1">
+          <w:hyperlink w:anchor="_Toc460451716" w:history="1">
             <w:r>
               <w:rPr>
                 <w:rStyle w:val="Hyperlink"/>
@@ -1536,7 +1536,7 @@
                 <w:noProof/>
                 <w:webHidden/>
               </w:rPr>
-              <w:instrText xml:space="preserve"> PAGEREF _Toc460375853 \h </w:instrText>
+              <w:instrText xml:space="preserve"> PAGEREF _Toc460451716 \h </w:instrText>
             </w:r>
             <w:r>
               <w:rPr>
@@ -1580,7 +1580,7 @@
               <w:lang w:eastAsia="hr-HR"/>
             </w:rPr>
           </w:pPr>
-          <w:hyperlink w:anchor="_Toc460375854" w:history="1">
+          <w:hyperlink w:anchor="_Toc460451717" w:history="1">
             <w:r>
               <w:rPr>
                 <w:rStyle w:val="Hyperlink"/>
@@ -1622,7 +1622,7 @@
                 <w:noProof/>
                 <w:webHidden/>
               </w:rPr>
-              <w:instrText xml:space="preserve"> PAGEREF _Toc460375854 \h </w:instrText>
+              <w:instrText xml:space="preserve"> PAGEREF _Toc460451717 \h </w:instrText>
             </w:r>
             <w:r>
               <w:rPr>
@@ -1666,7 +1666,7 @@
               <w:lang w:eastAsia="hr-HR"/>
             </w:rPr>
           </w:pPr>
-          <w:hyperlink w:anchor="_Toc460375855" w:history="1">
+          <w:hyperlink w:anchor="_Toc460451718" w:history="1">
             <w:r>
               <w:rPr>
                 <w:rStyle w:val="Hyperlink"/>
@@ -1708,7 +1708,7 @@
                 <w:noProof/>
                 <w:webHidden/>
               </w:rPr>
-              <w:instrText xml:space="preserve"> PAGEREF _Toc460375855 \h </w:instrText>
+              <w:instrText xml:space="preserve"> PAGEREF _Toc460451718 \h </w:instrText>
             </w:r>
             <w:r>
               <w:rPr>
@@ -1752,7 +1752,7 @@
               <w:lang w:eastAsia="hr-HR"/>
             </w:rPr>
           </w:pPr>
-          <w:hyperlink w:anchor="_Toc460375856" w:history="1">
+          <w:hyperlink w:anchor="_Toc460451719" w:history="1">
             <w:r>
               <w:rPr>
                 <w:rStyle w:val="Hyperlink"/>
@@ -1794,7 +1794,7 @@
                 <w:noProof/>
                 <w:webHidden/>
               </w:rPr>
-              <w:instrText xml:space="preserve"> PAGEREF _Toc460375856 \h </w:instrText>
+              <w:instrText xml:space="preserve"> PAGEREF _Toc460451719 \h </w:instrText>
             </w:r>
             <w:r>
               <w:rPr>
@@ -1838,7 +1838,7 @@
               <w:lang w:eastAsia="hr-HR"/>
             </w:rPr>
           </w:pPr>
-          <w:hyperlink w:anchor="_Toc460375857" w:history="1">
+          <w:hyperlink w:anchor="_Toc460451720" w:history="1">
             <w:r>
               <w:rPr>
                 <w:rStyle w:val="Hyperlink"/>
@@ -1880,7 +1880,7 @@
                 <w:noProof/>
                 <w:webHidden/>
               </w:rPr>
-              <w:instrText xml:space="preserve"> PAGEREF _Toc460375857 \h </w:instrText>
+              <w:instrText xml:space="preserve"> PAGEREF _Toc460451720 \h </w:instrText>
             </w:r>
             <w:r>
               <w:rPr>
@@ -1924,7 +1924,7 @@
               <w:lang w:eastAsia="hr-HR"/>
             </w:rPr>
           </w:pPr>
-          <w:hyperlink w:anchor="_Toc460375858" w:history="1">
+          <w:hyperlink w:anchor="_Toc460451721" w:history="1">
             <w:r>
               <w:rPr>
                 <w:rStyle w:val="Hyperlink"/>
@@ -1966,7 +1966,7 @@
                 <w:noProof/>
                 <w:webHidden/>
               </w:rPr>
-              <w:instrText xml:space="preserve"> PAGEREF _Toc460375858 \h </w:instrText>
+              <w:instrText xml:space="preserve"> PAGEREF _Toc460451721 \h </w:instrText>
             </w:r>
             <w:r>
               <w:rPr>
@@ -2010,7 +2010,7 @@
               <w:lang w:eastAsia="hr-HR"/>
             </w:rPr>
           </w:pPr>
-          <w:hyperlink w:anchor="_Toc460375859" w:history="1">
+          <w:hyperlink w:anchor="_Toc460451722" w:history="1">
             <w:r>
               <w:rPr>
                 <w:rStyle w:val="Hyperlink"/>
@@ -2052,7 +2052,7 @@
                 <w:noProof/>
                 <w:webHidden/>
               </w:rPr>
-              <w:instrText xml:space="preserve"> PAGEREF _Toc460375859 \h </w:instrText>
+              <w:instrText xml:space="preserve"> PAGEREF _Toc460451722 \h </w:instrText>
             </w:r>
             <w:r>
               <w:rPr>
@@ -2096,7 +2096,7 @@
               <w:lang w:eastAsia="hr-HR"/>
             </w:rPr>
           </w:pPr>
-          <w:hyperlink w:anchor="_Toc460375860" w:history="1">
+          <w:hyperlink w:anchor="_Toc460451723" w:history="1">
             <w:r>
               <w:rPr>
                 <w:rStyle w:val="Hyperlink"/>
@@ -2138,7 +2138,7 @@
                 <w:noProof/>
                 <w:webHidden/>
               </w:rPr>
-              <w:instrText xml:space="preserve"> PAGEREF _Toc460375860 \h </w:instrText>
+              <w:instrText xml:space="preserve"> PAGEREF _Toc460451723 \h </w:instrText>
             </w:r>
             <w:r>
               <w:rPr>
@@ -2158,7 +2158,7 @@
                 <w:noProof/>
                 <w:webHidden/>
               </w:rPr>
-              <w:t>6</w:t>
+              <w:t>8</w:t>
             </w:r>
             <w:r>
               <w:rPr>
@@ -2182,7 +2182,7 @@
               <w:lang w:eastAsia="hr-HR"/>
             </w:rPr>
           </w:pPr>
-          <w:hyperlink w:anchor="_Toc460375861" w:history="1">
+          <w:hyperlink w:anchor="_Toc460451724" w:history="1">
             <w:r>
               <w:rPr>
                 <w:rStyle w:val="Hyperlink"/>
@@ -2224,7 +2224,7 @@
                 <w:noProof/>
                 <w:webHidden/>
               </w:rPr>
-              <w:instrText xml:space="preserve"> PAGEREF _Toc460375861 \h </w:instrText>
+              <w:instrText xml:space="preserve"> PAGEREF _Toc460451724 \h </w:instrText>
             </w:r>
             <w:r>
               <w:rPr>
@@ -2244,7 +2244,7 @@
                 <w:noProof/>
                 <w:webHidden/>
               </w:rPr>
-              <w:t>6</w:t>
+              <w:t>8</w:t>
             </w:r>
             <w:r>
               <w:rPr>
@@ -2268,7 +2268,7 @@
               <w:lang w:eastAsia="hr-HR"/>
             </w:rPr>
           </w:pPr>
-          <w:hyperlink w:anchor="_Toc460375862" w:history="1">
+          <w:hyperlink w:anchor="_Toc460451725" w:history="1">
             <w:r>
               <w:rPr>
                 <w:rStyle w:val="Hyperlink"/>
@@ -2310,7 +2310,7 @@
                 <w:noProof/>
                 <w:webHidden/>
               </w:rPr>
-              <w:instrText xml:space="preserve"> PAGEREF _Toc460375862 \h </w:instrText>
+              <w:instrText xml:space="preserve"> PAGEREF _Toc460451725 \h </w:instrText>
             </w:r>
             <w:r>
               <w:rPr>
@@ -2330,7 +2330,7 @@
                 <w:noProof/>
                 <w:webHidden/>
               </w:rPr>
-              <w:t>10</w:t>
+              <w:t>12</w:t>
             </w:r>
             <w:r>
               <w:rPr>
@@ -2354,7 +2354,7 @@
               <w:lang w:eastAsia="hr-HR"/>
             </w:rPr>
           </w:pPr>
-          <w:hyperlink w:anchor="_Toc460375863" w:history="1">
+          <w:hyperlink w:anchor="_Toc460451726" w:history="1">
             <w:r>
               <w:rPr>
                 <w:rStyle w:val="Hyperlink"/>
@@ -2396,7 +2396,7 @@
                 <w:noProof/>
                 <w:webHidden/>
               </w:rPr>
-              <w:instrText xml:space="preserve"> PAGEREF _Toc460375863 \h </w:instrText>
+              <w:instrText xml:space="preserve"> PAGEREF _Toc460451726 \h </w:instrText>
             </w:r>
             <w:r>
               <w:rPr>
@@ -2416,7 +2416,7 @@
                 <w:noProof/>
                 <w:webHidden/>
               </w:rPr>
-              <w:t>10</w:t>
+              <w:t>12</w:t>
             </w:r>
             <w:r>
               <w:rPr>
@@ -2440,7 +2440,7 @@
               <w:lang w:eastAsia="hr-HR"/>
             </w:rPr>
           </w:pPr>
-          <w:hyperlink w:anchor="_Toc460375864" w:history="1">
+          <w:hyperlink w:anchor="_Toc460451727" w:history="1">
             <w:r>
               <w:rPr>
                 <w:rStyle w:val="Hyperlink"/>
@@ -2482,7 +2482,7 @@
                 <w:noProof/>
                 <w:webHidden/>
               </w:rPr>
-              <w:instrText xml:space="preserve"> PAGEREF _Toc460375864 \h </w:instrText>
+              <w:instrText xml:space="preserve"> PAGEREF _Toc460451727 \h </w:instrText>
             </w:r>
             <w:r>
               <w:rPr>
@@ -2502,7 +2502,7 @@
                 <w:noProof/>
                 <w:webHidden/>
               </w:rPr>
-              <w:t>11</w:t>
+              <w:t>13</w:t>
             </w:r>
             <w:r>
               <w:rPr>
@@ -2526,7 +2526,7 @@
               <w:lang w:eastAsia="hr-HR"/>
             </w:rPr>
           </w:pPr>
-          <w:hyperlink w:anchor="_Toc460375865" w:history="1">
+          <w:hyperlink w:anchor="_Toc460451728" w:history="1">
             <w:r>
               <w:rPr>
                 <w:rStyle w:val="Hyperlink"/>
@@ -2568,7 +2568,7 @@
                 <w:noProof/>
                 <w:webHidden/>
               </w:rPr>
-              <w:instrText xml:space="preserve"> PAGEREF _Toc460375865 \h </w:instrText>
+              <w:instrText xml:space="preserve"> PAGEREF _Toc460451728 \h </w:instrText>
             </w:r>
             <w:r>
               <w:rPr>
@@ -2588,7 +2588,7 @@
                 <w:noProof/>
                 <w:webHidden/>
               </w:rPr>
-              <w:t>11</w:t>
+              <w:t>13</w:t>
             </w:r>
             <w:r>
               <w:rPr>
@@ -2612,7 +2612,7 @@
               <w:lang w:eastAsia="hr-HR"/>
             </w:rPr>
           </w:pPr>
-          <w:hyperlink w:anchor="_Toc460375866" w:history="1">
+          <w:hyperlink w:anchor="_Toc460451729" w:history="1">
             <w:r>
               <w:rPr>
                 <w:rStyle w:val="Hyperlink"/>
@@ -2654,7 +2654,7 @@
                 <w:noProof/>
                 <w:webHidden/>
               </w:rPr>
-              <w:instrText xml:space="preserve"> PAGEREF _Toc460375866 \h </w:instrText>
+              <w:instrText xml:space="preserve"> PAGEREF _Toc460451729 \h </w:instrText>
             </w:r>
             <w:r>
               <w:rPr>
@@ -2674,7 +2674,7 @@
                 <w:noProof/>
                 <w:webHidden/>
               </w:rPr>
-              <w:t>11</w:t>
+              <w:t>13</w:t>
             </w:r>
             <w:r>
               <w:rPr>
@@ -2698,7 +2698,7 @@
               <w:lang w:eastAsia="hr-HR"/>
             </w:rPr>
           </w:pPr>
-          <w:hyperlink w:anchor="_Toc460375867" w:history="1">
+          <w:hyperlink w:anchor="_Toc460451730" w:history="1">
             <w:r>
               <w:rPr>
                 <w:rStyle w:val="Hyperlink"/>
@@ -2740,7 +2740,7 @@
                 <w:noProof/>
                 <w:webHidden/>
               </w:rPr>
-              <w:instrText xml:space="preserve"> PAGEREF _Toc460375867 \h </w:instrText>
+              <w:instrText xml:space="preserve"> PAGEREF _Toc460451730 \h </w:instrText>
             </w:r>
             <w:r>
               <w:rPr>
@@ -2760,7 +2760,7 @@
                 <w:noProof/>
                 <w:webHidden/>
               </w:rPr>
-              <w:t>12</w:t>
+              <w:t>14</w:t>
             </w:r>
             <w:r>
               <w:rPr>
@@ -2784,7 +2784,7 @@
               <w:lang w:eastAsia="hr-HR"/>
             </w:rPr>
           </w:pPr>
-          <w:hyperlink w:anchor="_Toc460375868" w:history="1">
+          <w:hyperlink w:anchor="_Toc460451731" w:history="1">
             <w:r>
               <w:rPr>
                 <w:rStyle w:val="Hyperlink"/>
@@ -2826,7 +2826,7 @@
                 <w:noProof/>
                 <w:webHidden/>
               </w:rPr>
-              <w:instrText xml:space="preserve"> PAGEREF _Toc460375868 \h </w:instrText>
+              <w:instrText xml:space="preserve"> PAGEREF _Toc460451731 \h </w:instrText>
             </w:r>
             <w:r>
               <w:rPr>
@@ -2846,77 +2846,7 @@
                 <w:noProof/>
                 <w:webHidden/>
               </w:rPr>
-              <w:t>13</w:t>
-            </w:r>
-            <w:r>
-              <w:rPr>
-                <w:noProof/>
-                <w:webHidden/>
-              </w:rPr>
-              <w:fldChar w:fldCharType="end"/>
-            </w:r>
-          </w:hyperlink>
-        </w:p>
-        <w:p>
-          <w:pPr>
-            <w:pStyle w:val="TOC1"/>
-            <w:tabs>
-              <w:tab w:val="right" w:leader="dot" w:pos="9062"/>
-            </w:tabs>
-            <w:rPr>
-              <w:rFonts w:eastAsiaTheme="minorEastAsia"/>
-              <w:noProof/>
-              <w:lang w:eastAsia="hr-HR"/>
-            </w:rPr>
-          </w:pPr>
-          <w:hyperlink w:anchor="_Toc460375869" w:history="1">
-            <w:r>
-              <w:rPr>
-                <w:rStyle w:val="Hyperlink"/>
-                <w:noProof/>
-              </w:rPr>
-              <w:t>References</w:t>
-            </w:r>
-            <w:r>
-              <w:rPr>
-                <w:noProof/>
-                <w:webHidden/>
-              </w:rPr>
-              <w:tab/>
-            </w:r>
-            <w:r>
-              <w:rPr>
-                <w:noProof/>
-                <w:webHidden/>
-              </w:rPr>
-              <w:fldChar w:fldCharType="begin"/>
-            </w:r>
-            <w:r>
-              <w:rPr>
-                <w:noProof/>
-                <w:webHidden/>
-              </w:rPr>
-              <w:instrText xml:space="preserve"> PAGEREF _Toc460375869 \h </w:instrText>
-            </w:r>
-            <w:r>
-              <w:rPr>
-                <w:noProof/>
-                <w:webHidden/>
-              </w:rPr>
-            </w:r>
-            <w:r>
-              <w:rPr>
-                <w:noProof/>
-                <w:webHidden/>
-              </w:rPr>
-              <w:fldChar w:fldCharType="separate"/>
-            </w:r>
-            <w:r>
-              <w:rPr>
-                <w:noProof/>
-                <w:webHidden/>
-              </w:rPr>
-              <w:t>13</w:t>
+              <w:t>15</w:t>
             </w:r>
             <w:r>
               <w:rPr>
@@ -2971,7 +2901,7 @@
       <w:pPr>
         <w:pStyle w:val="1Naslov"/>
       </w:pPr>
-      <w:bookmarkStart w:id="0" w:name="_Toc460375849"/>
+      <w:bookmarkStart w:id="0" w:name="_Toc460451712"/>
       <w:r>
         <w:lastRenderedPageBreak/>
         <w:t>Uvod</w:t>
@@ -3075,7 +3005,7 @@
       <w:pPr>
         <w:pStyle w:val="1Naslov"/>
       </w:pPr>
-      <w:bookmarkStart w:id="1" w:name="_Toc460375850"/>
+      <w:bookmarkStart w:id="1" w:name="_Toc460451713"/>
       <w:r>
         <w:lastRenderedPageBreak/>
         <w:t>SOA</w:t>
@@ -3086,7 +3016,7 @@
       <w:pPr>
         <w:pStyle w:val="11Podaslov"/>
       </w:pPr>
-      <w:bookmarkStart w:id="2" w:name="_Toc460375851"/>
+      <w:bookmarkStart w:id="2" w:name="_Toc460451714"/>
       <w:r>
         <w:t>GPS</w:t>
       </w:r>
@@ -3250,7 +3180,7 @@
       <w:pPr>
         <w:pStyle w:val="11Podaslov"/>
       </w:pPr>
-      <w:bookmarkStart w:id="3" w:name="_Toc460375852"/>
+      <w:bookmarkStart w:id="3" w:name="_Toc460451715"/>
       <w:r>
         <w:lastRenderedPageBreak/>
         <w:t>Autonomna letjelica</w:t>
@@ -3311,7 +3241,7 @@
       <w:pPr>
         <w:pStyle w:val="11Podaslov"/>
       </w:pPr>
-      <w:bookmarkStart w:id="4" w:name="_Toc460375853"/>
+      <w:bookmarkStart w:id="4" w:name="_Toc460451716"/>
       <w:r>
         <w:t>RF propagacija</w:t>
       </w:r>
@@ -3653,7 +3583,7 @@
       <w:pPr>
         <w:pStyle w:val="1Naslov"/>
       </w:pPr>
-      <w:bookmarkStart w:id="5" w:name="_Toc460375854"/>
+      <w:bookmarkStart w:id="5" w:name="_Toc460451717"/>
       <w:r>
         <w:lastRenderedPageBreak/>
         <w:t>Hipoteze</w:t>
@@ -3664,7 +3594,7 @@
       <w:pPr>
         <w:pStyle w:val="11Podaslov"/>
       </w:pPr>
-      <w:bookmarkStart w:id="6" w:name="_Toc460375855"/>
+      <w:bookmarkStart w:id="6" w:name="_Toc460451718"/>
       <w:r>
         <w:t>Minimizacija GPS greške u crowd sourced sustavima</w:t>
       </w:r>
@@ -3731,7 +3661,7 @@
       <w:pPr>
         <w:pStyle w:val="11Podaslov"/>
       </w:pPr>
-      <w:bookmarkStart w:id="7" w:name="_Toc460375856"/>
+      <w:bookmarkStart w:id="7" w:name="_Toc460451719"/>
       <w:r>
         <w:t>Ciljevi</w:t>
       </w:r>
@@ -3762,7 +3692,7 @@
       <w:pPr>
         <w:pStyle w:val="1Naslov"/>
       </w:pPr>
-      <w:bookmarkStart w:id="8" w:name="_Toc460375857"/>
+      <w:bookmarkStart w:id="8" w:name="_Toc460451720"/>
       <w:r>
         <w:lastRenderedPageBreak/>
         <w:t>Aplikacija</w:t>
@@ -3773,7 +3703,7 @@
       <w:pPr>
         <w:pStyle w:val="11Podaslov"/>
       </w:pPr>
-      <w:bookmarkStart w:id="9" w:name="_Toc460375858"/>
+      <w:bookmarkStart w:id="9" w:name="_Toc460451721"/>
       <w:r>
         <w:t>Korisnički zahtjevi</w:t>
       </w:r>
@@ -3881,7 +3811,7 @@
       <w:pPr>
         <w:pStyle w:val="11Podaslov"/>
       </w:pPr>
-      <w:bookmarkStart w:id="10" w:name="_Toc460375859"/>
+      <w:bookmarkStart w:id="10" w:name="_Toc460451722"/>
       <w:r>
         <w:t>Struktura sustava</w:t>
       </w:r>
@@ -3891,6 +3821,7 @@
       <w:pPr>
         <w:pStyle w:val="Tekst"/>
         <w:ind w:firstLine="708"/>
+        <w:jc w:val="both"/>
       </w:pPr>
       <w:r>
         <w:t>U nastavku slijedi opis strukture sustava, odnosno način na koji je osmišljena aplikacija. Za bolji opis, za prikaz će se koristiti UML dijagram klasa, koji sadrži sve klase, atribute, metode i odnose među klasama.</w:t>
@@ -3898,9 +3829,413 @@
     </w:p>
     <w:p>
       <w:pPr>
+        <w:pStyle w:val="Tekst"/>
+        <w:ind w:firstLine="708"/>
+        <w:jc w:val="both"/>
+      </w:pPr>
+      <w:r>
+        <w:t xml:space="preserve">Slika 1. prikazuje navedeni UML dijagram klasa koji opisuje aplikaciju. S obzirom da se radi o jako maloj aplikaciji, dijagram je poprilično jednostavan i sadrži samo šest klasa. </w:t>
+      </w:r>
+      <w:r>
+        <w:t>Strukturno se sustav može razložiti na dva sloja: klase koje služe za ulaz i izlaz (prikaz) podataka, odnosno komunikaciju s korisnikom (a to su FrmGlavna i FrmIzlaz) te klase koje služe za samu obradu podataka (Program, Dron, KorekcijaPogreske, GeneratorGreske).</w:t>
+      </w:r>
+    </w:p>
+    <w:p>
+      <w:pPr>
+        <w:pStyle w:val="Tekst"/>
+        <w:ind w:firstLine="708"/>
+        <w:jc w:val="both"/>
+      </w:pPr>
+      <w:r>
+        <w:t>Klasa Program zapravo je početna klasa</w:t>
+      </w:r>
+      <w:r>
+        <w:t xml:space="preserve">, iz koje se instancira i poziva prva klasa sa svojom funkcijom, a to je klasa FrmGlavna. </w:t>
+      </w:r>
+    </w:p>
+    <w:p>
+      <w:pPr>
+        <w:pStyle w:val="Tekst"/>
+        <w:ind w:firstLine="708"/>
+        <w:jc w:val="both"/>
+      </w:pPr>
+      <w:r>
+        <w:t xml:space="preserve">Klasa FrmGlavna je klasa koja služi za prikaz početne forme, koja služi za unos podataka te sadrži glavne kontrole za upravljanje simulacijom. </w:t>
+      </w:r>
+      <w:r>
+        <w:t xml:space="preserve">Prema tome, uglavnom sadrži </w:t>
+      </w:r>
+      <w:r>
+        <w:lastRenderedPageBreak/>
+        <w:t>metode za određene događaje (za klik miša na određeni gumb), te metode za uključivanje/isključivanje određenih gumbova, sigurnosnih provjera podataka i sl.</w:t>
+      </w:r>
+    </w:p>
+    <w:p>
+      <w:pPr>
+        <w:pStyle w:val="Tekst"/>
+        <w:ind w:firstLine="708"/>
+        <w:jc w:val="both"/>
+      </w:pPr>
+      <w:r>
+        <w:t>Klasa FrmIzlaz pokreće se odmah nakon glavne forme, a služi samo za prikaz čvorova, odnosno iscrtavanje njihovog kretanja. Sadrži i okidač pomoću kojeg se odvija cijela simulacija kretanja.</w:t>
+      </w:r>
+    </w:p>
+    <w:p>
+      <w:pPr>
+        <w:pStyle w:val="Tekst"/>
+        <w:ind w:firstLine="708"/>
+        <w:jc w:val="both"/>
+      </w:pPr>
+      <w:r>
+        <w:t>Klasa GeneratorGreske još je jedna mala klasa, čiji se objekt također jedino instancira unutar klase FrmGlavna. Ta klasa služi generiranju vrijendosti GPS pogreške i jednako iz nje čitaju (koriste je) svi objekti klase Dron.</w:t>
+      </w:r>
+    </w:p>
+    <w:p>
+      <w:pPr>
+        <w:pStyle w:val="Tekst"/>
+        <w:ind w:firstLine="708"/>
+        <w:jc w:val="both"/>
+      </w:pPr>
+      <w:r>
+        <w:rPr>
+          <w:noProof/>
+          <w:lang w:eastAsia="hr-HR"/>
+        </w:rPr>
+        <w:drawing>
+          <wp:anchor distT="0" distB="0" distL="114300" distR="114300" simplePos="0" relativeHeight="251670528" behindDoc="0" locked="0" layoutInCell="1" allowOverlap="1" wp14:anchorId="5D0CFD97" wp14:editId="3141A4A3">
+            <wp:simplePos x="0" y="0"/>
+            <wp:positionH relativeFrom="margin">
+              <wp:align>right</wp:align>
+            </wp:positionH>
+            <wp:positionV relativeFrom="paragraph">
+              <wp:posOffset>1562100</wp:posOffset>
+            </wp:positionV>
+            <wp:extent cx="5760720" cy="4566285"/>
+            <wp:effectExtent l="0" t="0" r="0" b="5715"/>
+            <wp:wrapSquare wrapText="bothSides"/>
+            <wp:docPr id="10" name="Picture 10"/>
+            <wp:cNvGraphicFramePr>
+              <a:graphicFrameLocks xmlns:a="http://schemas.openxmlformats.org/drawingml/2006/main" noChangeAspect="1"/>
+            </wp:cNvGraphicFramePr>
+            <a:graphic xmlns:a="http://schemas.openxmlformats.org/drawingml/2006/main">
+              <a:graphicData uri="http://schemas.openxmlformats.org/drawingml/2006/picture">
+                <pic:pic xmlns:pic="http://schemas.openxmlformats.org/drawingml/2006/picture">
+                  <pic:nvPicPr>
+                    <pic:cNvPr id="10" name="Dijagram klasa.png"/>
+                    <pic:cNvPicPr/>
+                  </pic:nvPicPr>
+                  <pic:blipFill>
+                    <a:blip r:embed="rId9" cstate="print">
+                      <a:extLst>
+                        <a:ext uri="{28A0092B-C50C-407E-A947-70E740481C1C}">
+                          <a14:useLocalDpi xmlns:a14="http://schemas.microsoft.com/office/drawing/2010/main" val="0"/>
+                        </a:ext>
+                      </a:extLst>
+                    </a:blip>
+                    <a:stretch>
+                      <a:fillRect/>
+                    </a:stretch>
+                  </pic:blipFill>
+                  <pic:spPr>
+                    <a:xfrm>
+                      <a:off x="0" y="0"/>
+                      <a:ext cx="5760720" cy="4566285"/>
+                    </a:xfrm>
+                    <a:prstGeom prst="rect">
+                      <a:avLst/>
+                    </a:prstGeom>
+                  </pic:spPr>
+                </pic:pic>
+              </a:graphicData>
+            </a:graphic>
+          </wp:anchor>
+        </w:drawing>
+      </w:r>
+      <w:r>
+        <w:rPr>
+          <w:noProof/>
+        </w:rPr>
+        <mc:AlternateContent>
+          <mc:Choice Requires="wps">
+            <w:drawing>
+              <wp:anchor distT="0" distB="0" distL="114300" distR="114300" simplePos="0" relativeHeight="251672576" behindDoc="0" locked="0" layoutInCell="1" allowOverlap="1" wp14:anchorId="0171D6EC" wp14:editId="5A936396">
+                <wp:simplePos x="0" y="0"/>
+                <wp:positionH relativeFrom="margin">
+                  <wp:align>right</wp:align>
+                </wp:positionH>
+                <wp:positionV relativeFrom="paragraph">
+                  <wp:posOffset>6252845</wp:posOffset>
+                </wp:positionV>
+                <wp:extent cx="5760720" cy="635"/>
+                <wp:effectExtent l="0" t="0" r="0" b="2540"/>
+                <wp:wrapSquare wrapText="bothSides"/>
+                <wp:docPr id="11" name="Text Box 11"/>
+                <wp:cNvGraphicFramePr/>
+                <a:graphic xmlns:a="http://schemas.openxmlformats.org/drawingml/2006/main">
+                  <a:graphicData uri="http://schemas.microsoft.com/office/word/2010/wordprocessingShape">
+                    <wps:wsp>
+                      <wps:cNvSpPr txBox="1"/>
+                      <wps:spPr>
+                        <a:xfrm>
+                          <a:off x="0" y="0"/>
+                          <a:ext cx="5760720" cy="635"/>
+                        </a:xfrm>
+                        <a:prstGeom prst="rect">
+                          <a:avLst/>
+                        </a:prstGeom>
+                        <a:solidFill>
+                          <a:prstClr val="white"/>
+                        </a:solidFill>
+                        <a:ln>
+                          <a:noFill/>
+                        </a:ln>
+                        <a:effectLst/>
+                      </wps:spPr>
+                      <wps:txbx>
+                        <w:txbxContent>
+                          <w:p>
+                            <w:pPr>
+                              <w:pStyle w:val="Caption"/>
+                              <w:jc w:val="center"/>
+                              <w:rPr>
+                                <w:rFonts w:ascii="Times New Roman" w:hAnsi="Times New Roman" w:cs="Times New Roman"/>
+                                <w:i w:val="0"/>
+                                <w:noProof/>
+                                <w:color w:val="auto"/>
+                                <w:sz w:val="24"/>
+                                <w:szCs w:val="24"/>
+                              </w:rPr>
+                            </w:pPr>
+                            <w:r>
+                              <w:rPr>
+                                <w:rFonts w:ascii="Times New Roman" w:hAnsi="Times New Roman" w:cs="Times New Roman"/>
+                                <w:i w:val="0"/>
+                                <w:color w:val="auto"/>
+                                <w:sz w:val="24"/>
+                                <w:szCs w:val="24"/>
+                              </w:rPr>
+                              <w:t xml:space="preserve">Slika </w:t>
+                            </w:r>
+                            <w:r>
+                              <w:rPr>
+                                <w:rFonts w:ascii="Times New Roman" w:hAnsi="Times New Roman" w:cs="Times New Roman"/>
+                                <w:i w:val="0"/>
+                                <w:color w:val="auto"/>
+                                <w:sz w:val="24"/>
+                                <w:szCs w:val="24"/>
+                              </w:rPr>
+                              <w:fldChar w:fldCharType="begin"/>
+                            </w:r>
+                            <w:r>
+                              <w:rPr>
+                                <w:rFonts w:ascii="Times New Roman" w:hAnsi="Times New Roman" w:cs="Times New Roman"/>
+                                <w:i w:val="0"/>
+                                <w:color w:val="auto"/>
+                                <w:sz w:val="24"/>
+                                <w:szCs w:val="24"/>
+                              </w:rPr>
+                              <w:instrText xml:space="preserve"> SEQ Slika \* ARABIC </w:instrText>
+                            </w:r>
+                            <w:r>
+                              <w:rPr>
+                                <w:rFonts w:ascii="Times New Roman" w:hAnsi="Times New Roman" w:cs="Times New Roman"/>
+                                <w:i w:val="0"/>
+                                <w:color w:val="auto"/>
+                                <w:sz w:val="24"/>
+                                <w:szCs w:val="24"/>
+                              </w:rPr>
+                              <w:fldChar w:fldCharType="separate"/>
+                            </w:r>
+                            <w:r>
+                              <w:rPr>
+                                <w:rFonts w:ascii="Times New Roman" w:hAnsi="Times New Roman" w:cs="Times New Roman"/>
+                                <w:i w:val="0"/>
+                                <w:noProof/>
+                                <w:color w:val="auto"/>
+                                <w:sz w:val="24"/>
+                                <w:szCs w:val="24"/>
+                              </w:rPr>
+                              <w:t>1</w:t>
+                            </w:r>
+                            <w:r>
+                              <w:rPr>
+                                <w:rFonts w:ascii="Times New Roman" w:hAnsi="Times New Roman" w:cs="Times New Roman"/>
+                                <w:i w:val="0"/>
+                                <w:color w:val="auto"/>
+                                <w:sz w:val="24"/>
+                                <w:szCs w:val="24"/>
+                              </w:rPr>
+                              <w:fldChar w:fldCharType="end"/>
+                            </w:r>
+                            <w:r>
+                              <w:rPr>
+                                <w:rFonts w:ascii="Times New Roman" w:hAnsi="Times New Roman" w:cs="Times New Roman"/>
+                                <w:i w:val="0"/>
+                                <w:color w:val="auto"/>
+                                <w:sz w:val="24"/>
+                                <w:szCs w:val="24"/>
+                              </w:rPr>
+                              <w:t>. Dijagram klasa za aplikaciju Simulator pozicioniranja dronova</w:t>
+                            </w:r>
+                          </w:p>
+                        </w:txbxContent>
+                      </wps:txbx>
+                      <wps:bodyPr rot="0" spcFirstLastPara="0" vertOverflow="overflow" horzOverflow="overflow" vert="horz" wrap="square" lIns="0" tIns="0" rIns="0" bIns="0" numCol="1" spcCol="0" rtlCol="0" fromWordArt="0" anchor="t" anchorCtr="0" forceAA="0" compatLnSpc="1">
+                        <a:prstTxWarp prst="textNoShape">
+                          <a:avLst/>
+                        </a:prstTxWarp>
+                        <a:spAutoFit/>
+                      </wps:bodyPr>
+                    </wps:wsp>
+                  </a:graphicData>
+                </a:graphic>
+              </wp:anchor>
+            </w:drawing>
+          </mc:Choice>
+          <mc:Fallback>
+            <w:pict>
+              <v:shapetype w14:anchorId="0171D6EC" id="_x0000_t202" coordsize="21600,21600" o:spt="202" path="m,l,21600r21600,l21600,xe">
+                <v:stroke joinstyle="miter"/>
+                <v:path gradientshapeok="t" o:connecttype="rect"/>
+              </v:shapetype>
+              <v:shape id="Text Box 11" o:spid="_x0000_s1026" type="#_x0000_t202" style="position:absolute;left:0;text-align:left;margin-left:402.4pt;margin-top:492.35pt;width:453.6pt;height:.05pt;z-index:251672576;visibility:visible;mso-wrap-style:square;mso-wrap-distance-left:9pt;mso-wrap-distance-top:0;mso-wrap-distance-right:9pt;mso-wrap-distance-bottom:0;mso-position-horizontal:right;mso-position-horizontal-relative:margin;mso-position-vertical:absolute;mso-position-vertical-relative:text;v-text-anchor:top" o:gfxdata="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" stroked="f">
+                <v:textbox style="mso-fit-shape-to-text:t" inset="0,0,0,0">
+                  <w:txbxContent>
+                    <w:p>
+                      <w:pPr>
+                        <w:pStyle w:val="Caption"/>
+                        <w:jc w:val="center"/>
+                        <w:rPr>
+                          <w:rFonts w:ascii="Times New Roman" w:hAnsi="Times New Roman" w:cs="Times New Roman"/>
+                          <w:i w:val="0"/>
+                          <w:noProof/>
+                          <w:color w:val="auto"/>
+                          <w:sz w:val="24"/>
+                          <w:szCs w:val="24"/>
+                        </w:rPr>
+                      </w:pPr>
+                      <w:r>
+                        <w:rPr>
+                          <w:rFonts w:ascii="Times New Roman" w:hAnsi="Times New Roman" w:cs="Times New Roman"/>
+                          <w:i w:val="0"/>
+                          <w:color w:val="auto"/>
+                          <w:sz w:val="24"/>
+                          <w:szCs w:val="24"/>
+                        </w:rPr>
+                        <w:t xml:space="preserve">Slika </w:t>
+                      </w:r>
+                      <w:r>
+                        <w:rPr>
+                          <w:rFonts w:ascii="Times New Roman" w:hAnsi="Times New Roman" w:cs="Times New Roman"/>
+                          <w:i w:val="0"/>
+                          <w:color w:val="auto"/>
+                          <w:sz w:val="24"/>
+                          <w:szCs w:val="24"/>
+                        </w:rPr>
+                        <w:fldChar w:fldCharType="begin"/>
+                      </w:r>
+                      <w:r>
+                        <w:rPr>
+                          <w:rFonts w:ascii="Times New Roman" w:hAnsi="Times New Roman" w:cs="Times New Roman"/>
+                          <w:i w:val="0"/>
+                          <w:color w:val="auto"/>
+                          <w:sz w:val="24"/>
+                          <w:szCs w:val="24"/>
+                        </w:rPr>
+                        <w:instrText xml:space="preserve"> SEQ Slika \* ARABIC </w:instrText>
+                      </w:r>
+                      <w:r>
+                        <w:rPr>
+                          <w:rFonts w:ascii="Times New Roman" w:hAnsi="Times New Roman" w:cs="Times New Roman"/>
+                          <w:i w:val="0"/>
+                          <w:color w:val="auto"/>
+                          <w:sz w:val="24"/>
+                          <w:szCs w:val="24"/>
+                        </w:rPr>
+                        <w:fldChar w:fldCharType="separate"/>
+                      </w:r>
+                      <w:r>
+                        <w:rPr>
+                          <w:rFonts w:ascii="Times New Roman" w:hAnsi="Times New Roman" w:cs="Times New Roman"/>
+                          <w:i w:val="0"/>
+                          <w:noProof/>
+                          <w:color w:val="auto"/>
+                          <w:sz w:val="24"/>
+                          <w:szCs w:val="24"/>
+                        </w:rPr>
+                        <w:t>1</w:t>
+                      </w:r>
+                      <w:r>
+                        <w:rPr>
+                          <w:rFonts w:ascii="Times New Roman" w:hAnsi="Times New Roman" w:cs="Times New Roman"/>
+                          <w:i w:val="0"/>
+                          <w:color w:val="auto"/>
+                          <w:sz w:val="24"/>
+                          <w:szCs w:val="24"/>
+                        </w:rPr>
+                        <w:fldChar w:fldCharType="end"/>
+                      </w:r>
+                      <w:r>
+                        <w:rPr>
+                          <w:rFonts w:ascii="Times New Roman" w:hAnsi="Times New Roman" w:cs="Times New Roman"/>
+                          <w:i w:val="0"/>
+                          <w:color w:val="auto"/>
+                          <w:sz w:val="24"/>
+                          <w:szCs w:val="24"/>
+                        </w:rPr>
+                        <w:t>. Dijagram klasa za aplikaciju Simulator pozicioniranja dronova</w:t>
+                      </w:r>
+                    </w:p>
+                  </w:txbxContent>
+                </v:textbox>
+                <w10:wrap type="square" anchorx="margin"/>
+              </v:shape>
+            </w:pict>
+          </mc:Fallback>
+        </mc:AlternateContent>
+      </w:r>
+      <w:r>
+        <w:t xml:space="preserve">Klasa Dron je najveća klasa, a sadrži sve podatke o čvoru. </w:t>
+      </w:r>
+      <w:r>
+        <w:t xml:space="preserve">Osim osnovnih obilježja (atributa), kao što su ID, naziv, lokacija (x,y), greška (x,y), boja (koristi se za prikaz), smjer kretanja i brzina, sadrži još neke atribute. Atributi TrenX i TrenY označavaju trenutnu lokaciju (x,y), atribut MinSignal označava najmanju jačinu signala koju dron može „čuti“ (rečeno je da je to -90dBm, ali ovdje je ostavljeno da se čak može i podesiti za svaki čvor drugačija vrijednost), RegijaPogreske označava GPS regiju pogreške (površinu elipse) koja će se crtati </w:t>
+      </w:r>
+      <w:r>
+        <w:lastRenderedPageBreak/>
+        <w:t>na zaslonu, atribut kp je objekt klase KorekcijaPogreske (o kojoj će biti riječi kasnije), a služi za pristup metodama za izračun podataka za simulaciju. Tu su još dva atributa, pocRegijaPogreskeRacun i trenRegijaPogreskeRacun, koja služe za pohranu samog izračuna površine pogreške (početne i trenutne)</w:t>
+      </w:r>
+      <w:r>
+        <w:t>. Osim ovih, tu su još neki atributi, odnosno liste. Lista dronova je statična lista koja predstavlja popis svih unesenih dronova. ListaVijenaca i listaElipsi služe za pohranu međurezultata (vijenaca i elipsi), za svaki pojedini dron posebno, odnosno omogućuju njihovo iscrtavanje na zaslon. Lista vidljiviDronovi je lista koja sadrži sve dronove koji promatrani dron „vidi“ (više o tome bit će rečeno u poglavlju 4.4. Algoritam za korekciju). Ako pogledamo metode, možemo izdvojiti tri skupine. Prva skupina metoda služi za osnovnu manipulaciju podacima, odnosno upravljaju događajima (metode postaviVrijednosti(), resetirajTrenutno(), Dron_Load(), Dron_Paint() ). Druga skupina metoda služi za simulaciju kretanja dronova (metode pomakniDron(), izracunajPomakX(), izracunajPomakY(), korigirajKut(), provjeriRub() ). Treća skupina metoda koristi se za</w:t>
+      </w:r>
+      <w:r>
+        <w:t xml:space="preserve"> izračun, tj. korekciju GPS pogreške (metode pronadjiDronove(), korigirajPogresku(), napraviRegijuPogreskeZaCrtanje(), napraviRegijuPogreskeZaRacun() ).</w:t>
+      </w:r>
+    </w:p>
+    <w:p>
+      <w:pPr>
+        <w:pStyle w:val="Tekst"/>
+        <w:ind w:firstLine="708"/>
+        <w:jc w:val="both"/>
+      </w:pPr>
+      <w:r>
+        <w:t>Klasa KorekcijaPogreske još je jedna manja klasa, koja služi za izračun simuliranih vrijednosti (metode izracunajUdaljenost() i izracunajPrimljeniSignal() ) te same udaljenosti između čvorova (metoda izracunajUdaljenostPomocuSignala() ) te kao atribute sadrži konstante koje se koriste u formulama.</w:t>
+      </w:r>
+    </w:p>
+    <w:p>
+      <w:pPr>
+        <w:pStyle w:val="Tekst"/>
+        <w:ind w:firstLine="708"/>
+        <w:jc w:val="both"/>
+      </w:pPr>
+      <w:r>
+        <w:t>Naravno, sve ovo će biti puno jasnije u idućim poglavljima, gdje se bude govorilo o samom algoritmu korekcije i računanju simuliranih podataka.</w:t>
+      </w:r>
+    </w:p>
+    <w:p>
+      <w:pPr>
         <w:pStyle w:val="11Podaslov"/>
       </w:pPr>
-      <w:bookmarkStart w:id="11" w:name="_Toc460375860"/>
+      <w:bookmarkStart w:id="11" w:name="_Toc460451723"/>
       <w:r>
         <w:t>Model podataka</w:t>
       </w:r>
@@ -3911,14 +4246,14 @@
         <w:pStyle w:val="Tekst"/>
       </w:pPr>
       <w:r>
-        <w:t>bla bla bla</w:t>
+        <w:t>neki tekst ovdje</w:t>
       </w:r>
     </w:p>
     <w:p>
       <w:pPr>
         <w:pStyle w:val="11Podaslov"/>
       </w:pPr>
-      <w:bookmarkStart w:id="12" w:name="_Toc460375861"/>
+      <w:bookmarkStart w:id="12" w:name="_Toc460451724"/>
       <w:r>
         <w:t>Algoritam za korekciju</w:t>
       </w:r>
@@ -4160,6 +4495,7 @@
       <w:r>
         <w:rPr>
           <w:noProof/>
+          <w:lang w:eastAsia="hr-HR"/>
         </w:rPr>
         <mc:AlternateContent>
           <mc:Choice Requires="wps">
@@ -4261,7 +4597,7 @@
                                 <w:sz w:val="24"/>
                                 <w:szCs w:val="24"/>
                               </w:rPr>
-                              <w:t>1</w:t>
+                              <w:t>2</w:t>
                             </w:r>
                             <w:r>
                               <w:rPr>
@@ -4292,15 +4628,6 @@
                                 <w:szCs w:val="24"/>
                               </w:rPr>
                               <w:br/>
-                            </w:r>
-                            <w:r>
-                              <w:rPr>
-                                <w:rFonts w:ascii="Times New Roman" w:hAnsi="Times New Roman" w:cs="Times New Roman"/>
-                                <w:i w:val="0"/>
-                                <w:color w:val="auto"/>
-                                <w:sz w:val="24"/>
-                                <w:szCs w:val="24"/>
-                              </w:rPr>
                               <w:t>pogreške čvora</w:t>
                             </w:r>
                           </w:p>
@@ -4323,11 +4650,7 @@
           </mc:Choice>
           <mc:Fallback>
             <w:pict>
-              <v:shapetype w14:anchorId="5F2F85D8" id="_x0000_t202" coordsize="21600,21600" o:spt="202" path="m,l,21600r21600,l21600,xe">
-                <v:stroke joinstyle="miter"/>
-                <v:path gradientshapeok="t" o:connecttype="rect"/>
-              </v:shapetype>
-              <v:shape id="Text Box 1" o:spid="_x0000_s1026" type="#_x0000_t202" style="position:absolute;left:0;text-align:left;margin-left:85pt;margin-top:93.3pt;width:136.2pt;height:.05pt;z-index:251660288;visibility:visible;mso-wrap-style:square;mso-width-percent:0;mso-wrap-distance-left:9pt;mso-wrap-distance-top:0;mso-wrap-distance-right:9pt;mso-wrap-distance-bottom:0;mso-position-horizontal:right;mso-position-horizontal-relative:margin;mso-position-vertical:absolute;mso-position-vertical-relative:text;mso-width-percent:0;mso-width-relative:margin;v-text-anchor:top" o:gfxdata="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" stroked="f">
+              <v:shape w14:anchorId="5F2F85D8" id="Text Box 1" o:spid="_x0000_s1027" type="#_x0000_t202" style="position:absolute;left:0;text-align:left;margin-left:85pt;margin-top:93.3pt;width:136.2pt;height:.05pt;z-index:251660288;visibility:visible;mso-wrap-style:square;mso-width-percent:0;mso-wrap-distance-left:9pt;mso-wrap-distance-top:0;mso-wrap-distance-right:9pt;mso-wrap-distance-bottom:0;mso-position-horizontal:right;mso-position-horizontal-relative:margin;mso-position-vertical:absolute;mso-position-vertical-relative:text;mso-width-percent:0;mso-width-relative:margin;v-text-anchor:top" o:gfxdata="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" stroked="f">
                 <v:textbox style="mso-fit-shape-to-text:t" inset="0,0,0,0">
                   <w:txbxContent>
                     <w:p>
@@ -4392,7 +4715,7 @@
                           <w:sz w:val="24"/>
                           <w:szCs w:val="24"/>
                         </w:rPr>
-                        <w:t>1</w:t>
+                        <w:t>2</w:t>
                       </w:r>
                       <w:r>
                         <w:rPr>
@@ -4423,15 +4746,6 @@
                           <w:szCs w:val="24"/>
                         </w:rPr>
                         <w:br/>
-                      </w:r>
-                      <w:r>
-                        <w:rPr>
-                          <w:rFonts w:ascii="Times New Roman" w:hAnsi="Times New Roman" w:cs="Times New Roman"/>
-                          <w:i w:val="0"/>
-                          <w:color w:val="auto"/>
-                          <w:sz w:val="24"/>
-                          <w:szCs w:val="24"/>
-                        </w:rPr>
                         <w:t>pogreške čvora</w:t>
                       </w:r>
                     </w:p>
@@ -4472,7 +4786,7 @@
                     <pic:cNvPicPr/>
                   </pic:nvPicPr>
                   <pic:blipFill>
-                    <a:blip r:embed="rId9">
+                    <a:blip r:embed="rId10">
                       <a:extLst>
                         <a:ext uri="{28A0092B-C50C-407E-A947-70E740481C1C}">
                           <a14:useLocalDpi xmlns:a14="http://schemas.microsoft.com/office/drawing/2010/main" val="0"/>
@@ -4532,6 +4846,7 @@
       <w:r>
         <w:rPr>
           <w:noProof/>
+          <w:lang w:eastAsia="hr-HR"/>
         </w:rPr>
         <w:lastRenderedPageBreak/>
         <mc:AlternateContent>
@@ -4634,7 +4949,7 @@
                                 <w:sz w:val="24"/>
                                 <w:szCs w:val="24"/>
                               </w:rPr>
-                              <w:t>2</w:t>
+                              <w:t>3</w:t>
                             </w:r>
                             <w:r>
                               <w:rPr>
@@ -4673,7 +4988,7 @@
           </mc:Choice>
           <mc:Fallback>
             <w:pict>
-              <v:shape w14:anchorId="5365D21A" id="Text Box 5" o:spid="_x0000_s1027" type="#_x0000_t202" style="position:absolute;left:0;text-align:left;margin-left:0;margin-top:608.45pt;width:453.6pt;height:.05pt;z-index:251663360;visibility:visible;mso-wrap-style:square;mso-wrap-distance-left:9pt;mso-wrap-distance-top:0;mso-wrap-distance-right:9pt;mso-wrap-distance-bottom:0;mso-position-horizontal:absolute;mso-position-horizontal-relative:text;mso-position-vertical:absolute;mso-position-vertical-relative:text;v-text-anchor:top" o:gfxdata="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" stroked="f">
+              <v:shape w14:anchorId="5365D21A" id="Text Box 5" o:spid="_x0000_s1028" type="#_x0000_t202" style="position:absolute;left:0;text-align:left;margin-left:0;margin-top:608.45pt;width:453.6pt;height:.05pt;z-index:251663360;visibility:visible;mso-wrap-style:square;mso-wrap-distance-left:9pt;mso-wrap-distance-top:0;mso-wrap-distance-right:9pt;mso-wrap-distance-bottom:0;mso-position-horizontal:absolute;mso-position-horizontal-relative:text;mso-position-vertical:absolute;mso-position-vertical-relative:text;v-text-anchor:top" o:gfxdata="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" stroked="f">
                 <v:textbox style="mso-fit-shape-to-text:t" inset="0,0,0,0">
                   <w:txbxContent>
                     <w:p>
@@ -4738,7 +5053,7 @@
                           <w:sz w:val="24"/>
                           <w:szCs w:val="24"/>
                         </w:rPr>
-                        <w:t>2</w:t>
+                        <w:t>3</w:t>
                       </w:r>
                       <w:r>
                         <w:rPr>
@@ -4798,7 +5113,7 @@
                     <pic:cNvPicPr/>
                   </pic:nvPicPr>
                   <pic:blipFill>
-                    <a:blip r:embed="rId10">
+                    <a:blip r:embed="rId11">
                       <a:extLst>
                         <a:ext uri="{28A0092B-C50C-407E-A947-70E740481C1C}">
                           <a14:useLocalDpi xmlns:a14="http://schemas.microsoft.com/office/drawing/2010/main" val="0"/>
@@ -4903,13 +5218,7 @@
         <w:t xml:space="preserve">) </w:t>
       </w:r>
       <w:r>
-        <w:t xml:space="preserve">do tog vidljivog čvora, pri tome koristi se formula za </w:t>
-      </w:r>
-      <w:r>
-        <w:t>gubitke propagacije u neomeđenom prostoru</w:t>
-      </w:r>
-      <w:r>
-        <w:t xml:space="preserve"> koju smo spomenuli u ranijem poglavlju o RF propagaciji. Nakon toga uzimaju se u obzir greške po x i y vidljivog čvora. Kreira se velika elipsa oko vidljivog čvora</w:t>
+        <w:t>do tog vidljivog čvora, pri tome koristi se formula za gubitke propagacije u neomeđenom prostoru koju smo spomenuli u ranijem poglavlju o RF propagaciji. Nakon toga uzimaju se u obzir greške po x i y vidljivog čvora. Kreira se velika elipsa oko vidljivog čvora</w:t>
       </w:r>
       <w:r>
         <w:t xml:space="preserve"> (sa središtem u točki koja predstvalja lokaciju čvora, D (X,Y) )</w:t>
@@ -5003,6 +5312,7 @@
       <w:r>
         <w:rPr>
           <w:noProof/>
+          <w:lang w:eastAsia="hr-HR"/>
         </w:rPr>
         <mc:AlternateContent>
           <mc:Choice Requires="wps">
@@ -5103,7 +5413,7 @@
                                 <w:sz w:val="24"/>
                                 <w:szCs w:val="24"/>
                               </w:rPr>
-                              <w:t>3</w:t>
+                              <w:t>4</w:t>
                             </w:r>
                             <w:r>
                               <w:rPr>
@@ -5142,7 +5452,7 @@
           </mc:Choice>
           <mc:Fallback>
             <w:pict>
-              <v:shape w14:anchorId="5C66A533" id="Text Box 8" o:spid="_x0000_s1028" type="#_x0000_t202" style="position:absolute;left:0;text-align:left;margin-left:0;margin-top:445.9pt;width:453.6pt;height:.05pt;z-index:251666432;visibility:visible;mso-wrap-style:square;mso-wrap-distance-left:9pt;mso-wrap-distance-top:0;mso-wrap-distance-right:9pt;mso-wrap-distance-bottom:0;mso-position-horizontal:absolute;mso-position-horizontal-relative:text;mso-position-vertical:absolute;mso-position-vertical-relative:text;v-text-anchor:top" o:gfxdata="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" stroked="f">
+              <v:shape w14:anchorId="5C66A533" id="Text Box 8" o:spid="_x0000_s1029" type="#_x0000_t202" style="position:absolute;left:0;text-align:left;margin-left:0;margin-top:445.9pt;width:453.6pt;height:.05pt;z-index:251666432;visibility:visible;mso-wrap-style:square;mso-wrap-distance-left:9pt;mso-wrap-distance-top:0;mso-wrap-distance-right:9pt;mso-wrap-distance-bottom:0;mso-position-horizontal:absolute;mso-position-horizontal-relative:text;mso-position-vertical:absolute;mso-position-vertical-relative:text;v-text-anchor:top" o:gfxdata="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" stroked="f">
                 <v:textbox style="mso-fit-shape-to-text:t" inset="0,0,0,0">
                   <w:txbxContent>
                     <w:p>
@@ -5206,7 +5516,7 @@
                           <w:sz w:val="24"/>
                           <w:szCs w:val="24"/>
                         </w:rPr>
-                        <w:t>3</w:t>
+                        <w:t>4</w:t>
                       </w:r>
                       <w:r>
                         <w:rPr>
@@ -5266,7 +5576,7 @@
                     <pic:cNvPicPr/>
                   </pic:nvPicPr>
                   <pic:blipFill>
-                    <a:blip r:embed="rId11">
+                    <a:blip r:embed="rId12">
                       <a:extLst>
                         <a:ext uri="{28A0092B-C50C-407E-A947-70E740481C1C}">
                           <a14:useLocalDpi xmlns:a14="http://schemas.microsoft.com/office/drawing/2010/main" val="0"/>
@@ -5342,7 +5652,7 @@
       <w:pPr>
         <w:pStyle w:val="11Podaslov"/>
       </w:pPr>
-      <w:bookmarkStart w:id="13" w:name="_Toc460375862"/>
+      <w:bookmarkStart w:id="13" w:name="_Toc460451725"/>
       <w:r>
         <w:lastRenderedPageBreak/>
         <w:t>Simulacija ulaznih parametara</w:t>
@@ -5369,12 +5679,7 @@
         <w:t>Lokacije čvorova korisnik upisuje skupa s ostalim podacima o čvoru (smjer kretanja, brzina, naziv, itd.)</w:t>
       </w:r>
       <w:r>
-        <w:t xml:space="preserve"> Sve veličine izražene su u pikselima, tako i lokacija, greška, udaljenost i sl. Smjer se unosi u stupnjevima (između 0 i 360), a brzina predstavlja broj piksela koji će prijeći čvor u zadanom intervalu, a</w:t>
-      </w:r>
-      <w:bookmarkStart w:id="14" w:name="_GoBack"/>
-      <w:bookmarkEnd w:id="14"/>
-      <w:r>
-        <w:t xml:space="preserve"> ono iznosi 30ms. Simulacija kretanja provedena je prema matematičkim zakonima Pitagorinog poučka, uz pomoć sinusa i kosinusa. Čvorovi se kreću po fiksno određenoj veličini karte, a kad se dođe do ruba, čvor se odbija od njega pod istim kutem pod kojim je ušao.</w:t>
+        <w:t xml:space="preserve"> Sve veličine izražene su u pikselima, tako i lokacija, greška, udaljenost i sl. Smjer se unosi u stupnjevima (između 0 i 360), a brzina predstavlja broj piksela koji će prijeći čvor u zadanom intervalu, a ono iznosi 30ms. Simulacija kretanja provedena je prema matematičkim zakonima Pitagorinog poučka, uz pomoć sinusa i kosinusa. Čvorovi se kreću po fiksno određenoj veličini karte, a kad se dođe do ruba, čvor se odbija od njega pod istim kutem pod kojim je ušao.</w:t>
       </w:r>
     </w:p>
     <w:p>
@@ -5422,11 +5727,11 @@
       <w:pPr>
         <w:pStyle w:val="11Podaslov"/>
       </w:pPr>
-      <w:bookmarkStart w:id="15" w:name="_Toc460375863"/>
+      <w:bookmarkStart w:id="14" w:name="_Toc460451726"/>
       <w:r>
         <w:t>Implementacija</w:t>
       </w:r>
-      <w:bookmarkEnd w:id="15"/>
+      <w:bookmarkEnd w:id="14"/>
     </w:p>
     <w:p>
       <w:pPr>
@@ -5438,7 +5743,16 @@
         <w:t>Za implementaciju ovakve aplikacije odabran je jezik C#, odnosno .NET tehnologija</w:t>
       </w:r>
       <w:r>
-        <w:t xml:space="preserve"> i alat Microsoft Visual Studio. </w:t>
+        <w:t xml:space="preserve"> i alat Microsoft Visual Studio</w:t>
+      </w:r>
+      <w:r>
+        <w:t xml:space="preserve"> te je napravljena Windows Forms aplikacija</w:t>
+      </w:r>
+      <w:r>
+        <w:t xml:space="preserve">. </w:t>
+      </w:r>
+      <w:r>
+        <w:t>Osim osnovnih paketa i biblioteka, preuzete su NetTopologySuite i GeoAPI biblioteke za lakši rad s geometrijskim likovima. Za korištenje aplikacije, potrebno je imati Windows operacijski sustav te podršku za .NET 4.5 Framework.</w:t>
       </w:r>
     </w:p>
     <w:p>
@@ -5448,8 +5762,330 @@
         <w:jc w:val="both"/>
       </w:pPr>
       <w:r>
-        <w:t xml:space="preserve">.... tu sad idu screenshoti glavne forma i opisi... </w:t>
-      </w:r>
+        <w:rPr>
+          <w:noProof/>
+        </w:rPr>
+        <w:lastRenderedPageBreak/>
+        <mc:AlternateContent>
+          <mc:Choice Requires="wps">
+            <w:drawing>
+              <wp:anchor distT="0" distB="0" distL="114300" distR="114300" simplePos="0" relativeHeight="251675648" behindDoc="0" locked="0" layoutInCell="1" allowOverlap="1" wp14:anchorId="3529D41A" wp14:editId="609DADF1">
+                <wp:simplePos x="0" y="0"/>
+                <wp:positionH relativeFrom="column">
+                  <wp:posOffset>0</wp:posOffset>
+                </wp:positionH>
+                <wp:positionV relativeFrom="paragraph">
+                  <wp:posOffset>2934335</wp:posOffset>
+                </wp:positionV>
+                <wp:extent cx="5760720" cy="635"/>
+                <wp:effectExtent l="0" t="0" r="0" b="0"/>
+                <wp:wrapSquare wrapText="bothSides"/>
+                <wp:docPr id="13" name="Text Box 13"/>
+                <wp:cNvGraphicFramePr/>
+                <a:graphic xmlns:a="http://schemas.openxmlformats.org/drawingml/2006/main">
+                  <a:graphicData uri="http://schemas.microsoft.com/office/word/2010/wordprocessingShape">
+                    <wps:wsp>
+                      <wps:cNvSpPr txBox="1"/>
+                      <wps:spPr>
+                        <a:xfrm>
+                          <a:off x="0" y="0"/>
+                          <a:ext cx="5760720" cy="635"/>
+                        </a:xfrm>
+                        <a:prstGeom prst="rect">
+                          <a:avLst/>
+                        </a:prstGeom>
+                        <a:solidFill>
+                          <a:prstClr val="white"/>
+                        </a:solidFill>
+                        <a:ln>
+                          <a:noFill/>
+                        </a:ln>
+                        <a:effectLst/>
+                      </wps:spPr>
+                      <wps:txbx>
+                        <w:txbxContent>
+                          <w:p>
+                            <w:pPr>
+                              <w:pStyle w:val="Caption"/>
+                              <w:jc w:val="center"/>
+                              <w:rPr>
+                                <w:rFonts w:ascii="Times New Roman" w:hAnsi="Times New Roman" w:cs="Times New Roman"/>
+                                <w:i w:val="0"/>
+                                <w:noProof/>
+                                <w:color w:val="auto"/>
+                                <w:sz w:val="24"/>
+                                <w:szCs w:val="24"/>
+                              </w:rPr>
+                            </w:pPr>
+                            <w:r>
+                              <w:rPr>
+                                <w:rFonts w:ascii="Times New Roman" w:hAnsi="Times New Roman" w:cs="Times New Roman"/>
+                                <w:i w:val="0"/>
+                                <w:color w:val="auto"/>
+                                <w:sz w:val="24"/>
+                                <w:szCs w:val="24"/>
+                              </w:rPr>
+                              <w:t xml:space="preserve">Slika </w:t>
+                            </w:r>
+                            <w:r>
+                              <w:rPr>
+                                <w:rFonts w:ascii="Times New Roman" w:hAnsi="Times New Roman" w:cs="Times New Roman"/>
+                                <w:i w:val="0"/>
+                                <w:color w:val="auto"/>
+                                <w:sz w:val="24"/>
+                                <w:szCs w:val="24"/>
+                              </w:rPr>
+                              <w:fldChar w:fldCharType="begin"/>
+                            </w:r>
+                            <w:r>
+                              <w:rPr>
+                                <w:rFonts w:ascii="Times New Roman" w:hAnsi="Times New Roman" w:cs="Times New Roman"/>
+                                <w:i w:val="0"/>
+                                <w:color w:val="auto"/>
+                                <w:sz w:val="24"/>
+                                <w:szCs w:val="24"/>
+                              </w:rPr>
+                              <w:instrText xml:space="preserve"> SEQ Slika \* ARABIC </w:instrText>
+                            </w:r>
+                            <w:r>
+                              <w:rPr>
+                                <w:rFonts w:ascii="Times New Roman" w:hAnsi="Times New Roman" w:cs="Times New Roman"/>
+                                <w:i w:val="0"/>
+                                <w:color w:val="auto"/>
+                                <w:sz w:val="24"/>
+                                <w:szCs w:val="24"/>
+                              </w:rPr>
+                              <w:fldChar w:fldCharType="separate"/>
+                            </w:r>
+                            <w:r>
+                              <w:rPr>
+                                <w:rFonts w:ascii="Times New Roman" w:hAnsi="Times New Roman" w:cs="Times New Roman"/>
+                                <w:i w:val="0"/>
+                                <w:noProof/>
+                                <w:color w:val="auto"/>
+                                <w:sz w:val="24"/>
+                                <w:szCs w:val="24"/>
+                              </w:rPr>
+                              <w:t>5</w:t>
+                            </w:r>
+                            <w:r>
+                              <w:rPr>
+                                <w:rFonts w:ascii="Times New Roman" w:hAnsi="Times New Roman" w:cs="Times New Roman"/>
+                                <w:i w:val="0"/>
+                                <w:color w:val="auto"/>
+                                <w:sz w:val="24"/>
+                                <w:szCs w:val="24"/>
+                              </w:rPr>
+                              <w:fldChar w:fldCharType="end"/>
+                            </w:r>
+                            <w:r>
+                              <w:rPr>
+                                <w:rFonts w:ascii="Times New Roman" w:hAnsi="Times New Roman" w:cs="Times New Roman"/>
+                                <w:i w:val="0"/>
+                                <w:color w:val="auto"/>
+                                <w:sz w:val="24"/>
+                                <w:szCs w:val="24"/>
+                              </w:rPr>
+                              <w:t>. Glavna forma aplikacije</w:t>
+                            </w:r>
+                          </w:p>
+                        </w:txbxContent>
+                      </wps:txbx>
+                      <wps:bodyPr rot="0" spcFirstLastPara="0" vertOverflow="overflow" horzOverflow="overflow" vert="horz" wrap="square" lIns="0" tIns="0" rIns="0" bIns="0" numCol="1" spcCol="0" rtlCol="0" fromWordArt="0" anchor="t" anchorCtr="0" forceAA="0" compatLnSpc="1">
+                        <a:prstTxWarp prst="textNoShape">
+                          <a:avLst/>
+                        </a:prstTxWarp>
+                        <a:spAutoFit/>
+                      </wps:bodyPr>
+                    </wps:wsp>
+                  </a:graphicData>
+                </a:graphic>
+              </wp:anchor>
+            </w:drawing>
+          </mc:Choice>
+          <mc:Fallback>
+            <w:pict>
+              <v:shape w14:anchorId="3529D41A" id="Text Box 13" o:spid="_x0000_s1030" type="#_x0000_t202" style="position:absolute;left:0;text-align:left;margin-left:0;margin-top:231.05pt;width:453.6pt;height:.05pt;z-index:251675648;visibility:visible;mso-wrap-style:square;mso-wrap-distance-left:9pt;mso-wrap-distance-top:0;mso-wrap-distance-right:9pt;mso-wrap-distance-bottom:0;mso-position-horizontal:absolute;mso-position-horizontal-relative:text;mso-position-vertical:absolute;mso-position-vertical-relative:text;v-text-anchor:top" o:gfxdata="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" stroked="f">
+                <v:textbox style="mso-fit-shape-to-text:t" inset="0,0,0,0">
+                  <w:txbxContent>
+                    <w:p>
+                      <w:pPr>
+                        <w:pStyle w:val="Caption"/>
+                        <w:jc w:val="center"/>
+                        <w:rPr>
+                          <w:rFonts w:ascii="Times New Roman" w:hAnsi="Times New Roman" w:cs="Times New Roman"/>
+                          <w:i w:val="0"/>
+                          <w:noProof/>
+                          <w:color w:val="auto"/>
+                          <w:sz w:val="24"/>
+                          <w:szCs w:val="24"/>
+                        </w:rPr>
+                      </w:pPr>
+                      <w:r>
+                        <w:rPr>
+                          <w:rFonts w:ascii="Times New Roman" w:hAnsi="Times New Roman" w:cs="Times New Roman"/>
+                          <w:i w:val="0"/>
+                          <w:color w:val="auto"/>
+                          <w:sz w:val="24"/>
+                          <w:szCs w:val="24"/>
+                        </w:rPr>
+                        <w:t xml:space="preserve">Slika </w:t>
+                      </w:r>
+                      <w:r>
+                        <w:rPr>
+                          <w:rFonts w:ascii="Times New Roman" w:hAnsi="Times New Roman" w:cs="Times New Roman"/>
+                          <w:i w:val="0"/>
+                          <w:color w:val="auto"/>
+                          <w:sz w:val="24"/>
+                          <w:szCs w:val="24"/>
+                        </w:rPr>
+                        <w:fldChar w:fldCharType="begin"/>
+                      </w:r>
+                      <w:r>
+                        <w:rPr>
+                          <w:rFonts w:ascii="Times New Roman" w:hAnsi="Times New Roman" w:cs="Times New Roman"/>
+                          <w:i w:val="0"/>
+                          <w:color w:val="auto"/>
+                          <w:sz w:val="24"/>
+                          <w:szCs w:val="24"/>
+                        </w:rPr>
+                        <w:instrText xml:space="preserve"> SEQ Slika \* ARABIC </w:instrText>
+                      </w:r>
+                      <w:r>
+                        <w:rPr>
+                          <w:rFonts w:ascii="Times New Roman" w:hAnsi="Times New Roman" w:cs="Times New Roman"/>
+                          <w:i w:val="0"/>
+                          <w:color w:val="auto"/>
+                          <w:sz w:val="24"/>
+                          <w:szCs w:val="24"/>
+                        </w:rPr>
+                        <w:fldChar w:fldCharType="separate"/>
+                      </w:r>
+                      <w:r>
+                        <w:rPr>
+                          <w:rFonts w:ascii="Times New Roman" w:hAnsi="Times New Roman" w:cs="Times New Roman"/>
+                          <w:i w:val="0"/>
+                          <w:noProof/>
+                          <w:color w:val="auto"/>
+                          <w:sz w:val="24"/>
+                          <w:szCs w:val="24"/>
+                        </w:rPr>
+                        <w:t>5</w:t>
+                      </w:r>
+                      <w:r>
+                        <w:rPr>
+                          <w:rFonts w:ascii="Times New Roman" w:hAnsi="Times New Roman" w:cs="Times New Roman"/>
+                          <w:i w:val="0"/>
+                          <w:color w:val="auto"/>
+                          <w:sz w:val="24"/>
+                          <w:szCs w:val="24"/>
+                        </w:rPr>
+                        <w:fldChar w:fldCharType="end"/>
+                      </w:r>
+                      <w:r>
+                        <w:rPr>
+                          <w:rFonts w:ascii="Times New Roman" w:hAnsi="Times New Roman" w:cs="Times New Roman"/>
+                          <w:i w:val="0"/>
+                          <w:color w:val="auto"/>
+                          <w:sz w:val="24"/>
+                          <w:szCs w:val="24"/>
+                        </w:rPr>
+                        <w:t>. Glavna forma aplikacije</w:t>
+                      </w:r>
+                    </w:p>
+                  </w:txbxContent>
+                </v:textbox>
+                <w10:wrap type="square"/>
+              </v:shape>
+            </w:pict>
+          </mc:Fallback>
+        </mc:AlternateContent>
+      </w:r>
+      <w:r>
+        <w:rPr>
+          <w:noProof/>
+          <w:lang w:eastAsia="hr-HR"/>
+        </w:rPr>
+        <w:drawing>
+          <wp:anchor distT="0" distB="0" distL="114300" distR="114300" simplePos="0" relativeHeight="251673600" behindDoc="0" locked="0" layoutInCell="1" allowOverlap="1" wp14:anchorId="4D83B59B" wp14:editId="3535D7C0">
+            <wp:simplePos x="0" y="0"/>
+            <wp:positionH relativeFrom="margin">
+              <wp:align>right</wp:align>
+            </wp:positionH>
+            <wp:positionV relativeFrom="paragraph">
+              <wp:posOffset>0</wp:posOffset>
+            </wp:positionV>
+            <wp:extent cx="5760720" cy="2877185"/>
+            <wp:effectExtent l="0" t="0" r="0" b="0"/>
+            <wp:wrapSquare wrapText="bothSides"/>
+            <wp:docPr id="12" name="Picture 12"/>
+            <wp:cNvGraphicFramePr>
+              <a:graphicFrameLocks xmlns:a="http://schemas.openxmlformats.org/drawingml/2006/main" noChangeAspect="1"/>
+            </wp:cNvGraphicFramePr>
+            <a:graphic xmlns:a="http://schemas.openxmlformats.org/drawingml/2006/main">
+              <a:graphicData uri="http://schemas.openxmlformats.org/drawingml/2006/picture">
+                <pic:pic xmlns:pic="http://schemas.openxmlformats.org/drawingml/2006/picture">
+                  <pic:nvPicPr>
+                    <pic:cNvPr id="12" name="glavna.png"/>
+                    <pic:cNvPicPr/>
+                  </pic:nvPicPr>
+                  <pic:blipFill>
+                    <a:blip r:embed="rId13">
+                      <a:extLst>
+                        <a:ext uri="{28A0092B-C50C-407E-A947-70E740481C1C}">
+                          <a14:useLocalDpi xmlns:a14="http://schemas.microsoft.com/office/drawing/2010/main" val="0"/>
+                        </a:ext>
+                      </a:extLst>
+                    </a:blip>
+                    <a:stretch>
+                      <a:fillRect/>
+                    </a:stretch>
+                  </pic:blipFill>
+                  <pic:spPr>
+                    <a:xfrm>
+                      <a:off x="0" y="0"/>
+                      <a:ext cx="5760720" cy="2877185"/>
+                    </a:xfrm>
+                    <a:prstGeom prst="rect">
+                      <a:avLst/>
+                    </a:prstGeom>
+                  </pic:spPr>
+                </pic:pic>
+              </a:graphicData>
+            </a:graphic>
+          </wp:anchor>
+        </w:drawing>
+      </w:r>
+      <w:r>
+        <w:t>Nakon pokretanja aplikacija otvaraju se dvije jednostavne forme, jedna pored druge. Prva je glavna forma (o kojoj je bilo riječ u poglavlju 4.2. Struktura sustava), a njen izgled može se vidjeti na Slici 4. Kao što možemo vidjeti, s lijeve strane nalazi se prostor za unos podataka o dronu: ID, naziv, početna pozicija, smjer</w:t>
+      </w:r>
+      <w:r>
+        <w:t xml:space="preserve"> (0-360)</w:t>
+      </w:r>
+      <w:r>
+        <w:t>, brzina</w:t>
+      </w:r>
+      <w:r>
+        <w:t xml:space="preserve"> (0-15)</w:t>
+      </w:r>
+      <w:r>
+        <w:t xml:space="preserve"> i boja. Klikom na gumb 'Dodaj dron' dron se dodaje u listu prikazanu s desne strane.</w:t>
+      </w:r>
+    </w:p>
+    <w:p>
+      <w:pPr>
+        <w:pStyle w:val="Tekst"/>
+        <w:ind w:firstLine="708"/>
+        <w:jc w:val="both"/>
+      </w:pPr>
+      <w:r>
+        <w:t xml:space="preserve">Nakon dodavanja drona, na raspolaganju stoje ostale mogućnosti. Brisanje drona izvršava se označavanjem reda drona kojeg se želi obrisati i klikom na gumb 'Obriši označenog'. Ako treba pokazati ili sakriti vijence tijekom simulacije, potrebno je označiti željeni dron i kliknuti na gumb 'Pokaži/sakrij vijence označenog'. Gumb 'Pokreni simulaciju' pokreće simulaciju kretanja i izračuna pogreške dronova. Gumb 'Pauziraj' zaustavlja, točnije samo pauzira trenutnu simulaciju, a moguće ju je nastaviti ponovnim klikom na gumb 'Pokreni simulaciju'. Gumbom 'Resetiraj' možemo resetirati cijelu simulaciju i vratiti dronove na početna mjesta. Gumb 'Spremi rezultate' sprema rezultate simulacije u vanjsku .txt datoteku. Rezultati simulacije sadrže ID i naziv drona, </w:t>
+      </w:r>
+      <w:r>
+        <w:t>trenutnu lokaciju (x,y), vrijednost GPS površine elipse pogreške, vrijednost površine regije korigirane pogreške te postotak za koliko je korigirana površina manja od početne (tj. GPS-ove).</w:t>
+      </w:r>
+      <w:bookmarkStart w:id="15" w:name="_GoBack"/>
+      <w:bookmarkEnd w:id="15"/>
       <w:r>
         <w:br w:type="page"/>
       </w:r>
@@ -5458,7 +6094,7 @@
       <w:pPr>
         <w:pStyle w:val="1Naslov"/>
       </w:pPr>
-      <w:bookmarkStart w:id="16" w:name="_Toc460375864"/>
+      <w:bookmarkStart w:id="16" w:name="_Toc460451727"/>
       <w:r>
         <w:lastRenderedPageBreak/>
         <w:t>Simulacija</w:t>
@@ -5469,7 +6105,7 @@
       <w:pPr>
         <w:pStyle w:val="11Podaslov"/>
       </w:pPr>
-      <w:bookmarkStart w:id="17" w:name="_Toc460375865"/>
+      <w:bookmarkStart w:id="17" w:name="_Toc460451728"/>
       <w:r>
         <w:t>Scenariji</w:t>
       </w:r>
@@ -5487,7 +6123,7 @@
       <w:pPr>
         <w:pStyle w:val="11Podaslov"/>
       </w:pPr>
-      <w:bookmarkStart w:id="18" w:name="_Toc460375866"/>
+      <w:bookmarkStart w:id="18" w:name="_Toc460451729"/>
       <w:r>
         <w:t>Rezultati</w:t>
       </w:r>
@@ -5513,7 +6149,7 @@
       <w:pPr>
         <w:pStyle w:val="1Naslov"/>
       </w:pPr>
-      <w:bookmarkStart w:id="19" w:name="_Toc460375867"/>
+      <w:bookmarkStart w:id="19" w:name="_Toc460451730"/>
       <w:r>
         <w:lastRenderedPageBreak/>
         <w:t>Zaključak</w:t>
@@ -5544,7 +6180,7 @@
       <w:pPr>
         <w:pStyle w:val="1Naslov"/>
       </w:pPr>
-      <w:bookmarkStart w:id="20" w:name="_Toc460375868"/>
+      <w:bookmarkStart w:id="20" w:name="_Toc460451731"/>
       <w:r>
         <w:lastRenderedPageBreak/>
         <w:t>Literatura</w:t>
@@ -5570,7 +6206,7 @@
       <w:r>
         <w:t xml:space="preserve"> Preuzeto 17.08.2016. s </w:t>
       </w:r>
-      <w:hyperlink r:id="rId12" w:history="1">
+      <w:hyperlink r:id="rId14" w:history="1">
         <w:r>
           <w:rPr>
             <w:rStyle w:val="Hyperlink"/>
@@ -5595,7 +6231,7 @@
       <w:r>
         <w:t xml:space="preserve">. Dostupno 18.08.2016. na </w:t>
       </w:r>
-      <w:hyperlink r:id="rId13" w:history="1">
+      <w:hyperlink r:id="rId15" w:history="1">
         <w:r>
           <w:rPr>
             <w:rStyle w:val="Hyperlink"/>
@@ -5611,7 +6247,7 @@
       <w:r>
         <w:t xml:space="preserve">The UAV (2016) Dostupno 18.08.2016. na </w:t>
       </w:r>
-      <w:hyperlink r:id="rId14" w:history="1">
+      <w:hyperlink r:id="rId16" w:history="1">
         <w:r>
           <w:rPr>
             <w:rStyle w:val="Hyperlink"/>
@@ -5642,7 +6278,7 @@
       <w:r>
         <w:t xml:space="preserve">Dostupno 20.08.2016. na </w:t>
       </w:r>
-      <w:hyperlink r:id="rId15" w:history="1">
+      <w:hyperlink r:id="rId17" w:history="1">
         <w:r>
           <w:rPr>
             <w:rStyle w:val="Hyperlink"/>
@@ -5673,7 +6309,7 @@
       <w:r>
         <w:t xml:space="preserve">. Dostupno 20.08.2016. na </w:t>
       </w:r>
-      <w:hyperlink r:id="rId16" w:history="1">
+      <w:hyperlink r:id="rId18" w:history="1">
         <w:r>
           <w:rPr>
             <w:rStyle w:val="Hyperlink"/>
@@ -5698,7 +6334,7 @@
       <w:r>
         <w:t xml:space="preserve"> Dostupno 20.08.2016. na </w:t>
       </w:r>
-      <w:hyperlink r:id="rId17" w:history="1">
+      <w:hyperlink r:id="rId19" w:history="1">
         <w:r>
           <w:rPr>
             <w:rStyle w:val="Hyperlink"/>
@@ -5740,7 +6376,7 @@
       <w:r>
         <w:t xml:space="preserve">. Dostupno 27.08.2016. na </w:t>
       </w:r>
-      <w:hyperlink r:id="rId18" w:history="1">
+      <w:hyperlink r:id="rId20" w:history="1">
         <w:r>
           <w:rPr>
             <w:rStyle w:val="Hyperlink"/>
@@ -5771,7 +6407,7 @@
       <w:r>
         <w:t xml:space="preserve">Dostupno 27.08.2016. na </w:t>
       </w:r>
-      <w:hyperlink r:id="rId19" w:history="1">
+      <w:hyperlink r:id="rId21" w:history="1">
         <w:r>
           <w:rPr>
             <w:rStyle w:val="Hyperlink"/>
@@ -5787,6 +6423,11 @@
     </w:p>
     <w:p>
       <w:pPr>
+        <w:pStyle w:val="Heading1"/>
+      </w:pPr>
+    </w:p>
+    <w:p>
+      <w:pPr>
         <w:pStyle w:val="Literatura"/>
         <w:numPr>
           <w:ilvl w:val="0"/>
@@ -5795,84 +6436,9 @@
         <w:ind w:left="426" w:hanging="426"/>
       </w:pPr>
     </w:p>
-    <w:bookmarkStart w:id="21" w:name="_Toc460375869" w:displacedByCustomXml="next"/>
-    <w:sdt>
-      <w:sdtPr>
-        <w:rPr>
-          <w:rFonts w:asciiTheme="minorHAnsi" w:eastAsiaTheme="minorHAnsi" w:hAnsiTheme="minorHAnsi" w:cstheme="minorBidi"/>
-          <w:color w:val="auto"/>
-          <w:sz w:val="22"/>
-          <w:szCs w:val="22"/>
-        </w:rPr>
-        <w:id w:val="259035766"/>
-        <w:docPartObj>
-          <w:docPartGallery w:val="Bibliographies"/>
-          <w:docPartUnique/>
-        </w:docPartObj>
-      </w:sdtPr>
-      <w:sdtEndPr/>
-      <w:sdtContent>
-        <w:p>
-          <w:pPr>
-            <w:pStyle w:val="Heading1"/>
-          </w:pPr>
-          <w:r>
-            <w:t>References</w:t>
-          </w:r>
-          <w:bookmarkEnd w:id="21"/>
-        </w:p>
-        <w:sdt>
-          <w:sdtPr>
-            <w:id w:val="-573587230"/>
-            <w:bibliography/>
-          </w:sdtPr>
-          <w:sdtEndPr/>
-          <w:sdtContent>
-            <w:p>
-              <w:r>
-                <w:fldChar w:fldCharType="begin"/>
-              </w:r>
-              <w:r>
-                <w:instrText xml:space="preserve"> BIBLIOGRAPHY </w:instrText>
-              </w:r>
-              <w:r>
-                <w:fldChar w:fldCharType="separate"/>
-              </w:r>
-              <w:r>
-                <w:rPr>
-                  <w:b/>
-                  <w:bCs/>
-                  <w:noProof/>
-                  <w:lang w:val="en-US"/>
-                </w:rPr>
-                <w:t>There are no sources in the current document.</w:t>
-              </w:r>
-              <w:r>
-                <w:rPr>
-                  <w:b/>
-                  <w:bCs/>
-                  <w:noProof/>
-                </w:rPr>
-                <w:fldChar w:fldCharType="end"/>
-              </w:r>
-            </w:p>
-          </w:sdtContent>
-        </w:sdt>
-      </w:sdtContent>
-    </w:sdt>
-    <w:p>
-      <w:pPr>
-        <w:pStyle w:val="Literatura"/>
-        <w:numPr>
-          <w:ilvl w:val="0"/>
-          <w:numId w:val="0"/>
-        </w:numPr>
-        <w:ind w:left="426" w:hanging="426"/>
-      </w:pPr>
-    </w:p>
     <w:sectPr>
-      <w:headerReference w:type="default" r:id="rId20"/>
-      <w:footerReference w:type="default" r:id="rId21"/>
+      <w:headerReference w:type="default" r:id="rId22"/>
+      <w:footerReference w:type="default" r:id="rId23"/>
       <w:pgSz w:w="11906" w:h="16838"/>
       <w:pgMar w:top="1417" w:right="1417" w:bottom="1417" w:left="1417" w:header="708" w:footer="708" w:gutter="0"/>
       <w:pgNumType w:start="1"/>
@@ -5995,7 +6561,7 @@
           <w:rPr>
             <w:noProof/>
           </w:rPr>
-          <w:t>10</w:t>
+          <w:t>16</w:t>
         </w:r>
         <w:r>
           <w:rPr>
@@ -7752,7 +8318,7 @@
 </file>
 
 <file path=customXml/itemProps1.xml><?xml version="1.0" encoding="utf-8"?>
-<ds:datastoreItem xmlns:ds="http://schemas.openxmlformats.org/officeDocument/2006/customXml" ds:itemID="{E17B0140-11B7-404E-9C23-9FC26CBD39C5}">
+<ds:datastoreItem xmlns:ds="http://schemas.openxmlformats.org/officeDocument/2006/customXml" ds:itemID="{285C1D64-EBA6-4572-B302-EE52FE072200}">
   <ds:schemaRefs>
     <ds:schemaRef ds:uri="http://schemas.openxmlformats.org/officeDocument/2006/bibliography"/>
   </ds:schemaRefs>

</xml_diff>